<commit_message>
prvite 3 glavi se celosni
</commit_message>
<xml_diff>
--- a/Masters.docx
+++ b/Masters.docx
@@ -645,18 +645,12 @@
         </w:rPr>
         <w:tab/>
       </w:r>
-    </w:p>
-    <w:p>
-      <w:pPr>
+      <w:r>
         <w:rPr>
           <w:szCs w:val="20"/>
-        </w:rPr>
-      </w:pPr>
-      <w:r>
-        <w:rPr>
-          <w:szCs w:val="20"/>
-        </w:rPr>
-        <w:tab/>
+          <w:lang w:val="en-US"/>
+        </w:rPr>
+        <w:t xml:space="preserve">                        </w:t>
       </w:r>
       <w:r>
         <w:rPr>
@@ -730,7 +724,6 @@
         </w:numPr>
       </w:pPr>
       <w:r>
-        <w:lastRenderedPageBreak/>
         <w:t>Вовед</w:t>
       </w:r>
     </w:p>
@@ -767,6 +760,7 @@
     </w:p>
     <w:p>
       <w:pPr>
+        <w:spacing w:after="240"/>
         <w:ind w:firstLine="720"/>
         <w:jc w:val="both"/>
         <w:rPr>
@@ -1018,7 +1012,14 @@
         <w:rPr>
           <w:rFonts w:cstheme="minorHAnsi"/>
         </w:rPr>
-        <w:t>да ги разбираат и следат инструкциите од лекарите и да прашуваат подетални прашања</w:t>
+        <w:t xml:space="preserve">да </w:t>
+      </w:r>
+      <w:r>
+        <w:rPr>
+          <w:rFonts w:cstheme="minorHAnsi"/>
+        </w:rPr>
+        <w:lastRenderedPageBreak/>
+        <w:t>ги разбираат и следат инструкциите од лекарите и да прашуваат подетални прашања</w:t>
       </w:r>
       <w:r>
         <w:rPr>
@@ -1067,11 +1068,7 @@
         <w:t xml:space="preserve"> </w:t>
       </w:r>
       <w:r>
-        <w:t xml:space="preserve">Тенденцијата на Министерството за Здравство на Данска е да се дигитализираат информациите за пациентите, односно </w:t>
-      </w:r>
-      <w:r>
-        <w:lastRenderedPageBreak/>
-        <w:t xml:space="preserve">хартиено-базираните податоци целосно да се заменат со дигитални. Безбедноста на пациентите не е на ниво на кое Министерството сака да биде. </w:t>
+        <w:t xml:space="preserve">Тенденцијата на Министерството за Здравство на Данска е да се дигитализираат информациите за пациентите, односно хартиено-базираните податоци целосно да се заменат со дигитални. Безбедноста на пациентите не е на ниво на кое Министерството сака да биде. </w:t>
       </w:r>
       <w:r>
         <w:t>Поради неинформираноста на пациентите се случуваат многу грешки со медикаменти</w:t>
@@ -1320,7 +1317,11 @@
         <w:t>е</w:t>
       </w:r>
       <w:r>
-        <w:t xml:space="preserve"> здравствени информации. Нивните медицински информации се наоѓаат низ различни места, не се обновуваат често и не се достапни во секое време.</w:t>
+        <w:t xml:space="preserve"> здравствени информации. Нивните медицински информации се наоѓаат низ различни места, не се обновуваат често и не се достапни во секое </w:t>
+      </w:r>
+      <w:r>
+        <w:lastRenderedPageBreak/>
+        <w:t>време.</w:t>
       </w:r>
       <w:r>
         <w:rPr>
@@ -1374,7 +1375,6 @@
         <w:jc w:val="both"/>
       </w:pPr>
       <w:r>
-        <w:lastRenderedPageBreak/>
         <w:t>Оттука има две важни целни групи кои се предмет на ова истражување: пациентите кои боледуваат од хронични опструктивни белодробни заболувања и дијабетес од една страна и медицинскиот персонал, од друга страна.</w:t>
       </w:r>
     </w:p>
@@ -1567,7 +1567,11 @@
         <w:t xml:space="preserve">]. </w:t>
       </w:r>
       <w:r>
-        <w:t xml:space="preserve">Повеќето од нив веруваат дека медицинските интернет апликациите ги подобруваат резултатите од лекувањето на пациентите. </w:t>
+        <w:t xml:space="preserve">Повеќето од нив веруваат дека медицинските интернет апликациите ги подобруваат </w:t>
+      </w:r>
+      <w:r>
+        <w:lastRenderedPageBreak/>
+        <w:t xml:space="preserve">резултатите од лекувањето на пациентите. </w:t>
       </w:r>
       <w:r>
         <w:t>Во с</w:t>
@@ -1624,11 +1628,7 @@
         <w:t>а е</w:t>
       </w:r>
       <w:r>
-        <w:t xml:space="preserve"> потребно да се најдат соодветни специјалисти кои се </w:t>
-      </w:r>
-      <w:r>
-        <w:lastRenderedPageBreak/>
-        <w:t xml:space="preserve">спремни да одвојат дел од своето време за активно да учествуваат во развивањето на апликацијата преку интервјуа и тестирање. </w:t>
+        <w:t xml:space="preserve"> потребно да се најдат соодветни специјалисти кои се спремни да одвојат дел од своето време за активно да учествуваат во развивањето на апликацијата преку интервјуа и тестирање. </w:t>
       </w:r>
     </w:p>
     <w:p>
@@ -1889,6 +1889,12 @@
     </w:p>
     <w:p>
       <w:pPr>
+        <w:ind w:firstLine="720"/>
+        <w:jc w:val="both"/>
+      </w:pPr>
+    </w:p>
+    <w:p>
+      <w:pPr>
         <w:pStyle w:val="Heading2"/>
         <w:numPr>
           <w:ilvl w:val="1"/>
@@ -1896,6 +1902,7 @@
         </w:numPr>
       </w:pPr>
       <w:r>
+        <w:lastRenderedPageBreak/>
         <w:t>Придонес на магистерскиот труд</w:t>
       </w:r>
     </w:p>
@@ -1913,7 +1920,6 @@
         <w:jc w:val="both"/>
       </w:pPr>
       <w:r>
-        <w:lastRenderedPageBreak/>
         <w:t>Овој магистерски труд</w:t>
       </w:r>
       <w:r>
@@ -2160,7 +2166,6 @@
     <w:p/>
     <w:p/>
     <w:p/>
-    <w:p/>
     <w:p>
       <w:pPr>
         <w:pStyle w:val="Heading1"/>
@@ -2170,6 +2175,7 @@
         </w:numPr>
       </w:pPr>
       <w:r>
+        <w:lastRenderedPageBreak/>
         <w:t>Релевантни истражувања</w:t>
       </w:r>
     </w:p>
@@ -2190,7 +2196,6 @@
         </w:numPr>
       </w:pPr>
       <w:r>
-        <w:lastRenderedPageBreak/>
         <w:t>Историски развиток на дигиталните досие</w:t>
       </w:r>
       <w:r>
@@ -2438,7 +2443,11 @@
         <w:t>за</w:t>
       </w:r>
       <w:r>
-        <w:t xml:space="preserve"> сите граѓани. За да се овозможи соодветна медицинска грижа за пациентите потребно е да се стандардизира чувањето, одржувањето и пристапот до здравствените документи и податоци на пациентот.</w:t>
+        <w:t xml:space="preserve"> сите граѓани. За да се овозможи соодветна </w:t>
+      </w:r>
+      <w:r>
+        <w:lastRenderedPageBreak/>
+        <w:t>медицинска грижа за пациентите потребно е да се стандардизира чувањето, одржувањето и пристапот до здравствените документи и податоци на пациентот.</w:t>
       </w:r>
     </w:p>
     <w:p>
@@ -2447,7 +2456,6 @@
         <w:jc w:val="both"/>
       </w:pPr>
       <w:r>
-        <w:lastRenderedPageBreak/>
         <w:t xml:space="preserve">Иницијативата за дигитализирање на здравството најавува револуција преку намалување на грешките и трошоците, но во исто време </w:t>
       </w:r>
       <w:r>
@@ -2707,18 +2715,6 @@
       <w:r>
         <w:t>.</w:t>
       </w:r>
-    </w:p>
-    <w:p>
-      <w:pPr>
-        <w:ind w:firstLine="720"/>
-        <w:jc w:val="both"/>
-      </w:pPr>
-    </w:p>
-    <w:p>
-      <w:pPr>
-        <w:ind w:firstLine="720"/>
-        <w:jc w:val="both"/>
-      </w:pPr>
     </w:p>
     <w:p>
       <w:pPr>
@@ -2729,6 +2725,7 @@
         </w:numPr>
       </w:pPr>
       <w:r>
+        <w:lastRenderedPageBreak/>
         <w:t>Корисничко</w:t>
       </w:r>
       <w:r>
@@ -2749,7 +2746,6 @@
         <w:jc w:val="both"/>
       </w:pPr>
       <w:r>
-        <w:lastRenderedPageBreak/>
         <w:t>Кориснички оретираниот дизајн претставува една филозофија која е базирана на потребите и интересите на корисниците, со акцент на креирање на продуктите лесни за користење и лесни за разбирање. Главната цел на корисничко ориентираниот дизајн е корисничките побарувања</w:t>
       </w:r>
       <w:r>
@@ -2909,10 +2905,23 @@
       <w:r>
         <w:t>и</w:t>
       </w:r>
-      <w:bookmarkStart w:id="0" w:name="_GoBack"/>
-      <w:bookmarkEnd w:id="0"/>
       <w:r>
         <w:t xml:space="preserve"> орентираниот дизајн принцип. Крајните корисници се дел од секој од овие чекори и во зависност од нивното задоволство, чекорот или се повторува или се преминува кон следниот.</w:t>
+      </w:r>
+    </w:p>
+    <w:p>
+      <w:pPr>
+        <w:ind w:firstLine="720"/>
+        <w:jc w:val="both"/>
+        <w:rPr>
+          <w:lang w:val="en-US"/>
+        </w:rPr>
+      </w:pPr>
+      <w:r>
+        <w:t xml:space="preserve">Корисничко ориентираниот дизајн го подобрува </w:t>
+      </w:r>
+      <w:r>
+        <w:t>целокупното искуство на корисниците со одредена апликација. Разбирањето на потребите и желбите на корисниците се пресликува во креирање на кориснички побарувања. Овие побарувања треба да бидат имплементирани во целост за да се достигне високо ниво на задоволство кај корисниците. Исто така треба да се евалуира влијанието кое ќе го има апликацијата во секојдневието на корисниците. Апликацијата треба да им ги олесни секојдневните активности и да им го подобри квалитетот на животот.</w:t>
       </w:r>
     </w:p>
     <w:p>
@@ -2940,6 +2949,7 @@
         </w:numPr>
       </w:pPr>
       <w:r>
+        <w:lastRenderedPageBreak/>
         <w:t>Студија на случај</w:t>
       </w:r>
       <w:r>
@@ -3011,7 +3021,6 @@
         <w:jc w:val="both"/>
       </w:pPr>
       <w:r>
-        <w:lastRenderedPageBreak/>
         <w:t xml:space="preserve">Неуспешноста на проектите покажа дека нивото на информатичка писменост кај здравствените работници во Македонија е на многу ниско ниво. Исто така немањето на унифицирана база на податоци и нестандардизираноста на форматите преку кои се внесуваат податоци за пациентите се дел од причините за неуспешноста на проектите. </w:t>
       </w:r>
     </w:p>
@@ -3185,17 +3194,6 @@
         </w:rPr>
         <w:t xml:space="preserve"> </w:t>
       </w:r>
-    </w:p>
-    <w:p>
-      <w:pPr>
-        <w:ind w:firstLine="720"/>
-        <w:jc w:val="both"/>
-        <w:rPr>
-          <w:sz w:val="6"/>
-          <w:szCs w:val="6"/>
-          <w:lang w:val="en-US"/>
-        </w:rPr>
-      </w:pPr>
     </w:p>
     <w:p>
       <w:pPr>
@@ -3206,6 +3204,7 @@
         </w:numPr>
       </w:pPr>
       <w:r>
+        <w:lastRenderedPageBreak/>
         <w:t>Студија на случај</w:t>
       </w:r>
       <w:r>
@@ -3237,33 +3236,39 @@
         <w:t>è</w:t>
       </w:r>
       <w:r>
-        <w:t xml:space="preserve"> до крајот на 20тиот век. Дали докторот  ќе води или не евиденција за своите пациенти зависело од него самиот. Само  најдобрите болници воделе еден вид на евиденција. Пример за тоа е Општата болница во Масачусетс, основана во 1821 год во која уште од почетокот се водело евиденција за пациентите. Причина за тоа било тоа што повеќето доктори  во тоа време почнале да </w:t>
+        <w:t xml:space="preserve"> до крајот на 20тиот век. Дали докторот  ќе води или не евиденција за своите пациенти зависело од него самиот. Само  најдобрите болници воделе еден вид на евиденција. Пример за тоа е Општата болница во Масачусетс, основана во 1821 год во која уште од почетокот се водело евиденција за пациентите. Причина за тоа било тоа што повеќето доктори  во тоа време почнале да сфаќаат дека евиденцијата на пациентите покрај тоа што е од помош за дневна нега и згрижување на пациентите, исто така може да се користи и за истражувачки цели, со цел да се подобри грижата за пациентите. Во почетокот квалитетот на употребата на овие податоци бил недоволен,  затоа што биле зачувани само основни информации за пациентите, а делумно и затоа што податоците биле несистематски расфрлани. Ова довело до тоа во 1837 год да се дополни Статутот на Општата болница во Масачусетс, по што станало задолжително сите доктори  да водат дневна евиденција за сите важни настани околу пациентите. </w:t>
+      </w:r>
+    </w:p>
+    <w:p>
+      <w:pPr>
+        <w:jc w:val="both"/>
+      </w:pPr>
+      <w:r>
+        <w:t xml:space="preserve">             Понатамошен поттик за подобрена евиденција било тоа што некои доктори на почетокот на 20тиот век   покажале дека записот на податоците може да биде образовен и истражувачки материјал за постдипломски и систематски студии. За време на технолошкиот развој во првите декади од 20тиот век обемот на податоците се зголемува, така да сега веќе евиденцијата содрж</w:t>
+      </w:r>
+      <w:r>
+        <w:t>и разни медицински белешки, рен</w:t>
+      </w:r>
+      <w:r>
+        <w:t>генски снимки, лабораториски резултати и сл. За подобрување на грижата за пациентите се спроведени низа реформи во болничкиот  систем на САД.Овие реформи биле спроведени за подобрување на клиничката и истражувачката работа во болниците, а клучот за постигнување н</w:t>
+      </w:r>
+      <w:r>
+        <w:t>а тоа е во стандардизацијата [17</w:t>
+      </w:r>
+      <w:r>
+        <w:t xml:space="preserve">].   </w:t>
+      </w:r>
+    </w:p>
+    <w:p>
+      <w:pPr>
+        <w:jc w:val="both"/>
+      </w:pPr>
+      <w:r>
+        <w:t xml:space="preserve">            Важен дел од овој процес на реформи било реформата на медицинската едукација спроведена од Американската медицинска асоцијација и се состои во воведување на официјални национални стандарди за вршење на медицинска  дејност. Во 1913 год се формира Американски колеџ на хирурзи, а потоа процесот на стандардизација продолжува во сите области на здравствената заштита. И покрај придобивките од стандардизацијата, таа тешко се спроведувала во пракса поради поделеност меѓу докторите. Имало такви кои сметале дека е тешко да се видат придобивките од стандардизацијата во нивната секојдневна работа. Некои тоа го сметале како напад на нивната медицинска слобода. Бидејќи повеќето од докторите до 1900та год биле како приватни доктори за своите пациенти, со тоа немале </w:t>
       </w:r>
       <w:r>
         <w:lastRenderedPageBreak/>
-        <w:t xml:space="preserve">сфаќаат дека евиденцијата на пациентите покрај тоа што е од помош за дневна нега и згрижување на пациентите, исто така може да се користи и за истражувачки цели, со цел да се подобри грижата за пациентите. Во почетокот квалитетот на употребата на овие податоци бил недоволен,  затоа што биле зачувани само основни информации за пациентите, а делумно и затоа што податоците биле несистематски расфрлани. Ова довело до тоа во 1837 год да се дополни Статутот на Општата болница во Масачусетс, по што станало задолжително сите доктори  да водат дневна евиденција за сите важни настани околу пациентите. </w:t>
-      </w:r>
-    </w:p>
-    <w:p>
-      <w:pPr>
-        <w:jc w:val="both"/>
-      </w:pPr>
-      <w:r>
-        <w:t xml:space="preserve">             Понатамошен поттик за подобрена евиденција било тоа што некои доктори на почетокот на 20тиот век   покажале дека записот на податоците може да биде образовен и истражувачки материјал за постдипломски и систематски студии. За време на технолошкиот развој во првите декади од 20тиот век обемот на податоците се зголемува, така да сега веќе евиденцијата содржи разни медицински белешки, рентгенски снимки, лабораториски резултати и сл. За подобрување на грижата за пациентите се спроведени низа реформи во болничкиот  систем на САД.Овие реформи биле спроведени за подобрување на клиничката и истражувачката работа во болниците, а клучот за постигнување н</w:t>
-      </w:r>
-      <w:r>
-        <w:t>а тоа е во стандардизацијата [17</w:t>
-      </w:r>
-      <w:r>
-        <w:t xml:space="preserve">].   </w:t>
-      </w:r>
-    </w:p>
-    <w:p>
-      <w:pPr>
-        <w:jc w:val="both"/>
-      </w:pPr>
-      <w:r>
-        <w:t xml:space="preserve">            Важен дел од овој процес на реформи било реформата на медицинската едукација спроведена од Американската медицинска асоцијација и се состои во воведување на официјални национални стандарди за вршење на медицинска  дејност. Во 1913 год се формира Американски колеџ на хирурзи, а потоа процесот на стандардизација продолжува во сите области на здравствената заштита. И покрај придобивките од стандардизацијата, таа тешко се спроведувала во пракса поради поделеност меѓу докторите. Имало такви кои сметале дека е тешко да се видат придобивките од стандардизацијата во нивната секојдневна работа. Некои тоа го сметале како напад на нивната медицинска слобода. Бидејќи повеќето од докторите до 1900та год биле како приватни доктори за своите пациенти, со тоа немале потреба од споделување на информации за своите пациенти со колегите, па евиденцијата на пациентите ја сметале како кршење на доверливоста која постоела меѓу нив и нивните пациенти. Во првите децении на 20тиот век евиденцијата иако значително е подобрена, сепак има недостатоци. Проблемите од административна природа како што се недостаток на кадар и простор за евиденција резултираат со формирање на нови дисциплини меѓу кои и медицински секретари и библиотекари кои треба да ги извршуваат административните работи.</w:t>
+        <w:t>потреба од споделување на информации за своите пациенти со колегите, па евиденцијата на пациентите ја сметале како кршење на доверливоста која постоела меѓу нив и нивните пациенти. Во првите децении на 20тиот век евиденцијата иако значително е подобрена, сепак има недостатоци. Проблемите од административна природа како што се недостаток на кадар и простор за евиденција резултираат со формирање на нови дисциплини меѓу кои и медицински секретари и библиотекари кои треба да ги извршуваат административните работи.</w:t>
       </w:r>
     </w:p>
     <w:p>
@@ -3275,11 +3280,7 @@
         <w:t xml:space="preserve">Со доаѓањето на првите компјутери и можноста да се складираат и процесираат голем број на податоци, се појавуваат првите дигитални досиеја финансирани и развивани од страна на приватните болници во САД. </w:t>
       </w:r>
       <w:r>
-        <w:t xml:space="preserve">Меѓутоа, поради тоа што повеќето болници во САД се приватни и секоја болница креирала софтвер само за нејзините потреби, стандардизацијата на сите тие </w:t>
-      </w:r>
-      <w:r>
-        <w:lastRenderedPageBreak/>
-        <w:t>софтвери било многу тешко да се постигне. Овој проблем сеуште не е решен и приватните болници во САД сеуште не соработуваат и споделуваат досиеја меѓусебе.</w:t>
+        <w:t>Меѓутоа, поради тоа што повеќето болници во САД се приватни и секоја болница креирала софтвер само за нејзините потреби, стандардизацијата на сите тие софтвери било многу тешко да се постигне. Овој проблем сеуште не е решен и приватните болници во САД сеуште не соработуваат и споделуваат досиеја меѓусебе.</w:t>
       </w:r>
     </w:p>
     <w:p>
@@ -3397,6 +3398,7 @@
         <w:jc w:val="both"/>
       </w:pPr>
       <w:r>
+        <w:lastRenderedPageBreak/>
         <w:tab/>
         <w:t xml:space="preserve">  </w:t>
       </w:r>
@@ -3485,11 +3487,7 @@
         <w:t xml:space="preserve">. </w:t>
       </w:r>
       <w:r>
-        <w:t xml:space="preserve">Емпириските информации покажале дека во голем дел од проектите, процесот на планирање не бил </w:t>
-      </w:r>
-      <w:r>
-        <w:lastRenderedPageBreak/>
-        <w:t xml:space="preserve">добар, односно не му било дадено поголемо значење. Никој не се обидел да учи од скоро истите грешки кои биле сторени во минатото.  </w:t>
+        <w:t xml:space="preserve">Емпириските информации покажале дека во голем дел од проектите, процесот на планирање не бил добар, односно не му било дадено поголемо значење. Никој не се обидел да учи од скоро истите грешки кои биле сторени во минатото.  </w:t>
       </w:r>
       <w:r>
         <w:t xml:space="preserve"> </w:t>
@@ -3610,20 +3608,6 @@
         </w:rPr>
         <w:t xml:space="preserve"> </w:t>
       </w:r>
-    </w:p>
-    <w:p>
-      <w:pPr>
-        <w:rPr>
-          <w:lang w:val="en-US"/>
-        </w:rPr>
-      </w:pPr>
-    </w:p>
-    <w:p>
-      <w:pPr>
-        <w:rPr>
-          <w:lang w:val="en-US"/>
-        </w:rPr>
-      </w:pPr>
     </w:p>
     <w:p>
       <w:pPr>
@@ -3634,6 +3618,7 @@
         </w:numPr>
       </w:pPr>
       <w:r>
+        <w:lastRenderedPageBreak/>
         <w:t>Студија на случај</w:t>
       </w:r>
       <w:r>
@@ -3729,7 +3714,6 @@
         <w:jc w:val="both"/>
       </w:pPr>
       <w:r>
-        <w:lastRenderedPageBreak/>
         <w:t xml:space="preserve">Познавајќи го фактот дека паметните телефони се </w:t>
       </w:r>
       <w:r>
@@ -4002,50 +3986,6 @@
         <w:rPr>
           <w:lang w:val="en-US"/>
         </w:rPr>
-      </w:pPr>
-    </w:p>
-    <w:p>
-      <w:pPr>
-        <w:ind w:firstLine="720"/>
-        <w:jc w:val="both"/>
-        <w:rPr>
-          <w:lang w:val="en-US"/>
-        </w:rPr>
-      </w:pPr>
-    </w:p>
-    <w:p>
-      <w:pPr>
-        <w:ind w:firstLine="720"/>
-        <w:jc w:val="both"/>
-      </w:pPr>
-    </w:p>
-    <w:p>
-      <w:pPr>
-        <w:ind w:firstLine="720"/>
-        <w:jc w:val="both"/>
-      </w:pPr>
-    </w:p>
-    <w:p>
-      <w:pPr>
-        <w:ind w:firstLine="720"/>
-        <w:jc w:val="both"/>
-      </w:pPr>
-    </w:p>
-    <w:p>
-      <w:pPr>
-        <w:ind w:firstLine="720"/>
-        <w:jc w:val="both"/>
-      </w:pPr>
-    </w:p>
-    <w:p>
-      <w:pPr>
-        <w:ind w:firstLine="720"/>
-        <w:jc w:val="both"/>
-      </w:pPr>
-    </w:p>
-    <w:p>
-      <w:pPr>
-        <w:jc w:val="both"/>
       </w:pPr>
     </w:p>
     <w:p>
@@ -4542,7 +4482,19 @@
         <w:rPr>
           <w:rFonts w:cstheme="minorHAnsi"/>
         </w:rPr>
-        <w:t>Лекарите сакаат новитетите кои се носат во медицината да бидат значајни и  дирек</w:t>
+        <w:t xml:space="preserve">Лекарите сакаат новитетите кои се носат во </w:t>
+      </w:r>
+      <w:r>
+        <w:rPr>
+          <w:rFonts w:cstheme="minorHAnsi"/>
+        </w:rPr>
+        <w:t xml:space="preserve">медицината да бидат значајни и </w:t>
+      </w:r>
+      <w:r>
+        <w:rPr>
+          <w:rFonts w:cstheme="minorHAnsi"/>
+        </w:rPr>
+        <w:t>дирек</w:t>
       </w:r>
       <w:r>
         <w:rPr>
@@ -4560,14 +4512,14 @@
         <w:rPr>
           <w:rFonts w:cstheme="minorHAnsi"/>
         </w:rPr>
-        <w:t xml:space="preserve">мислат дека интернет решенијата носат големи подобрувања така што податоците за пациентите ќе бидат </w:t>
+        <w:t xml:space="preserve">мислат дека интернет решенијата </w:t>
       </w:r>
       <w:r>
         <w:rPr>
           <w:rFonts w:cstheme="minorHAnsi"/>
         </w:rPr>
         <w:lastRenderedPageBreak/>
-        <w:t xml:space="preserve">достапни во секое време од било која локација и нивните колеги ќе можат да ги прегледуваат во исто време. Исто така тие мислат дека и пациентите ќе имаат подобра слика за нивната состојба. </w:t>
+        <w:t xml:space="preserve">носат големи подобрувања така што податоците за пациентите ќе бидат достапни во секое време од било која локација и нивните колеги ќе можат да ги прегледуваат во исто време. Исто така тие мислат дека и пациентите ќе имаат подобра слика за нивната состојба. </w:t>
       </w:r>
     </w:p>
     <w:p>
@@ -4774,12 +4726,9 @@
         </w:rPr>
       </w:pPr>
       <w:r>
+        <w:lastRenderedPageBreak/>
         <w:tab/>
-        <w:t xml:space="preserve">Планот за напредок претставува еден индивидуален план кој ги разјаснува сите дилеми на пациентите и им дава еден вид на очекување на тоа </w:t>
-      </w:r>
-      <w:r>
-        <w:lastRenderedPageBreak/>
-        <w:t xml:space="preserve">што носи специфичната хронична болест која тие ја имаат. Планот е подготвен за индивидуален пациент кој се лекува во општа болничка установа и мора да биде адаптиран според индивидуалните потреби на пациентот, неговите ресурси и неговите желби. </w:t>
+        <w:t xml:space="preserve">Планот за напредок претставува еден индивидуален план кој ги разјаснува сите дилеми на пациентите и им дава еден вид на очекување на тоа што носи специфичната хронична болест која тие ја имаат. Планот е подготвен за индивидуален пациент кој се лекува во општа болничка установа и мора да биде адаптиран според индивидуалните потреби на пациентот, неговите ресурси и неговите желби. </w:t>
       </w:r>
     </w:p>
     <w:p>
@@ -4960,7 +4909,11 @@
         <w:br/>
       </w:r>
       <w:r>
-        <w:t xml:space="preserve">Насоки за подготовката на индивидуалниот план за напредок за луѓето болни од хронични опструктивни белодробни заболувања и дијабетес. Тука влегуваат типичните третмани и рехабилитации. Најчесто се следи генерички </w:t>
+        <w:t xml:space="preserve">Насоки за подготовката на индивидуалниот план за напредок за луѓето болни од хронични опструктивни белодробни заболувања и </w:t>
+      </w:r>
+      <w:r>
+        <w:lastRenderedPageBreak/>
+        <w:t xml:space="preserve">дијабетес. Тука влегуваат типичните третмани и рехабилитации. Најчесто се следи генерички </w:t>
       </w:r>
       <w:r>
         <w:t>урнек</w:t>
@@ -4987,7 +4940,6 @@
         <w:rPr>
           <w:b/>
         </w:rPr>
-        <w:lastRenderedPageBreak/>
         <w:t>Ниво 3</w:t>
       </w:r>
       <w:r>
@@ -5286,10 +5238,18 @@
     </w:p>
     <w:p>
       <w:pPr>
+        <w:pStyle w:val="ListParagraph"/>
+        <w:ind w:left="1080"/>
+        <w:jc w:val="both"/>
+      </w:pPr>
+    </w:p>
+    <w:p>
+      <w:pPr>
         <w:ind w:firstLine="720"/>
         <w:jc w:val="both"/>
       </w:pPr>
       <w:r>
+        <w:lastRenderedPageBreak/>
         <w:t>Процесот на развивање на апликација треба да содржи 3 главни процеси, кои се меѓусебно зависни и кои се преклопуваат</w:t>
       </w:r>
       <w:r>
@@ -5309,7 +5269,6 @@
         <w:jc w:val="both"/>
       </w:pPr>
       <w:r>
-        <w:lastRenderedPageBreak/>
         <w:t xml:space="preserve">Прибирање на желбите и побарувањата на медицинските работници и на пациентите за содржината на информациите и дизајнот и </w:t>
       </w:r>
       <w:r>
@@ -5350,16 +5309,8 @@
     </w:p>
     <w:p>
       <w:pPr>
-        <w:jc w:val="both"/>
-      </w:pPr>
-    </w:p>
-    <w:p>
-      <w:pPr>
-        <w:jc w:val="both"/>
-      </w:pPr>
-    </w:p>
-    <w:p>
-      <w:pPr>
+        <w:pStyle w:val="ListParagraph"/>
+        <w:ind w:left="1440"/>
         <w:jc w:val="both"/>
       </w:pPr>
     </w:p>
@@ -5696,7 +5647,6 @@
           <w:noProof/>
           <w:lang w:val="en-US"/>
         </w:rPr>
-        <w:lastRenderedPageBreak/>
         <w:drawing>
           <wp:anchor distT="0" distB="0" distL="114300" distR="114300" simplePos="0" relativeHeight="251665408" behindDoc="0" locked="0" layoutInCell="1" allowOverlap="1">
             <wp:simplePos x="0" y="0"/>
@@ -5784,6 +5734,12 @@
       <w:pPr>
         <w:ind w:firstLine="720"/>
         <w:jc w:val="both"/>
+      </w:pPr>
+    </w:p>
+    <w:p>
+      <w:pPr>
+        <w:ind w:firstLine="720"/>
+        <w:jc w:val="both"/>
         <w:rPr>
           <w:lang w:val="en-US"/>
         </w:rPr>
@@ -5916,15 +5872,15 @@
         </w:numPr>
       </w:pPr>
       <w:r>
+        <w:rPr>
+          <w:b/>
+        </w:rPr>
+        <w:lastRenderedPageBreak/>
         <w:t>Третирање дома</w:t>
       </w:r>
       <w:r>
         <w:br/>
-        <w:t xml:space="preserve">Доколку состојбата на пациентот дозволува, тој е третиран дома. Пациентот треба да се држи до планот за напредок и редовно и </w:t>
-      </w:r>
-      <w:r>
-        <w:lastRenderedPageBreak/>
-        <w:t>соодветно да ги прима медикаментите.</w:t>
+        <w:t>Доколку состојбата на пациентот дозволува, тој е третиран дома. Пациентот треба да се држи до планот за напредок и редовно и соодветно да ги прима медикаментите.</w:t>
       </w:r>
       <w:r>
         <w:rPr>
@@ -5945,6 +5901,9 @@
         </w:numPr>
       </w:pPr>
       <w:r>
+        <w:rPr>
+          <w:b/>
+        </w:rPr>
         <w:t>Третирање во болница</w:t>
       </w:r>
       <w:r>
@@ -6115,106 +6074,29 @@
     </w:p>
     <w:p>
       <w:pPr>
-        <w:ind w:firstLine="720"/>
-        <w:rPr>
-          <w:rFonts w:cstheme="minorHAnsi"/>
-        </w:rPr>
-      </w:pPr>
-    </w:p>
-    <w:p>
-      <w:pPr>
-        <w:ind w:firstLine="720"/>
-        <w:rPr>
-          <w:rFonts w:cstheme="minorHAnsi"/>
-        </w:rPr>
-      </w:pPr>
-    </w:p>
-    <w:p>
-      <w:pPr>
-        <w:ind w:firstLine="720"/>
-        <w:rPr>
-          <w:rFonts w:cstheme="minorHAnsi"/>
-        </w:rPr>
-      </w:pPr>
-    </w:p>
-    <w:p>
-      <w:pPr>
-        <w:ind w:firstLine="720"/>
-        <w:rPr>
-          <w:rFonts w:cstheme="minorHAnsi"/>
-        </w:rPr>
-      </w:pPr>
-    </w:p>
-    <w:p>
-      <w:pPr>
-        <w:ind w:firstLine="720"/>
-        <w:rPr>
-          <w:rFonts w:cstheme="minorHAnsi"/>
-        </w:rPr>
-      </w:pPr>
-    </w:p>
-    <w:p>
-      <w:pPr>
-        <w:ind w:firstLine="720"/>
-        <w:rPr>
-          <w:rFonts w:cstheme="minorHAnsi"/>
-        </w:rPr>
-      </w:pPr>
-    </w:p>
-    <w:p>
-      <w:pPr>
-        <w:ind w:firstLine="720"/>
-        <w:rPr>
-          <w:rFonts w:cstheme="minorHAnsi"/>
-        </w:rPr>
-      </w:pPr>
-    </w:p>
-    <w:p>
-      <w:pPr>
-        <w:ind w:firstLine="720"/>
-        <w:rPr>
-          <w:rFonts w:cstheme="minorHAnsi"/>
-        </w:rPr>
-      </w:pPr>
-    </w:p>
-    <w:p>
-      <w:pPr>
-        <w:ind w:firstLine="720"/>
-        <w:rPr>
-          <w:rFonts w:cstheme="minorHAnsi"/>
-        </w:rPr>
-      </w:pPr>
-    </w:p>
-    <w:p>
-      <w:pPr>
-        <w:ind w:firstLine="720"/>
-        <w:rPr>
-          <w:rFonts w:cstheme="minorHAnsi"/>
-        </w:rPr>
-      </w:pPr>
-    </w:p>
-    <w:p>
-      <w:pPr>
-        <w:ind w:firstLine="720"/>
-        <w:rPr>
-          <w:rFonts w:cstheme="minorHAnsi"/>
-        </w:rPr>
-      </w:pPr>
-    </w:p>
-    <w:p>
-      <w:pPr>
         <w:pStyle w:val="Heading1"/>
         <w:numPr>
           <w:ilvl w:val="0"/>
           <w:numId w:val="5"/>
         </w:numPr>
       </w:pPr>
-      <w:r>
+      <w:bookmarkStart w:id="0" w:name="_GoBack"/>
+      <w:bookmarkEnd w:id="0"/>
+      <w:r>
+        <w:lastRenderedPageBreak/>
         <w:t>Еволуција</w:t>
       </w:r>
       <w:r>
         <w:t xml:space="preserve"> на апликацијата</w:t>
       </w:r>
+    </w:p>
+    <w:p>
+      <w:pPr>
+        <w:rPr>
+          <w:sz w:val="10"/>
+          <w:szCs w:val="10"/>
+        </w:rPr>
+      </w:pPr>
     </w:p>
     <w:p>
       <w:pPr>
@@ -6240,8 +6122,21 @@
       <w:r>
         <w:rPr>
           <w:rFonts w:cstheme="minorHAnsi"/>
-        </w:rPr>
-        <w:t xml:space="preserve"> интерактивно развивање. Процесот се одвива во неколку фази, од кои некои од нив се повторуваат сѐ додека не е достигнато одредено ниво на задоволство кај корисниците. Во планот за работа главната, односно централната улога ќе имаат самите корисници. Со нивна помош се креира</w:t>
+          <w:lang w:val="en-US"/>
+        </w:rPr>
+        <w:t xml:space="preserve"> </w:t>
+      </w:r>
+      <w:r>
+        <w:rPr>
+          <w:rFonts w:cstheme="minorHAnsi"/>
+        </w:rPr>
+        <w:t>корснички ориентиран дизајн модел развиван со помош на интерактивен метод</w:t>
+      </w:r>
+      <w:r>
+        <w:rPr>
+          <w:rFonts w:cstheme="minorHAnsi"/>
+        </w:rPr>
+        <w:t>. Процесот се одвива во неколку фази, од кои некои од нив се повторуваат сѐ додека не е достигнато одредено ниво на задоволство кај корисниците. Во планот за работа главната, односно централната улога ќе имаат самите корисници. Со нивна помош се креира</w:t>
       </w:r>
       <w:r>
         <w:rPr>
@@ -6406,10 +6301,10 @@
           <wp:anchor distT="0" distB="0" distL="114300" distR="114300" simplePos="0" relativeHeight="251658240" behindDoc="0" locked="0" layoutInCell="1" allowOverlap="1">
             <wp:simplePos x="0" y="0"/>
             <wp:positionH relativeFrom="column">
-              <wp:posOffset>-271203</wp:posOffset>
+              <wp:posOffset>-194945</wp:posOffset>
             </wp:positionH>
             <wp:positionV relativeFrom="paragraph">
-              <wp:posOffset>290946</wp:posOffset>
+              <wp:posOffset>1270</wp:posOffset>
             </wp:positionV>
             <wp:extent cx="5734050" cy="3571875"/>
             <wp:effectExtent l="0" t="0" r="0" b="9525"/>
@@ -6658,7 +6553,11 @@
         <w:t>о</w:t>
       </w:r>
       <w:r>
-        <w:t xml:space="preserve"> задоволство кај медицинскиот персонал. Лекарите и медицинските сестри веруваат дека е важно да се инволвираат пациентите. </w:t>
+        <w:t xml:space="preserve"> задоволство кај </w:t>
+      </w:r>
+      <w:r>
+        <w:lastRenderedPageBreak/>
+        <w:t xml:space="preserve">медицинскиот персонал. Лекарите и медицинските сестри веруваат дека е важно да се инволвираат пациентите. </w:t>
       </w:r>
     </w:p>
     <w:p>
@@ -6803,6 +6702,7 @@
         <w:rPr>
           <w:lang w:val="en-US"/>
         </w:rPr>
+        <w:lastRenderedPageBreak/>
         <w:tab/>
       </w:r>
       <w:r>
@@ -6815,7 +6715,6 @@
         <w:jc w:val="both"/>
       </w:pPr>
       <w:r>
-        <w:lastRenderedPageBreak/>
         <w:t>Пациентите не се единствените луѓе заглавени во овој процес. Лекарите исто така имаат потешкотии, најчесто поради с</w:t>
       </w:r>
       <w:r>
@@ -7564,20 +7463,23 @@
     </w:p>
     <w:p>
       <w:r>
-        <w:t>[13] Stethoscopes and smartphones: physicians turn to digital tools to boost patient outcomes. PR Newswire. May 29, 2014. http://www.prnewswire.com/news-releases/stethoscopes-and-smartphones-physicians-turn-to-digital-tools-to-boost-patient-outcomes-261089461.html Accessed January 28, 2015.</w:t>
-      </w:r>
-    </w:p>
-    <w:p>
-      <w:pPr>
-        <w:rPr>
-          <w:lang w:val="en-US"/>
-        </w:rPr>
-      </w:pPr>
-      <w:r>
-        <w:rPr>
-          <w:lang w:val="en-US"/>
-        </w:rPr>
+        <w:t>[13] Stethoscopes and smartphones: physicians turn to digital tools to boost patient outcomes. PR Newswire. May 29, 2014. http://www.prnewswire.com/news-</w:t>
+      </w:r>
+      <w:r>
         <w:lastRenderedPageBreak/>
+        <w:t>releases/stethoscopes-and-smartphones-physicians-turn-to-digital-tools-to-boost-patient-outcomes-261089461.html Accessed January 28, 2015.</w:t>
+      </w:r>
+    </w:p>
+    <w:p>
+      <w:pPr>
+        <w:rPr>
+          <w:lang w:val="en-US"/>
+        </w:rPr>
+      </w:pPr>
+      <w:r>
+        <w:rPr>
+          <w:lang w:val="en-US"/>
+        </w:rPr>
         <w:t xml:space="preserve">[14] </w:t>
       </w:r>
       <w:proofErr w:type="spellStart"/>
@@ -8777,7 +8679,7 @@
           <w:rPr>
             <w:noProof/>
           </w:rPr>
-          <w:t>10</w:t>
+          <w:t>29</w:t>
         </w:r>
         <w:r>
           <w:rPr>
@@ -12240,7 +12142,10 @@
   <w:style w:type="paragraph" w:default="1" w:styleId="Normal">
     <w:name w:val="Normal"/>
     <w:qFormat/>
-    <w:rsid w:val="00E67DAE"/>
+    <w:rsid w:val="00F55008"/>
+    <w:pPr>
+      <w:spacing w:after="200" w:line="264" w:lineRule="auto"/>
+    </w:pPr>
     <w:rPr>
       <w:rFonts w:ascii="Roboto" w:hAnsi="Roboto"/>
       <w:sz w:val="24"/>
@@ -18308,7 +18213,7 @@
 </file>
 
 <file path=customXml/itemProps1.xml><?xml version="1.0" encoding="utf-8"?>
-<ds:datastoreItem xmlns:ds="http://schemas.openxmlformats.org/officeDocument/2006/customXml" ds:itemID="{81286CE9-07A6-4006-B49F-C363C4528735}">
+<ds:datastoreItem xmlns:ds="http://schemas.openxmlformats.org/officeDocument/2006/customXml" ds:itemID="{2C1BF687-9A6B-4322-B9AB-995E9E6D94BF}">
   <ds:schemaRefs>
     <ds:schemaRef ds:uri="http://schemas.openxmlformats.org/officeDocument/2006/bibliography"/>
   </ds:schemaRefs>

</xml_diff>

<commit_message>
only final part left
</commit_message>
<xml_diff>
--- a/Masters.docx
+++ b/Masters.docx
@@ -2621,14 +2621,54 @@
       <w:r>
         <w:t xml:space="preserve">во дизајнот и развивањето на мобилната апликација </w:t>
       </w:r>
-      <w:proofErr w:type="spellStart"/>
-      <w:r>
-        <w:rPr>
-          <w:lang w:val="en-US"/>
-        </w:rPr>
-        <w:t>mHealth</w:t>
-      </w:r>
-      <w:proofErr w:type="spellEnd"/>
+      <w:r>
+        <w:rPr>
+          <w:lang w:val="en-US"/>
+        </w:rPr>
+        <w:t xml:space="preserve">mHealth </w:t>
+      </w:r>
+      <w:r>
+        <w:t xml:space="preserve">која има за цел да ги натера помладите повеќе да се вклучени во нивната медицинска грижа </w:t>
+      </w:r>
+      <w:r>
+        <w:rPr>
+          <w:lang w:val="en-US"/>
+        </w:rPr>
+        <w:t>[20]</w:t>
+      </w:r>
+      <w:r>
+        <w:t xml:space="preserve">. Тие поканиле адолесценти со нивните родители и медицински лица за да им помогнат да ја дизајнираат оваа апликација. </w:t>
+      </w:r>
+    </w:p>
+    <w:p>
+      <w:pPr>
+        <w:ind w:firstLine="720"/>
+        <w:jc w:val="both"/>
+      </w:pPr>
+      <w:r>
+        <w:t>Во раните фази на дизајнот, тие извршиле квалитетни интервјуа со адолесцентите, т.е. крајните корисници на оваа апликација, но и групни сесии со медицински лица. Со темелна анализа на овие интервјуа, се формулирале корисничките побарувања. Кога корисниците се вклучени низ целиот процес на дизајн и развивање, голем број на клучни кориснички и системски побарувања можат да бидат идентификувани, кои во поинаков дизајн процес не би биле забележани.</w:t>
+      </w:r>
+    </w:p>
+    <w:p>
+      <w:pPr>
+        <w:ind w:firstLine="720"/>
+        <w:jc w:val="both"/>
+        <w:rPr>
+          <w:lang w:val="en-US"/>
+        </w:rPr>
+      </w:pPr>
+      <w:r>
+        <w:t>Иако овој дизајн процес им помогнал многу на научниците и програмерите да ја направат апликацијата што е можно подобра, сегашната индустриска пракса гледа кон корисничкото тестирање како на опционално, скапо и склоно кон доцнење на проектот. Придобивките од кориснички ориентираниот дизајн принцип се препознаени од страна на здравствените системи во последните неколку години. Прирачници и стандарди за дизајн на медицински уреди и корисничко тестирање се објавуваат секојдневно</w:t>
+      </w:r>
+      <w:r>
+        <w:rPr>
+          <w:lang w:val="en-US"/>
+        </w:rPr>
+        <w:t xml:space="preserve"> [21]</w:t>
+      </w:r>
+      <w:r>
+        <w:t>.</w:t>
+      </w:r>
       <w:r>
         <w:rPr>
           <w:lang w:val="en-US"/>
@@ -2636,76 +2676,28 @@
         <w:t xml:space="preserve"> </w:t>
       </w:r>
       <w:r>
-        <w:t xml:space="preserve">која има за цел да ги натера помладите повеќе да се вклучени во нивната медицинска грижа </w:t>
-      </w:r>
-      <w:r>
-        <w:rPr>
-          <w:lang w:val="en-US"/>
-        </w:rPr>
-        <w:t>[20]</w:t>
-      </w:r>
-      <w:r>
-        <w:t xml:space="preserve">. Тие поканиле адолесценти со нивните родители и медицински лица за да им помогнат да ја дизајнираат оваа апликација. </w:t>
+        <w:t xml:space="preserve">Денес, медицинските уреди и медицинскиот софтвер поминуваат низ ригорозен процес на анализа на кориснички побарувања, итеративни дизајн циклуси и студии за употребливост. Всушност, американската управа за храна и лекови </w:t>
+      </w:r>
+      <w:r>
+        <w:rPr>
+          <w:lang w:val="en-US"/>
+        </w:rPr>
+        <w:t>(FDA)</w:t>
+      </w:r>
+      <w:r>
+        <w:t xml:space="preserve"> наложува користење на кориснички ориентиран дизајн и евалуација за голем спектар на медицински технологии </w:t>
+      </w:r>
+      <w:r>
+        <w:rPr>
+          <w:lang w:val="en-US"/>
+        </w:rPr>
+        <w:t>[22].</w:t>
       </w:r>
     </w:p>
     <w:p>
       <w:pPr>
         <w:ind w:firstLine="720"/>
         <w:jc w:val="both"/>
-      </w:pPr>
-      <w:r>
-        <w:t>Во раните фази на дизајнот, тие извршиле квалитетни интервјуа со адолесцентите, т.е. крајните корисници на оваа апликација, но и групни сесии со медицински лица. Со темелна анализа на овие интервјуа, се формулирале корисничките побарувања. Кога корисниците се вклучени низ целиот процес на дизајн и развивање, голем број на клучни кориснички и системски побарувања можат да бидат идентификувани, кои во поинаков дизајн процес не би биле забележани.</w:t>
-      </w:r>
-    </w:p>
-    <w:p>
-      <w:pPr>
-        <w:ind w:firstLine="720"/>
-        <w:jc w:val="both"/>
-        <w:rPr>
-          <w:lang w:val="en-US"/>
-        </w:rPr>
-      </w:pPr>
-      <w:r>
-        <w:t>Иако овој дизајн процес им помогнал многу на научниците и програмерите да ја направат апликацијата што е можно подобра, сегашната индустриска пракса гледа кон корисничкото тестирање како на опционално, скапо и склоно кон доцнење на проектот. Придобивките од кориснички ориентираниот дизајн принцип се препознаени од страна на здравствените системи во последните неколку години. Прирачници и стандарди за дизајн на медицински уреди и корисничко тестирање се објавуваат секојдневно</w:t>
-      </w:r>
-      <w:r>
-        <w:rPr>
-          <w:lang w:val="en-US"/>
-        </w:rPr>
-        <w:t xml:space="preserve"> [21]</w:t>
-      </w:r>
-      <w:r>
-        <w:t>.</w:t>
-      </w:r>
-      <w:r>
-        <w:rPr>
-          <w:lang w:val="en-US"/>
-        </w:rPr>
-        <w:t xml:space="preserve"> </w:t>
-      </w:r>
-      <w:r>
-        <w:t xml:space="preserve">Денес, медицинските уреди и медицинскиот софтвер поминуваат низ ригорозен процес на анализа на кориснички побарувања, итеративни дизајн циклуси и студии за употребливост. Всушност, американската управа за храна и лекови </w:t>
-      </w:r>
-      <w:r>
-        <w:rPr>
-          <w:lang w:val="en-US"/>
-        </w:rPr>
-        <w:t>(FDA)</w:t>
-      </w:r>
-      <w:r>
-        <w:t xml:space="preserve"> наложува користење на кориснички ориентиран дизајн и евалуација за голем спектар на медицински технологии </w:t>
-      </w:r>
-      <w:r>
-        <w:rPr>
-          <w:lang w:val="en-US"/>
-        </w:rPr>
-        <w:t>[22].</w:t>
-      </w:r>
-    </w:p>
-    <w:p>
-      <w:pPr>
-        <w:ind w:firstLine="720"/>
-        <w:jc w:val="both"/>
         <w:rPr>
           <w:lang w:val="en-US"/>
         </w:rPr>
@@ -2713,19 +2705,11 @@
       <w:r>
         <w:t xml:space="preserve">Континуираното истражување на ефективноста на кориснички ориентираниот дизајн во доменот на </w:t>
       </w:r>
-      <w:proofErr w:type="spellStart"/>
-      <w:r>
-        <w:rPr>
-          <w:lang w:val="en-US"/>
-        </w:rPr>
-        <w:t>mHealth</w:t>
-      </w:r>
-      <w:proofErr w:type="spellEnd"/>
-      <w:r>
-        <w:rPr>
-          <w:lang w:val="en-US"/>
-        </w:rPr>
-        <w:t xml:space="preserve"> </w:t>
+      <w:r>
+        <w:rPr>
+          <w:lang w:val="en-US"/>
+        </w:rPr>
+        <w:t xml:space="preserve">mHealth </w:t>
       </w:r>
       <w:r>
         <w:t xml:space="preserve">апликациите е потребно за да се соберат силни докази кои ќе ја поткрепат идејата дека овој дизајн принцип може многу да придонесе во здравствената индустрија. </w:t>
@@ -3909,16 +3893,7 @@
         <w:t xml:space="preserve">Тестирање и пребирање на </w:t>
       </w:r>
       <w:r>
-        <w:t>поврат</w:t>
-      </w:r>
-      <w:r>
-        <w:t>ни</w:t>
-      </w:r>
-      <w:r>
-        <w:t xml:space="preserve"> одговор</w:t>
-      </w:r>
-      <w:r>
-        <w:t xml:space="preserve">и </w:t>
+        <w:t xml:space="preserve">повратни одговори </w:t>
       </w:r>
       <w:r>
         <w:t xml:space="preserve">со корисниците на апликацијата  </w:t>
@@ -4553,8 +4528,6 @@
           <w:numId w:val="5"/>
         </w:numPr>
       </w:pPr>
-      <w:bookmarkStart w:id="0" w:name="_GoBack"/>
-      <w:bookmarkEnd w:id="0"/>
       <w:r>
         <w:lastRenderedPageBreak/>
         <w:t>Еволуција на апликацијата</w:t>
@@ -5312,21 +5285,23 @@
       <w:r>
         <w:rPr>
           <w:noProof/>
+          <w:sz w:val="10"/>
+          <w:szCs w:val="10"/>
           <w:lang w:val="en-US"/>
         </w:rPr>
         <w:drawing>
-          <wp:anchor distT="0" distB="0" distL="114300" distR="114300" simplePos="0" relativeHeight="251665408" behindDoc="0" locked="0" layoutInCell="1" allowOverlap="1" wp14:anchorId="71F18A8E" wp14:editId="5A5D5183">
+          <wp:anchor distT="0" distB="0" distL="114300" distR="114300" simplePos="0" relativeHeight="251682816" behindDoc="0" locked="0" layoutInCell="1" allowOverlap="1">
             <wp:simplePos x="0" y="0"/>
             <wp:positionH relativeFrom="margin">
-              <wp:align>right</wp:align>
+              <wp:align>center</wp:align>
             </wp:positionH>
             <wp:positionV relativeFrom="paragraph">
-              <wp:posOffset>1344295</wp:posOffset>
+              <wp:posOffset>1364670</wp:posOffset>
             </wp:positionV>
-            <wp:extent cx="5728970" cy="3435985"/>
-            <wp:effectExtent l="0" t="0" r="5080" b="0"/>
+            <wp:extent cx="5263515" cy="3427095"/>
+            <wp:effectExtent l="0" t="0" r="0" b="1905"/>
             <wp:wrapTopAndBottom/>
-            <wp:docPr id="7" name="Picture 7"/>
+            <wp:docPr id="24" name="Picture 24"/>
             <wp:cNvGraphicFramePr>
               <a:graphicFrameLocks xmlns:a="http://schemas.openxmlformats.org/drawingml/2006/main" noChangeAspect="1"/>
             </wp:cNvGraphicFramePr>
@@ -5355,7 +5330,7 @@
                   <pic:spPr bwMode="auto">
                     <a:xfrm>
                       <a:off x="0" y="0"/>
-                      <a:ext cx="5728970" cy="3435985"/>
+                      <a:ext cx="5263515" cy="3427095"/>
                     </a:xfrm>
                     <a:prstGeom prst="rect">
                       <a:avLst/>
@@ -5493,18 +5468,18 @@
           <w:lang w:val="en-US"/>
         </w:rPr>
         <w:drawing>
-          <wp:anchor distT="0" distB="0" distL="114300" distR="114300" simplePos="0" relativeHeight="251666432" behindDoc="0" locked="0" layoutInCell="1" allowOverlap="1" wp14:anchorId="490CE608" wp14:editId="0EE199C6">
+          <wp:anchor distT="0" distB="0" distL="114300" distR="114300" simplePos="0" relativeHeight="251683840" behindDoc="0" locked="0" layoutInCell="1" allowOverlap="1">
             <wp:simplePos x="0" y="0"/>
             <wp:positionH relativeFrom="margin">
-              <wp:align>left</wp:align>
+              <wp:align>right</wp:align>
             </wp:positionH>
             <wp:positionV relativeFrom="paragraph">
-              <wp:posOffset>1071245</wp:posOffset>
+              <wp:posOffset>1318895</wp:posOffset>
             </wp:positionV>
-            <wp:extent cx="5730240" cy="2705100"/>
-            <wp:effectExtent l="0" t="0" r="3810" b="0"/>
+            <wp:extent cx="5732780" cy="2703195"/>
+            <wp:effectExtent l="0" t="0" r="1270" b="1905"/>
             <wp:wrapTopAndBottom/>
-            <wp:docPr id="2" name="Picture 2"/>
+            <wp:docPr id="25" name="Picture 25"/>
             <wp:cNvGraphicFramePr>
               <a:graphicFrameLocks xmlns:a="http://schemas.openxmlformats.org/drawingml/2006/main" noChangeAspect="1"/>
             </wp:cNvGraphicFramePr>
@@ -5512,7 +5487,7 @@
               <a:graphicData uri="http://schemas.openxmlformats.org/drawingml/2006/picture">
                 <pic:pic xmlns:pic="http://schemas.openxmlformats.org/drawingml/2006/picture">
                   <pic:nvPicPr>
-                    <pic:cNvPr id="0" name="Picture 11"/>
+                    <pic:cNvPr id="0" name="Picture 2"/>
                     <pic:cNvPicPr>
                       <a:picLocks noChangeAspect="1" noChangeArrowheads="1"/>
                     </pic:cNvPicPr>
@@ -5533,7 +5508,7 @@
                   <pic:spPr bwMode="auto">
                     <a:xfrm>
                       <a:off x="0" y="0"/>
-                      <a:ext cx="5730240" cy="2705100"/>
+                      <a:ext cx="5732780" cy="2703195"/>
                     </a:xfrm>
                     <a:prstGeom prst="rect">
                       <a:avLst/>
@@ -5562,6 +5537,14 @@
     </w:p>
     <w:p>
       <w:pPr>
+        <w:jc w:val="both"/>
+        <w:rPr>
+          <w:lang w:val="en-US"/>
+        </w:rPr>
+      </w:pPr>
+    </w:p>
+    <w:p>
+      <w:pPr>
         <w:jc w:val="center"/>
         <w:rPr>
           <w:i/>
@@ -5599,7 +5582,13 @@
       </w:pPr>
       <w:r>
         <w:tab/>
-        <w:t xml:space="preserve">На сликата 4.2 е илустриран погледот кој го имаат лекарите кон процесот на лекување на пациентите во здравствениот систем. За разлика од пациентите, за лекарите целиот процес изгледа поедноставен. </w:t>
+        <w:t>На сликата 4.2 е илустриран</w:t>
+      </w:r>
+      <w:r>
+        <w:t>о искуството кое го имаат лекарите за процесот на лекување на пациентите во здравствениот систем. За разлика од пациентите, за лекарите целиот процес е поедноставен. За нив на секој пациент му се врши преглед, па испитувања и на крај третман кој во екстремни ситуации може да премине во хоспитализирање.</w:t>
+      </w:r>
+      <w:r>
+        <w:t xml:space="preserve"> </w:t>
       </w:r>
     </w:p>
     <w:p>
@@ -5626,17 +5615,27 @@
         <w:t>повратен одговор</w:t>
       </w:r>
       <w:r>
-        <w:t xml:space="preserve">, со што се поправаат постоечките функционалности, доколку има потреба од тоа и се додаваат нови функционалности се додека не се добие задоволителен </w:t>
-      </w:r>
-      <w:r>
-        <w:t>повратен одговор</w:t>
-      </w:r>
-      <w:r>
-        <w:t xml:space="preserve"> </w:t>
+        <w:t xml:space="preserve">, со што се поправаат </w:t>
+      </w:r>
+      <w:r>
+        <w:lastRenderedPageBreak/>
+        <w:t xml:space="preserve">постоечките функционалности, доколку има потреба од тоа и се додаваат нови функционалности се додека не се добие задоволителен </w:t>
+      </w:r>
+      <w:r>
+        <w:t xml:space="preserve">повратен одговор </w:t>
       </w:r>
       <w:r>
         <w:t>од страна на корисниците.</w:t>
       </w:r>
+    </w:p>
+    <w:p>
+      <w:pPr>
+        <w:jc w:val="both"/>
+        <w:rPr>
+          <w:sz w:val="2"/>
+          <w:szCs w:val="2"/>
+        </w:rPr>
+      </w:pPr>
     </w:p>
     <w:p>
       <w:pPr>
@@ -5647,7 +5646,6 @@
         </w:numPr>
       </w:pPr>
       <w:r>
-        <w:lastRenderedPageBreak/>
         <w:t>Пилот прототип</w:t>
       </w:r>
       <w:r>
@@ -5663,7 +5661,13 @@
         <w:t xml:space="preserve">Методолошки, корисниците се ставени во центарот уште од почетокот на развивањето на апликацијата. Преку разбирање и анализирање на нивните ментални модели и потреби, </w:t>
       </w:r>
       <w:r>
-        <w:t xml:space="preserve">еволутивно се </w:t>
+        <w:t>еволутивно се</w:t>
+      </w:r>
+      <w:r>
+        <w:t xml:space="preserve"> креираше</w:t>
+      </w:r>
+      <w:r>
+        <w:t xml:space="preserve"> </w:t>
       </w:r>
       <w:r>
         <w:t>квалитетно дигитално решение.</w:t>
@@ -5678,48 +5682,98 @@
         </w:rPr>
       </w:pPr>
       <w:r>
-        <w:rPr>
-          <w:lang w:val="en-US"/>
-        </w:rPr>
-        <w:t xml:space="preserve">SIZE </w:t>
-      </w:r>
-      <w:proofErr w:type="spellStart"/>
-      <w:r>
-        <w:rPr>
-          <w:lang w:val="en-US"/>
-        </w:rPr>
-        <w:t>na</w:t>
-      </w:r>
-      <w:proofErr w:type="spellEnd"/>
-      <w:r>
-        <w:rPr>
-          <w:lang w:val="en-US"/>
-        </w:rPr>
-        <w:t xml:space="preserve"> PILOTOT </w:t>
-      </w:r>
-    </w:p>
-    <w:p>
-      <w:pPr>
-        <w:ind w:firstLine="720"/>
-        <w:jc w:val="both"/>
-      </w:pPr>
-      <w:r>
-        <w:rPr>
-          <w:highlight w:val="yellow"/>
-        </w:rPr>
-        <w:t>Овде треба пасус што објаснува што се влегува во пилот прототипот</w:t>
-      </w:r>
-      <w:r>
-        <w:t>, како сиже на следните неколку потточки</w:t>
-      </w:r>
-    </w:p>
-    <w:p>
-      <w:pPr>
-        <w:ind w:firstLine="720"/>
-        <w:jc w:val="both"/>
-        <w:rPr>
-          <w:lang w:val="en-US"/>
-        </w:rPr>
+        <w:t xml:space="preserve">Беше одлучено пилот прототипот да ги содржи само основните функционалности кои беа дефинирани во анализата која беше направена по истражувањата и интервјуата. </w:t>
+      </w:r>
+      <w:r>
+        <w:t>Во пилотот влегоа 4 главни функционалности</w:t>
+      </w:r>
+      <w:r>
+        <w:rPr>
+          <w:lang w:val="en-US"/>
+        </w:rPr>
+        <w:t>:</w:t>
+      </w:r>
+    </w:p>
+    <w:p>
+      <w:pPr>
+        <w:pStyle w:val="ListParagraph"/>
+        <w:numPr>
+          <w:ilvl w:val="0"/>
+          <w:numId w:val="41"/>
+        </w:numPr>
+        <w:jc w:val="both"/>
+      </w:pPr>
+      <w:r>
+        <w:t>Виртуелен календар</w:t>
+      </w:r>
+    </w:p>
+    <w:p>
+      <w:pPr>
+        <w:pStyle w:val="ListParagraph"/>
+        <w:numPr>
+          <w:ilvl w:val="0"/>
+          <w:numId w:val="41"/>
+        </w:numPr>
+        <w:jc w:val="both"/>
+      </w:pPr>
+      <w:r>
+        <w:t>Водич до релевантни третмани и лекарства</w:t>
+      </w:r>
+    </w:p>
+    <w:p>
+      <w:pPr>
+        <w:pStyle w:val="ListParagraph"/>
+        <w:numPr>
+          <w:ilvl w:val="0"/>
+          <w:numId w:val="41"/>
+        </w:numPr>
+        <w:jc w:val="both"/>
+      </w:pPr>
+      <w:r>
+        <w:t>Дијаграми за напредокот на пациентите</w:t>
+      </w:r>
+    </w:p>
+    <w:p>
+      <w:pPr>
+        <w:pStyle w:val="ListParagraph"/>
+        <w:numPr>
+          <w:ilvl w:val="0"/>
+          <w:numId w:val="41"/>
+        </w:numPr>
+        <w:jc w:val="both"/>
+      </w:pPr>
+      <w:r>
+        <w:t>Видеа со искуства и инструкции</w:t>
+      </w:r>
+    </w:p>
+    <w:p>
+      <w:pPr>
+        <w:pStyle w:val="ListParagraph"/>
+        <w:ind w:left="1496"/>
+        <w:jc w:val="both"/>
+        <w:rPr>
+          <w:lang w:val="en-US"/>
+        </w:rPr>
+      </w:pPr>
+    </w:p>
+    <w:p>
+      <w:pPr>
+        <w:pStyle w:val="ListParagraph"/>
+        <w:ind w:left="0" w:firstLine="720"/>
+        <w:jc w:val="both"/>
+      </w:pPr>
+      <w:r>
+        <w:t xml:space="preserve">Идеата беше преку овие основни функционалности да се запознаат крајните корисници со начинот на функционирање на апликацијата </w:t>
+      </w:r>
+      <w:r>
+        <w:t>и да го видат дизајн концептот.</w:t>
+      </w:r>
+    </w:p>
+    <w:p>
+      <w:pPr>
+        <w:pStyle w:val="ListParagraph"/>
+        <w:ind w:left="0" w:firstLine="720"/>
+        <w:jc w:val="both"/>
       </w:pPr>
     </w:p>
     <w:p>
@@ -5748,10 +5802,34 @@
         <w:jc w:val="both"/>
       </w:pPr>
       <w:r>
+        <w:tab/>
+        <w:t>Креирана беше листа на идни</w:t>
+      </w:r>
+      <w:r>
+        <w:rPr>
+          <w:lang w:val="en-US"/>
+        </w:rPr>
+        <w:t>,</w:t>
+      </w:r>
+      <w:r>
+        <w:t xml:space="preserve"> но и минати активности за пациентот како што се термин кај нивниот лекар, кога треба да примаат вакцина, кога треба да одат на терапија и слично. </w:t>
+      </w:r>
+    </w:p>
+    <w:p>
+      <w:pPr>
+        <w:jc w:val="both"/>
+      </w:pPr>
+    </w:p>
+    <w:p>
+      <w:pPr>
+        <w:jc w:val="both"/>
+      </w:pPr>
+      <w:r>
         <w:rPr>
           <w:noProof/>
           <w:lang w:val="en-US"/>
         </w:rPr>
+        <w:lastRenderedPageBreak/>
         <w:drawing>
           <wp:anchor distT="0" distB="0" distL="114300" distR="114300" simplePos="0" relativeHeight="251667456" behindDoc="0" locked="0" layoutInCell="1" allowOverlap="1" wp14:anchorId="7FD504BC" wp14:editId="2A23AF43">
             <wp:simplePos x="0" y="0"/>
@@ -5759,7 +5837,7 @@
               <wp:align>center</wp:align>
             </wp:positionH>
             <wp:positionV relativeFrom="paragraph">
-              <wp:posOffset>735965</wp:posOffset>
+              <wp:posOffset>-55</wp:posOffset>
             </wp:positionV>
             <wp:extent cx="5527675" cy="3469640"/>
             <wp:effectExtent l="0" t="0" r="0" b="0"/>
@@ -5815,19 +5893,6 @@
           </wp:anchor>
         </w:drawing>
       </w:r>
-      <w:r>
-        <w:tab/>
-        <w:t>Креирана беше листа на идни</w:t>
-      </w:r>
-      <w:r>
-        <w:rPr>
-          <w:lang w:val="en-US"/>
-        </w:rPr>
-        <w:t>,</w:t>
-      </w:r>
-      <w:r>
-        <w:t xml:space="preserve"> но и минати активности за пациентот како што се термин кај нивниот лекар, кога треба да примаат вакцина, кога треба да одат на терапија и слично. </w:t>
-      </w:r>
     </w:p>
     <w:p>
       <w:pPr>
@@ -5858,11 +5923,19 @@
       </w:pPr>
       <w:r>
         <w:tab/>
-        <w:t xml:space="preserve">На сликата 4.3 е прикажан еден од главните делови на апликацијата, т.е. еден вид на виртуелен потсетник за пациентите. Со креирање на овој виртуелен потсетник се очекува да се решат дел од проблемите на пациентите кои не знаат точно кога треба да земаат лекарства и кога имаат закажано термин за преглед. Тие интуитивно ќе можат да се движат низ потсетникот и самите да внесуваат картички. Внесувањето на картичките исто така ке биде должност и </w:t>
-      </w:r>
-      <w:r>
-        <w:lastRenderedPageBreak/>
-        <w:t>на самите лекари кои при преглед на пациентот, кога ке им препишат лекарства, самиот распоред на земањето на лекарствата дирекно ќе го напишат тука. Исто така, при преглед на информациите за напредокот на пациентот, лекарите ќе имаат можност да внесат картичка за наредниот термин за преглед.</w:t>
+        <w:t>На сликата 4.3 е прикажан еден од главните делови на апликацијата, т.е. еден вид на виртуелен потсетник за пациентите. Со креирање на овој виртуелен потсетник се очекува да се решат дел од проблемите на пациентите кои не знаат точно кога треба да земаат лекарства и кога имаат закажано термин за преглед. Тие интуитивно ќе можат да се движат низ потсетникот и самите да внесуваат картички. Внесу</w:t>
+      </w:r>
+      <w:r>
+        <w:t>вањето на картичките исто така ќ</w:t>
+      </w:r>
+      <w:r>
+        <w:t xml:space="preserve">е биде должност и на самите лекари кои при преглед на пациентот, кога </w:t>
+      </w:r>
+      <w:r>
+        <w:t>ќ</w:t>
+      </w:r>
+      <w:r>
+        <w:t>е им препишат лекарства, самиот распоред на земањето на лекарствата дирекно ќе го напишат тука. Исто така, при преглед на информациите за напредокот на пациентот, лекарите ќе имаат можност да внесат картичка за наредниот термин за преглед.</w:t>
       </w:r>
     </w:p>
     <w:p>
@@ -5888,6 +5961,7 @@
           <w:noProof/>
           <w:lang w:val="en-US"/>
         </w:rPr>
+        <w:lastRenderedPageBreak/>
         <w:drawing>
           <wp:anchor distT="0" distB="0" distL="114300" distR="114300" simplePos="0" relativeHeight="251668480" behindDoc="0" locked="0" layoutInCell="1" allowOverlap="1" wp14:anchorId="360766B2" wp14:editId="54FB8DD5">
             <wp:simplePos x="0" y="0"/>
@@ -5981,20 +6055,38 @@
         <w:t xml:space="preserve"> </w:t>
       </w:r>
       <w:r>
-        <w:t xml:space="preserve">Тука самите пациенти во консултација со нивните лекари ќе можат да го </w:t>
+        <w:t xml:space="preserve">Тука самите пациенти во консултација со нивните лекари ќе можат да го дефинираат нивниот план за напредок во зависност од нивната дијагноза и од понудените опции во зоната во која тие живеат. Ова дирекно им помага на пациентите кои </w:t>
+      </w:r>
+      <w:r>
+        <w:t>тврдеа</w:t>
+      </w:r>
+      <w:r>
+        <w:t xml:space="preserve"> дека се чуствуваат како изгубени во лавиринтите на здравствениот систем. </w:t>
+      </w:r>
+    </w:p>
+    <w:p>
+      <w:pPr>
+        <w:ind w:firstLine="720"/>
+        <w:jc w:val="both"/>
+      </w:pPr>
+      <w:r>
+        <w:t>Интервјуата покажаа дека пациентите имаат проблем да се мотивираат самите себе за да дадат поголем придонес во подобрувањето на нивната здравствена состојба. Исто така тие рекоа дека имаат проблем при стартот на нивната рехабилитација. Поради тоа, тие имаат потреба од тоа да ги разберат податоците од нивната состојба. Како решение на овој проблем,</w:t>
+      </w:r>
+      <w:r>
+        <w:rPr>
+          <w:lang w:val="en-US"/>
+        </w:rPr>
+        <w:t xml:space="preserve"> </w:t>
+      </w:r>
+      <w:r>
+        <w:t xml:space="preserve">беше креирана </w:t>
       </w:r>
       <w:r>
         <w:lastRenderedPageBreak/>
-        <w:t xml:space="preserve">дефинираат нивниот план за напредок во зависност од нивната дијагноза и од понудените опции во зоната во која тие живеат. Ова дирекно им помага на пациентите кои рекоа дека се чуствуваат како изгубени во лавиринтите на здравствениот систем. </w:t>
-      </w:r>
-    </w:p>
-    <w:p>
-      <w:pPr>
-        <w:ind w:firstLine="720"/>
-        <w:jc w:val="both"/>
-      </w:pPr>
-      <w:r>
-        <w:t>Интервјуата покажаа дека пациентите имаат проблем да се мотивираат самите себе за да дадат поголем придонес во подобрувањето на нивната здравствена состојба. Исто така тие рекоа дека имаат проблем при стартот на нивната рехабилитација. Поради тоа, тие имаат потреба од тоа да ги разберат податоците од нивната состојба. Како решение на овој проблем, креирано беше еден дел кај е лесен за користење и разбирање претставен преку визуелизација на нивните податоци како што се силината на нивните бели дробови, нивната тежина и слично, односно прикажан нивниот напредок.</w:t>
+        <w:t xml:space="preserve">една функционалност во апликацијата </w:t>
+      </w:r>
+      <w:r>
+        <w:t>која е лесна за користење и разбирање. Податоците за пациентите како што се силината на нивните бели дробови, нивната тежина и слично беа визуелно прикажани каде што јасно може да се увиде напредокот на самиот пациент.</w:t>
       </w:r>
     </w:p>
     <w:p>
@@ -6012,7 +6104,6 @@
           <w:noProof/>
           <w:lang w:val="en-US"/>
         </w:rPr>
-        <w:lastRenderedPageBreak/>
         <w:drawing>
           <wp:anchor distT="0" distB="0" distL="114300" distR="114300" simplePos="0" relativeHeight="251669504" behindDoc="0" locked="0" layoutInCell="1" allowOverlap="1" wp14:anchorId="517D160B" wp14:editId="46C392E4">
             <wp:simplePos x="0" y="0"/>
@@ -6125,14 +6216,11 @@
         <w:rPr>
           <w:lang w:val="en-US"/>
         </w:rPr>
+        <w:lastRenderedPageBreak/>
         <w:tab/>
       </w:r>
       <w:r>
-        <w:t xml:space="preserve">Од интервјуата дознавме дека новите пациентите сакаат да ги слушнат искуствата на другите пациенти кои подолго се справуваат со оваа болест. Многу од новите пациенти имаат тенденција да не ги гледаат сериозно последниците од овие хронични заболувања. Како решение на овој проблем, </w:t>
-      </w:r>
-      <w:r>
-        <w:lastRenderedPageBreak/>
-        <w:t xml:space="preserve">беше развиен дел каде што пациентите ќе можат да ги видат и слушнат дирекно искуствата на поискусните пациенти. </w:t>
+        <w:t xml:space="preserve">Од интервјуата дознавме дека новите пациентите сакаат да ги слушнат искуствата на другите пациенти кои подолго се справуваат со оваа болест. Многу од новите пациенти имаат тенденција да не ги гледаат сериозно последниците од овие хронични заболувања. Како решение на овој проблем, беше развиен дел каде што пациентите ќе можат да ги видат и слушнат дирекно искуствата на поискусните пациенти. </w:t>
       </w:r>
     </w:p>
     <w:p>
@@ -6274,7 +6362,6 @@
         <w:jc w:val="both"/>
       </w:pPr>
       <w:r>
-        <w:lastRenderedPageBreak/>
         <w:t xml:space="preserve">Сите овие функционалности, заедно со уште неколку други, влегоа во пилот прототипот, кој беше дирекно тестиран од страна на пациентите. На сите нив им беше даден еден прашалник за да обележат кои функционалности им се допаѓаат, кои не, а кои функционланости би сакале да ги видат. Исто така тие беа охрабрени да дадат сопствено мислење за изгледот, лесноста на употреба и било какви коментари за дизајнот, содржината. </w:t>
       </w:r>
     </w:p>
@@ -6510,7 +6597,13 @@
       </w:pPr>
       <w:r>
         <w:tab/>
-        <w:t xml:space="preserve">На сликата 4.7 се прикажани главните функционалности вметнати во пилот апликацијата и нивното оценување од страна на корисниците кои беа тестирани. Од овој дијаграм може да се види дека функционалностите воглавно беа добро прифатени и се наоѓаа во домејнот на апликацијата. </w:t>
+        <w:t>На сликата 4.7 се прикажани главните функционалности вметнати во пилот апликацијата и нивното оценување од страна на корисниците кои беа тестирани. Од овој дијаграм може да се види дека функционалностите воглавно беа добр</w:t>
+      </w:r>
+      <w:r>
+        <w:t>о прифатени и се наоѓаа во доме</w:t>
+      </w:r>
+      <w:r>
+        <w:t xml:space="preserve">нот на апликацијата. </w:t>
       </w:r>
     </w:p>
     <w:p>
@@ -6519,7 +6612,25 @@
       </w:pPr>
       <w:r>
         <w:tab/>
-        <w:t>Од самите тестирања исто така добивме и информации за проблеми со кои тие се соочуваат при тестирањето на апликацијата. Како постари лица, имаат проблем брзо да ги перцепираат промените во апликацијата, односно менувањето на прозорците и содржината која се менува. Поради тоа беше одлучено секое менување на содржина низ апликацијата да биде пропратено со соодветни анимации, за да имаат корисниците доволно време да ја воочат промената и да не се чувствуваат изгубено. Иако оваа апликација е замислена како еднострана апликација, односно целата содржина се вчитува на почетокот и потоа динамички се ажурира, овие корисници имаа навика да кликаат на копчето за назад во веб прелистувачот, па побараа да функционира. Интересен факт беше тоа што повеќето од корисниците имаат проблем со скролање на содржината и преферираат содржината да биде во скокачки прозорци. Затоа беше одлучено да советите и прирачниците, наместо да треба да се скролаат во долниот дел на апликацијата, да биде во посебен скокачки прозорец.</w:t>
+        <w:t xml:space="preserve">Од самите тестирања исто така добивме и информации за проблеми со кои тие се соочуваат при тестирањето на апликацијата. Како постари лица, имаат проблем брзо да ги перцепираат промените во апликацијата, односно менувањето на прозорците и содржината која се менува. Поради тоа беше одлучено секое менување на содржина низ апликацијата да биде пропратено со соодветни анимации, за да имаат корисниците доволно време да ја воочат промената и да не се чувствуваат изгубено. Иако оваа апликација е замислена како еднострана апликација, односно целата содржина се вчитува на почетокот и потоа динамички се ажурира, овие корисници имаа навика да кликаат на копчето за назад во веб прелистувачот, па побараа да функционира. Интересен факт беше тоа што повеќето од корисниците имаат проблем со </w:t>
+      </w:r>
+      <w:r>
+        <w:t>листање</w:t>
+      </w:r>
+      <w:r>
+        <w:t xml:space="preserve"> на содржината и преферираат содржината да биде во скокачки прозорци. Затоа беше одлучено советите и прирачниците, наместо да се </w:t>
+      </w:r>
+      <w:r>
+        <w:t>прелистуваат</w:t>
+      </w:r>
+      <w:r>
+        <w:t xml:space="preserve"> во долн</w:t>
+      </w:r>
+      <w:r>
+        <w:t>иот дел на апликацијата, да бидат</w:t>
+      </w:r>
+      <w:r>
+        <w:t xml:space="preserve"> во посебен скокачки прозорец.</w:t>
       </w:r>
     </w:p>
     <w:p>
@@ -6577,7 +6688,13 @@
         <w:jc w:val="both"/>
       </w:pPr>
       <w:r>
-        <w:t>Копчињата кои помагаат при скролањето на картичките треба да бидат поблиску до самите картички</w:t>
+        <w:t xml:space="preserve">Копчињата кои помагаат при </w:t>
+      </w:r>
+      <w:r>
+        <w:t>листањето</w:t>
+      </w:r>
+      <w:r>
+        <w:t xml:space="preserve"> на картичките треба да бидат поблиску до самите картички</w:t>
       </w:r>
     </w:p>
     <w:p>
@@ -6612,22 +6729,43 @@
         <w:jc w:val="both"/>
       </w:pPr>
       <w:r>
-        <w:t>Целиот</w:t>
-      </w:r>
-      <w:r>
-        <w:rPr>
-          <w:lang w:val="en-US"/>
-        </w:rPr>
+        <w:t>Сите повратни информации</w:t>
+      </w:r>
+      <w:r>
         <w:t xml:space="preserve"> </w:t>
       </w:r>
       <w:r>
-        <w:t>повратен одговор</w:t>
-      </w:r>
-      <w:r>
-        <w:t xml:space="preserve"> </w:t>
-      </w:r>
-      <w:r>
-        <w:t>добиен од ова тестирање беше анализиран, пресликан во дизајн и инкорпориран во следната итерација.</w:t>
+        <w:t>добиен</w:t>
+      </w:r>
+      <w:r>
+        <w:t>и</w:t>
+      </w:r>
+      <w:r>
+        <w:t xml:space="preserve"> од ова тестирање </w:t>
+      </w:r>
+      <w:r>
+        <w:t>беа</w:t>
+      </w:r>
+      <w:r>
+        <w:t xml:space="preserve"> анализиран</w:t>
+      </w:r>
+      <w:r>
+        <w:t>и</w:t>
+      </w:r>
+      <w:r>
+        <w:t>, пресликан</w:t>
+      </w:r>
+      <w:r>
+        <w:t>и</w:t>
+      </w:r>
+      <w:r>
+        <w:t xml:space="preserve"> во дизајн и инкорпориран</w:t>
+      </w:r>
+      <w:r>
+        <w:t>и</w:t>
+      </w:r>
+      <w:r>
+        <w:t xml:space="preserve"> во следната итерација.</w:t>
       </w:r>
     </w:p>
     <w:p>
@@ -6666,7 +6804,13 @@
         </w:numPr>
       </w:pPr>
       <w:r>
-        <w:t>Редизајн, дизајн и прототип</w:t>
+        <w:t>Редизајн</w:t>
+      </w:r>
+      <w:r>
+        <w:t xml:space="preserve"> на проблематичните делови</w:t>
+      </w:r>
+      <w:r>
+        <w:t>, дизајн и прототип</w:t>
       </w:r>
     </w:p>
     <w:p>
@@ -6693,7 +6837,25 @@
         </w:rPr>
       </w:pPr>
       <w:r>
-        <w:t xml:space="preserve">Главните табови на предниот дел од апликацијата беа редизајнирани со што се корисниците појасно ќе знаат кој таб им е активен. Картичките во делот со календарот беа редизајнирани, зголемени и прочистени. Состојбата на апликацијата при секој клик низ нејзините делови беше чувана со што копчето за враќање назад на веб прелистувачот беше функционално. Водичот со совети и прирачници кои се наоѓа во долниот дел на апликацијата кој беше многу позитивно прифатен од страна на корисниците, при клик наместо да се прошири надоле со што корисниците требаше да скролаат надоле за да го видат, беше редизајниран во скокачки прозорец. Сите помали проблеми кои беа воочени преку тестирањата беа поправени.  </w:t>
+        <w:t>Главните табови на предниот дел од апликацијата беа редизајнирани со што корисниците појасно ќе знаат кој таб им е активен. Картичките во делот со календарот беа редизајнирани, зголемени и прочистени. Состојбата на апликацијата при секој клик низ нејзините делови беше чувана со што копчето за враќање назад на веб прелистувачот беше функционално. Водичот со совети и прирачници кои се наоѓа во долниот дел на апликацијата кој беше многу позитивно прифатен од страна на корисниците, при клик наместо да се прошири надол</w:t>
+      </w:r>
+      <w:r>
+        <w:t>у</w:t>
+      </w:r>
+      <w:r>
+        <w:t xml:space="preserve"> со што корисниците требаше да </w:t>
+      </w:r>
+      <w:r>
+        <w:t>листаат</w:t>
+      </w:r>
+      <w:r>
+        <w:t xml:space="preserve"> надол</w:t>
+      </w:r>
+      <w:r>
+        <w:t>у</w:t>
+      </w:r>
+      <w:r>
+        <w:t xml:space="preserve"> за да го видат, беше редизајниран во скокачки прозорец. Сите помали проблеми кои беа воочени преку тестирањата беа поправени.  </w:t>
       </w:r>
     </w:p>
     <w:p>
@@ -6781,25 +6943,79 @@
         <w:tab/>
         <w:t>На сликата 4.8 е прикажан новиот изглед на апликацијата откако беше завршено редизајнирањето.</w:t>
       </w:r>
-    </w:p>
+      <w:r>
+        <w:t xml:space="preserve"> На сликата може да се види почетната страна на апликацијата во која се наоѓа редизајнираниот виртуелен потсетник, прозорецот за основни податоци на пациентот и водичот до релеватни и </w:t>
+      </w:r>
+      <w:r>
+        <w:t>третмани и лекарства.</w:t>
+      </w:r>
+    </w:p>
+    <w:p>
+      <w:pPr>
+        <w:jc w:val="both"/>
+        <w:rPr>
+          <w:sz w:val="10"/>
+          <w:szCs w:val="10"/>
+        </w:rPr>
+      </w:pPr>
+    </w:p>
+    <w:p>
+      <w:pPr>
+        <w:pStyle w:val="Heading3"/>
+        <w:numPr>
+          <w:ilvl w:val="2"/>
+          <w:numId w:val="5"/>
+        </w:numPr>
+      </w:pPr>
+      <w:r>
+        <w:t>Вметнување персонализација</w:t>
+      </w:r>
+    </w:p>
+    <w:p/>
     <w:p>
       <w:pPr>
         <w:ind w:firstLine="720"/>
         <w:jc w:val="both"/>
       </w:pPr>
       <w:r>
-        <w:t xml:space="preserve">Секој корисник на апликацијата ќе има свој </w:t>
-      </w:r>
-      <w:proofErr w:type="spellStart"/>
+        <w:t>Секој корисник на апликацијата ќе има свој</w:t>
+      </w:r>
+      <w:r>
+        <w:t>а</w:t>
+      </w:r>
+      <w:r>
+        <w:t xml:space="preserve"> </w:t>
+      </w:r>
       <w:r>
         <w:rPr>
           <w:lang w:val="en-US"/>
         </w:rPr>
         <w:t>NemID</w:t>
       </w:r>
-      <w:proofErr w:type="spellEnd"/>
-      <w:r>
-        <w:t xml:space="preserve"> логин и персонални информации во апликацијата. Во зависност од профилот на пациентот, содржината на апликацијата ќе биде различна. Самите пациенти и нивните лекари ќе можат да ги внесуваат и менуваат податоците во нивното персонално досие. Исто така, од иницијалните интервјуа дознавме дека голем дел од пациентите имаат голем број на медикаменти кои тие треба да ги примаат и тие често забораваат кои лекарства ги имаат и како и кога да ги употребуваат. Фактот што најголем број на пациентите кои страдаат од хронични опструктивни белодробни заболувања и дијабетес се постари лица кои имаат ослабена меморија го прави овој проблем посериозен. Грешките во примањето на лекарствата допринесуваат во намалување на ефектот на терапиите. Решението на овие проблеми беше сумирано во еден дел од апликацијата каде што лекарите ќе можат да ги прочитаат сите детали за пациентот и каде што пациентите ќе имаат преглед над своите лекарства.</w:t>
+      <w:r>
+        <w:t xml:space="preserve"> ло</w:t>
+      </w:r>
+      <w:r>
+        <w:t>зинка</w:t>
+      </w:r>
+      <w:r>
+        <w:t xml:space="preserve"> и персонални информации во апликацијата. Во зависност од профилот на пациентот, содржината на апликацијата ќе биде различна. Самите пациенти и нивните лекари ќе можат да ги внесуваат и менуваат податоците во нивното персонално досие. Исто така, од иницијалните интервјуа дознавме дека голем дел од пациентите имаат голем број на медикаменти кои тие треба да ги примаат и тие често забораваат кои лекарства ги имаат и како и кога да ги употребуваат. Фактот што најголем број на пациентите кои страдаат од хронични опструктивни белодробни заболувања и дијабетес се постари лица кои имаат ослабена меморија го прави овој проблем посериозен. Грешкит</w:t>
+      </w:r>
+      <w:r>
+        <w:t xml:space="preserve">е во примањето на лекарствата </w:t>
+      </w:r>
+      <w:r>
+        <w:t>при</w:t>
+      </w:r>
+      <w:r>
+        <w:t>до</w:t>
+      </w:r>
+      <w:r>
+        <w:t xml:space="preserve">несуваат во намалување на ефектот на </w:t>
+      </w:r>
+      <w:r>
+        <w:lastRenderedPageBreak/>
+        <w:t>терапиите. Решението на овие проблеми беше сумирано во еден дел од апликацијата каде што лекарите ќе можат да ги прочитаат сите детали за пациентот и каде што пациентите ќе имаат преглед над своите лекарства.</w:t>
       </w:r>
     </w:p>
     <w:p>
@@ -6828,7 +7044,6 @@
           <w:noProof/>
           <w:lang w:val="en-US"/>
         </w:rPr>
-        <w:lastRenderedPageBreak/>
         <w:drawing>
           <wp:anchor distT="0" distB="0" distL="114300" distR="114300" simplePos="0" relativeHeight="251674624" behindDoc="0" locked="0" layoutInCell="1" allowOverlap="1" wp14:anchorId="194227A2" wp14:editId="19F7263B">
             <wp:simplePos x="0" y="0"/>
@@ -6916,7 +7131,13 @@
       </w:pPr>
       <w:r>
         <w:tab/>
-        <w:t xml:space="preserve">Во првичните интервјуа, пациентите рекоа дека сакаат да стапат во контакт со други пациенти кои се наоѓаат во слична состојба како нивната и да бидат во можност да најдат повеќе информации за техники и совети за вежби за дишење и можност да се сносат со анксиозност и депресија. </w:t>
+        <w:t>Во првичните интервјуа, пациентите рекоа дека сакаат да стапат во контакт со други пациенти кои се наоѓаат во слична состојба како нивната и да бидат во можност да најдат повеќе информации за техники и совети за в</w:t>
+      </w:r>
+      <w:r>
+        <w:t xml:space="preserve">ежби за дишење и можност да се </w:t>
+      </w:r>
+      <w:r>
+        <w:t xml:space="preserve">носат со анксиозност и депресија. </w:t>
       </w:r>
     </w:p>
     <w:p>
@@ -6925,19 +7146,36 @@
       </w:pPr>
       <w:r>
         <w:tab/>
-        <w:t>Како решение на овој проблем со кои пациентите се соочуваат, во делот со општи информации беа креирани серија на информативни текстови кои меѓусебно се поврзани. Како што откривме после првата итерација, крајните корисници преферираат скокачки прозорци наместо скролање и сакаат цело време да се наоѓаат на првичната страна. Поради овие причини, сите информативни текстови беа сместени во скокачки прозорци кои во нив содржеа линкови кон другите текстови кои се поврзани со избраната тема. Во горниот дел на секој од овие прозорци сеа наоѓа лента со навигација за да можат корисниците да знаат каде се наоѓаат во апликацијата и при кликање да се вратат во состојбата во која сакаат.</w:t>
-      </w:r>
-    </w:p>
-    <w:p>
-      <w:pPr>
-        <w:jc w:val="both"/>
-      </w:pPr>
-    </w:p>
-    <w:p>
-      <w:pPr>
-        <w:jc w:val="center"/>
-        <w:rPr>
-          <w:i/>
+        <w:t xml:space="preserve">Како решение на овој проблем со кои пациентите се соочуваат, во делот со општи информации беа креирани серија на информативни текстови кои меѓусебно се поврзани. Како што откривме по </w:t>
+      </w:r>
+      <w:r>
+        <w:t>првиот прототип</w:t>
+      </w:r>
+      <w:r>
+        <w:t xml:space="preserve">, крајните корисници преферираат скокачки прозорци наместо </w:t>
+      </w:r>
+      <w:r>
+        <w:t>листање</w:t>
+      </w:r>
+      <w:r>
+        <w:t xml:space="preserve"> и сакаат цело време да се наоѓаат на првичната страна. Поради овие причини, сите </w:t>
+      </w:r>
+      <w:r>
+        <w:lastRenderedPageBreak/>
+        <w:t>информативни текстови беа сместени во скокачки прозорци кои во нив содржеа линкови кон другите текстови кои се поврзани со избраната тема. Во горниот дел на секој од овие прозорци сеа наоѓа лента со навигација за да можат корисниците да знаат каде се наоѓаат во апликацијата и при кликање да се вратат во состојбата во која сакаат.</w:t>
+      </w:r>
+    </w:p>
+    <w:p>
+      <w:pPr>
+        <w:jc w:val="both"/>
+      </w:pPr>
+    </w:p>
+    <w:p>
+      <w:pPr>
+        <w:jc w:val="both"/>
+        <w:rPr>
+          <w:sz w:val="2"/>
+          <w:szCs w:val="2"/>
         </w:rPr>
       </w:pPr>
       <w:r>
@@ -6945,7 +7183,6 @@
           <w:noProof/>
           <w:lang w:val="en-US"/>
         </w:rPr>
-        <w:lastRenderedPageBreak/>
         <w:drawing>
           <wp:anchor distT="0" distB="0" distL="114300" distR="114300" simplePos="0" relativeHeight="251675648" behindDoc="0" locked="0" layoutInCell="1" allowOverlap="1" wp14:anchorId="398257A3" wp14:editId="5868D684">
             <wp:simplePos x="0" y="0"/>
@@ -6953,7 +7190,7 @@
               <wp:align>center</wp:align>
             </wp:positionH>
             <wp:positionV relativeFrom="paragraph">
-              <wp:posOffset>38100</wp:posOffset>
+              <wp:posOffset>9717</wp:posOffset>
             </wp:positionV>
             <wp:extent cx="4568825" cy="4762500"/>
             <wp:effectExtent l="0" t="0" r="3175" b="0"/>
@@ -7009,12 +7246,28 @@
           </wp:anchor>
         </w:drawing>
       </w:r>
-      <w:r>
+    </w:p>
+    <w:p>
+      <w:pPr>
+        <w:jc w:val="center"/>
         <w:rPr>
           <w:i/>
         </w:rPr>
+      </w:pPr>
+      <w:r>
+        <w:rPr>
+          <w:i/>
+        </w:rPr>
         <w:t>Слика 4.10 Прозорец со информативна содржина</w:t>
       </w:r>
+    </w:p>
+    <w:p>
+      <w:pPr>
+        <w:jc w:val="center"/>
+        <w:rPr>
+          <w:i/>
+        </w:rPr>
+      </w:pPr>
     </w:p>
     <w:p>
       <w:pPr>
@@ -7048,6 +7301,7 @@
         </w:numPr>
       </w:pPr>
       <w:r>
+        <w:lastRenderedPageBreak/>
         <w:t>Тестирање и Анализа</w:t>
       </w:r>
     </w:p>
@@ -7080,33 +7334,22 @@
         <w:ind w:left="0" w:firstLine="720"/>
         <w:jc w:val="both"/>
       </w:pPr>
-    </w:p>
-    <w:p>
-      <w:pPr>
-        <w:jc w:val="center"/>
-        <w:rPr>
-          <w:i/>
-          <w:sz w:val="2"/>
-          <w:szCs w:val="2"/>
-        </w:rPr>
-      </w:pPr>
       <w:r>
         <w:rPr>
           <w:noProof/>
           <w:lang w:val="en-US"/>
         </w:rPr>
-        <w:lastRenderedPageBreak/>
         <w:drawing>
           <wp:anchor distT="0" distB="0" distL="114300" distR="114300" simplePos="0" relativeHeight="251676672" behindDoc="0" locked="0" layoutInCell="1" allowOverlap="1" wp14:anchorId="48FA58AC" wp14:editId="4728ACB4">
             <wp:simplePos x="0" y="0"/>
             <wp:positionH relativeFrom="margin">
-              <wp:posOffset>1588347</wp:posOffset>
+              <wp:align>center</wp:align>
             </wp:positionH>
             <wp:positionV relativeFrom="paragraph">
-              <wp:posOffset>212</wp:posOffset>
+              <wp:posOffset>201187</wp:posOffset>
             </wp:positionV>
-            <wp:extent cx="2567940" cy="3848100"/>
-            <wp:effectExtent l="0" t="0" r="3810" b="0"/>
+            <wp:extent cx="3070860" cy="4601845"/>
+            <wp:effectExtent l="0" t="0" r="0" b="8255"/>
             <wp:wrapTopAndBottom/>
             <wp:docPr id="16" name="Picture 16"/>
             <wp:cNvGraphicFramePr>
@@ -7137,7 +7380,7 @@
                   <pic:spPr bwMode="auto">
                     <a:xfrm>
                       <a:off x="0" y="0"/>
-                      <a:ext cx="2567940" cy="3848100"/>
+                      <a:ext cx="3070860" cy="4601845"/>
                     </a:xfrm>
                     <a:prstGeom prst="rect">
                       <a:avLst/>
@@ -7150,6 +7393,12 @@
                 </pic:pic>
               </a:graphicData>
             </a:graphic>
+            <wp14:sizeRelH relativeFrom="margin">
+              <wp14:pctWidth>0</wp14:pctWidth>
+            </wp14:sizeRelH>
+            <wp14:sizeRelV relativeFrom="margin">
+              <wp14:pctHeight>0</wp14:pctHeight>
+            </wp14:sizeRelV>
           </wp:anchor>
         </w:drawing>
       </w:r>
@@ -7159,40 +7408,94 @@
         <w:jc w:val="center"/>
         <w:rPr>
           <w:i/>
-        </w:rPr>
-      </w:pPr>
-      <w:r>
+          <w:sz w:val="2"/>
+          <w:szCs w:val="2"/>
+        </w:rPr>
+      </w:pPr>
+    </w:p>
+    <w:p>
+      <w:pPr>
+        <w:jc w:val="center"/>
         <w:rPr>
           <w:i/>
         </w:rPr>
+      </w:pPr>
+      <w:r>
+        <w:rPr>
+          <w:i/>
+        </w:rPr>
         <w:t>Слика 4.11 Оценување на информативните прозорци</w:t>
       </w:r>
     </w:p>
     <w:p>
       <w:pPr>
+        <w:jc w:val="center"/>
+        <w:rPr>
+          <w:i/>
+          <w:sz w:val="4"/>
+          <w:szCs w:val="4"/>
+        </w:rPr>
+      </w:pPr>
+    </w:p>
+    <w:p>
+      <w:pPr>
         <w:jc w:val="both"/>
       </w:pPr>
       <w:r>
         <w:tab/>
-        <w:t xml:space="preserve">На сликата 4.11 е прикажан еден од тестовите кои има беше даден на корисниците. Тука тие требаше да означат дали содржината на соодветниот информативен прозорец опишува и помага за состојба во кој тие се наоѓаат. Поголем број од тестираните корисници дадоа позитивен </w:t>
-      </w:r>
-      <w:r>
-        <w:t>повратен одговор</w:t>
-      </w:r>
-      <w:r>
-        <w:t xml:space="preserve"> </w:t>
-      </w:r>
-      <w:r>
-        <w:t>за содржината на информативните прозорци и дадоа некои идеа за тоа како таа може да се подобри. Во врска со нивниот дизајн, корисниците беа многу задоволни од скокачките прозорци, брзо сватија како да се движат низ различните прозорци со помош на линковите и лентата со навигација во горниот дел од прозорецот им беше доста корисна.</w:t>
-      </w:r>
-    </w:p>
-    <w:p>
-      <w:pPr>
-        <w:jc w:val="both"/>
-      </w:pPr>
-      <w:r>
+        <w:t>На сликата 4.11 е прикажан</w:t>
+      </w:r>
+      <w:r>
+        <w:t>а ед</w:t>
+      </w:r>
+      <w:r>
+        <w:t>н</w:t>
+      </w:r>
+      <w:r>
+        <w:t>а</w:t>
+      </w:r>
+      <w:r>
+        <w:t xml:space="preserve"> од </w:t>
+      </w:r>
+      <w:r>
+        <w:t>анкетите</w:t>
+      </w:r>
+      <w:r>
+        <w:t xml:space="preserve"> кои им беше даден</w:t>
+      </w:r>
+      <w:r>
+        <w:t>а</w:t>
+      </w:r>
+      <w:r>
+        <w:t xml:space="preserve"> на корисниците. Тука тие требаше да означат дали содржината на соодветниот информативен прозорец опишува и помага за состојба во кој тие се наоѓаат. Поголем број од тестираните корисници дадоа позитивен </w:t>
+      </w:r>
+      <w:r>
+        <w:t xml:space="preserve">повратен одговор </w:t>
+      </w:r>
+      <w:r>
+        <w:t xml:space="preserve">за содржината на информативните прозорци и дадоа некои идеа за тоа како таа може да се подобри. Во врска со </w:t>
+      </w:r>
+      <w:r>
+        <w:t>новиот</w:t>
+      </w:r>
+      <w:r>
+        <w:t xml:space="preserve"> дизајн, корисниците беа многу задоволни од скокачките прозорци, брзо с</w:t>
+      </w:r>
+      <w:r>
+        <w:t>ф</w:t>
+      </w:r>
+      <w:r>
+        <w:t>атија како да се движат низ различните прозорци со помош на линковите и лентата со навигација во горниот дел од прозорецот им беше доста корисна.</w:t>
+      </w:r>
+    </w:p>
+    <w:p>
+      <w:pPr>
+        <w:jc w:val="both"/>
+      </w:pPr>
+      <w:r>
+        <w:lastRenderedPageBreak/>
         <w:tab/>
-        <w:t xml:space="preserve">Подобрувањата кои ги направивме на постоечките функционалности беа многу добро прифатени. После ова тестирање, тие побараа дополнителни подобрувања на некои функционалности, но и побараа некои нови функционалности коа не беа дел од втората итерација. Во врска со картичките во календарот, на корисниците им се допадна редизајнот, но побараа датумите во горниот десен агол да бидат видливи и на картичките кои не се во фокус. Исто така тие побараа да можат да кликаат дирекно на картиките кои не се во фокус и откако ќе биде кликната одредена картичка, таа да се појави во фокусот. </w:t>
+        <w:t xml:space="preserve">Подобрувањата кои ги направивме на постоечките функционалности беа многу добро прифатени. По ова тестирање, тие побараа дополнителни подобрувања на некои функционалности, но и побараа некои нови функционалности коа не беа дел од втората итерација. Во врска со картичките во календарот, на корисниците им се допадна редизајнот, но побараа датумите во горниот десен агол да бидат видливи и на картичките кои не се во фокус. Исто така тие побараа да можат да кликаат дирекно на картиките кои не се во фокус и откако ќе биде кликната одредена картичка, таа да се појави во фокусот. </w:t>
       </w:r>
     </w:p>
     <w:p>
@@ -7201,11 +7504,13 @@
       </w:pPr>
       <w:r>
         <w:tab/>
-        <w:t xml:space="preserve">Корисниците побараа да имаат можност да ги принтаат графиците, односно прозорецот со нивните мерења. Исто така тие рекоа дека одреден тренинг или водич за деловите на апликацијата за новите корисници бил многу </w:t>
-      </w:r>
-      <w:r>
-        <w:lastRenderedPageBreak/>
-        <w:t xml:space="preserve">добра функционалност. Иако оваа апликација е персонализирана, односно корисникот се најавува во неа и има пристап до сите информации, корисниците сакаат делот со општи информации и видеа да биде достапен за сите. </w:t>
+        <w:t xml:space="preserve">Корисниците побараа да имаат можност да ги </w:t>
+      </w:r>
+      <w:r>
+        <w:t>печатат</w:t>
+      </w:r>
+      <w:r>
+        <w:t xml:space="preserve"> графиците, односно прозорецот со нивните мерења. Исто така тие рекоа дека одреден тренинг или водич за деловите на апликацијата за новите корисници бил многу добра функционалност. Иако оваа апликација е персонализирана, односно корисникот се најавува во неа и има пристап до сите информации, корисниците сакаат делот со општи информации и видеа да биде достапен за сите. </w:t>
       </w:r>
     </w:p>
     <w:p>
@@ -7273,12 +7578,38 @@
         <w:jc w:val="both"/>
       </w:pPr>
       <w:r>
+        <w:t>На барање на корисниците, делот со општи информации сега е јавен, односно нема да има потреба од логирање за да се прегледа. Делот со основни податоци за корисникот наместо делумен скокачки прозорец, сега стана дел од јазичињата на апликацијата. Самите јазичиња добија свои икони за подобро да бидат видливи.</w:t>
+      </w:r>
+    </w:p>
+    <w:p>
+      <w:pPr>
+        <w:ind w:firstLine="720"/>
+        <w:jc w:val="both"/>
+        <w:rPr>
+          <w:sz w:val="2"/>
+          <w:szCs w:val="2"/>
+          <w:lang w:val="en-US"/>
+        </w:rPr>
+      </w:pPr>
+    </w:p>
+    <w:p>
+      <w:pPr>
+        <w:ind w:firstLine="720"/>
+        <w:jc w:val="both"/>
+        <w:rPr>
+          <w:sz w:val="2"/>
+          <w:szCs w:val="2"/>
+          <w:lang w:val="en-US"/>
+        </w:rPr>
+      </w:pPr>
+      <w:r>
         <w:rPr>
           <w:noProof/>
           <w:sz w:val="2"/>
           <w:szCs w:val="2"/>
           <w:lang w:val="en-US"/>
         </w:rPr>
+        <w:lastRenderedPageBreak/>
         <w:drawing>
           <wp:anchor distT="0" distB="0" distL="114300" distR="114300" simplePos="0" relativeHeight="251677696" behindDoc="0" locked="0" layoutInCell="1" allowOverlap="1" wp14:anchorId="7E7656A5" wp14:editId="1CE6EF4E">
             <wp:simplePos x="0" y="0"/>
@@ -7286,7 +7617,7 @@
               <wp:align>left</wp:align>
             </wp:positionH>
             <wp:positionV relativeFrom="paragraph">
-              <wp:posOffset>1152525</wp:posOffset>
+              <wp:posOffset>13036</wp:posOffset>
             </wp:positionV>
             <wp:extent cx="5728970" cy="3366770"/>
             <wp:effectExtent l="0" t="0" r="5080" b="5080"/>
@@ -7336,31 +7667,6 @@
           </wp:anchor>
         </w:drawing>
       </w:r>
-      <w:r>
-        <w:t>На барање на корисниците, делот со општи информации сега е јавен, односно нема да има потреба од логирање за да се прегледа. Делот со основни податоци за корисникот наместо делумен скокачки прозорец, сега стана дел од јазичињата на апликацијата. Самите јазичиња добија свои икони за подобро да бидат видливи.</w:t>
-      </w:r>
-    </w:p>
-    <w:p>
-      <w:pPr>
-        <w:ind w:firstLine="720"/>
-        <w:jc w:val="both"/>
-        <w:rPr>
-          <w:sz w:val="2"/>
-          <w:szCs w:val="2"/>
-          <w:lang w:val="en-US"/>
-        </w:rPr>
-      </w:pPr>
-    </w:p>
-    <w:p>
-      <w:pPr>
-        <w:ind w:firstLine="720"/>
-        <w:jc w:val="both"/>
-        <w:rPr>
-          <w:sz w:val="2"/>
-          <w:szCs w:val="2"/>
-          <w:lang w:val="en-US"/>
-        </w:rPr>
-      </w:pPr>
     </w:p>
     <w:p>
       <w:pPr>
@@ -7394,43 +7700,98 @@
       <w:r>
         <w:t xml:space="preserve">На сликата 4.12 се прикажани сите јазичиња кои им се на располагање на корисниците. Јазичињата означени со </w:t>
       </w:r>
-      <w:proofErr w:type="spellStart"/>
-      <w:r>
-        <w:rPr>
-          <w:lang w:val="en-US"/>
-        </w:rPr>
-        <w:t>NemID</w:t>
-      </w:r>
-      <w:proofErr w:type="spellEnd"/>
+      <w:r>
+        <w:rPr>
+          <w:lang w:val="en-US"/>
+        </w:rPr>
+        <w:t xml:space="preserve">NemID </w:t>
+      </w:r>
+      <w:r>
+        <w:t>се оние јазичиња кои ќе бидат на располагање на корисниците кои ќе се најават на апликацијата. Од сликата може да се забележи дека линкот кон водичот со совети и прирачници наместо по долниот дел од апликацијата беше ставен во горниот дел со цел да биде веднаш забележан од новите корисници на апликацијата.</w:t>
+      </w:r>
       <w:r>
         <w:rPr>
           <w:lang w:val="en-US"/>
         </w:rPr>
         <w:t xml:space="preserve"> </w:t>
       </w:r>
-      <w:r>
-        <w:t xml:space="preserve">се оние јазичиња кои ќе бидат на располагање на корисниците кои ќе се најават на апликацијата. Од сликата може да се забележи дека линкот кон водичот со совети и прирачници наместо </w:t>
-      </w:r>
-      <w:r>
+    </w:p>
+    <w:p>
+      <w:pPr>
+        <w:jc w:val="both"/>
+      </w:pPr>
+      <w:r>
+        <w:rPr>
+          <w:lang w:val="en-US"/>
+        </w:rPr>
+        <w:tab/>
+      </w:r>
+      <w:r>
+        <w:t>Како што може да се забележи на сликата 4.12, во јазичето со општи информации, беа додадени две нови функционалности. Едната функционалност е помош за најкористениот инструмент за луѓето болни од хронични опструктивни белодробни заболувања, инхалаторот. При клик на овој дел во скокачки прозорец излегува листа од сите можни брендови и видови на инхалатори која често треба да биде ажурирана. Откако ќе биде изберен даден инхалатор се појавува прозорец со детали.</w:t>
+      </w:r>
+    </w:p>
+    <w:p>
+      <w:pPr>
+        <w:jc w:val="both"/>
+        <w:rPr>
+          <w:sz w:val="6"/>
+          <w:szCs w:val="6"/>
+        </w:rPr>
+      </w:pPr>
+    </w:p>
+    <w:p>
+      <w:pPr>
+        <w:jc w:val="center"/>
+        <w:rPr>
+          <w:i/>
+          <w:sz w:val="4"/>
+          <w:szCs w:val="4"/>
+        </w:rPr>
+      </w:pPr>
+    </w:p>
+    <w:p>
+      <w:pPr>
+        <w:jc w:val="center"/>
+        <w:rPr>
+          <w:i/>
+          <w:sz w:val="4"/>
+          <w:szCs w:val="4"/>
+        </w:rPr>
+      </w:pPr>
+    </w:p>
+    <w:p>
+      <w:pPr>
+        <w:jc w:val="center"/>
+        <w:rPr>
+          <w:i/>
+          <w:sz w:val="4"/>
+          <w:szCs w:val="4"/>
+        </w:rPr>
+      </w:pPr>
+    </w:p>
+    <w:p>
+      <w:pPr>
+        <w:jc w:val="center"/>
+        <w:rPr>
+          <w:i/>
+          <w:sz w:val="4"/>
+          <w:szCs w:val="4"/>
+        </w:rPr>
+      </w:pPr>
+    </w:p>
+    <w:p>
+      <w:pPr>
+        <w:jc w:val="center"/>
+        <w:rPr>
+          <w:i/>
+        </w:rPr>
+      </w:pPr>
+      <w:r>
+        <w:rPr>
+          <w:noProof/>
+          <w:lang w:val="en-US"/>
+        </w:rPr>
         <w:lastRenderedPageBreak/>
-        <w:t>по долниот дел од апликацијата беше ставен во горниот дел со цел да биде веднаш забележан од новите корисници на апликацијата.</w:t>
-      </w:r>
-      <w:r>
-        <w:rPr>
-          <w:lang w:val="en-US"/>
-        </w:rPr>
-        <w:t xml:space="preserve"> </w:t>
-      </w:r>
-    </w:p>
-    <w:p>
-      <w:pPr>
-        <w:jc w:val="both"/>
-      </w:pPr>
-      <w:r>
-        <w:rPr>
-          <w:noProof/>
-          <w:lang w:val="en-US"/>
-        </w:rPr>
         <w:drawing>
           <wp:anchor distT="0" distB="0" distL="114300" distR="114300" simplePos="0" relativeHeight="251678720" behindDoc="0" locked="0" layoutInCell="1" allowOverlap="1" wp14:anchorId="62774472" wp14:editId="1489C3B3">
             <wp:simplePos x="0" y="0"/>
@@ -7438,7 +7799,7 @@
               <wp:align>center</wp:align>
             </wp:positionH>
             <wp:positionV relativeFrom="paragraph">
-              <wp:posOffset>1625022</wp:posOffset>
+              <wp:posOffset>174625</wp:posOffset>
             </wp:positionV>
             <wp:extent cx="2722245" cy="5035550"/>
             <wp:effectExtent l="0" t="0" r="1905" b="0"/>
@@ -7493,15 +7854,6 @@
             </wp14:sizeRelV>
           </wp:anchor>
         </w:drawing>
-      </w:r>
-      <w:r>
-        <w:rPr>
-          <w:lang w:val="en-US"/>
-        </w:rPr>
-        <w:tab/>
-      </w:r>
-      <w:r>
-        <w:t>Како што може да се забележи на сликата 4.12, во јазичето со општи информации, беа додадени две нови функционалности. Едната функционалност е помош за најкористениот инструмент за луѓето болни од хронични опструктивни белодробни заболувања, инхалаторот. При клик на овој дел во скокачки прозорец излегува листа од сите можни брендови и видови на инхалатори која често треба да биде ажурирана. Откако ќе биде изберен даден инхалатор се појавува прозорец со детали.</w:t>
       </w:r>
     </w:p>
     <w:p>
@@ -7652,7 +8004,41 @@
       </w:pPr>
       <w:r>
         <w:tab/>
-        <w:t>Многу од корисниците при вторите интервјуа бараа да има еден вид на водич кој ќе им помогне на корисниците да ги осознаат сите функционалности на апликацијата. За да им се исполни оваа желба, беше дизајниран еден прозорец во кој преку слики и информативни видеа ќе им биде презентирана еден вид на тура низ апликацијата. Копчето кое го иницира овој прозорец се наоѓа во горниот десен агол на апликацијата, лесно воочлив за секој корисник кој за прв пат ќе ја отвори. Копчето може да се види на сликата 4.12.</w:t>
+        <w:t xml:space="preserve">Многу од корисниците при вторите интервјуа бараа да има еден вид на водич кој ќе им помогне на корисниците да ги осознаат сите функционалности на апликацијата. За </w:t>
+      </w:r>
+      <w:r>
+        <w:t>таа цел</w:t>
+      </w:r>
+      <w:r>
+        <w:t>, беше дизајниран еден прозорец во кој преку слики и информативни видеа ќе им биде презентирана еден вид на тура низ апликацијата. Копчето кое го иницира овој прозорец се наоѓа во горниот десен агол на апликацијата, лесно воочлив за секој корисник кој за прв пат ќе ја отвори. Копчето може да се види на сликата 4.12.</w:t>
+      </w:r>
+    </w:p>
+    <w:p>
+      <w:pPr>
+        <w:jc w:val="both"/>
+      </w:pPr>
+      <w:r>
+        <w:lastRenderedPageBreak/>
+        <w:tab/>
+        <w:t xml:space="preserve">Опцијата </w:t>
+      </w:r>
+      <w:r>
+        <w:t>печатење</w:t>
+      </w:r>
+      <w:r>
+        <w:t xml:space="preserve"> исто така беше овозможена на некои делови од апликацијата. Од </w:t>
+      </w:r>
+      <w:r>
+        <w:t>интервјуата</w:t>
+      </w:r>
+      <w:r>
+        <w:t xml:space="preserve"> добивме многу доб</w:t>
+      </w:r>
+      <w:r>
+        <w:t>ро прифаќање на</w:t>
+      </w:r>
+      <w:r>
+        <w:t xml:space="preserve"> календарот со картички, но корисниците бараа да се зголеми оваа функционалност и за работите кои пациентот ги договорил со нивниот лекар дека ќе ги реализира. Со други зборови, пациентите побараа уште еден потсетник за работите кои тие треба да ги реализираат. Како решение на овој проблем, се дизајнираше и прототипираше уште едно јазиче на апликацијата.</w:t>
       </w:r>
     </w:p>
     <w:p>
@@ -7664,7 +8050,6 @@
           <w:noProof/>
           <w:lang w:val="en-US"/>
         </w:rPr>
-        <w:lastRenderedPageBreak/>
         <w:drawing>
           <wp:anchor distT="0" distB="0" distL="114300" distR="114300" simplePos="0" relativeHeight="251681792" behindDoc="0" locked="0" layoutInCell="1" allowOverlap="1" wp14:anchorId="730EDBAA" wp14:editId="1C0E048B">
             <wp:simplePos x="0" y="0"/>
@@ -7672,7 +8057,7 @@
               <wp:align>left</wp:align>
             </wp:positionH>
             <wp:positionV relativeFrom="paragraph">
-              <wp:posOffset>1516438</wp:posOffset>
+              <wp:posOffset>248069</wp:posOffset>
             </wp:positionV>
             <wp:extent cx="5728970" cy="3214370"/>
             <wp:effectExtent l="0" t="0" r="5080" b="5080"/>
@@ -7722,19 +8107,6 @@
           </wp:anchor>
         </w:drawing>
       </w:r>
-      <w:r>
-        <w:tab/>
-        <w:t xml:space="preserve">Опцијата принтање исто така беше овозможена на некои делови од апликацијата. Од интервјуата добивме многу добар </w:t>
-      </w:r>
-      <w:r>
-        <w:t>повратен одговор</w:t>
-      </w:r>
-      <w:r>
-        <w:t xml:space="preserve"> </w:t>
-      </w:r>
-      <w:r>
-        <w:t>за календарот со картички, но корисниците бараа да се зголеми оваа функционалност и за работите кои пациентот ги договорил со нивниот лекар дека ќе ги реализира. Со други зборови, пациентите побараа уште еден потсетник за работите кои тие треба да ги реализираат. Како решение на овој проблем, се дизајнираше и прототипираше уште едно јазиче на апликацијата.</w:t>
-      </w:r>
     </w:p>
     <w:p>
       <w:pPr>
@@ -7773,18 +8145,223 @@
           <w:szCs w:val="24"/>
         </w:rPr>
         <w:tab/>
-        <w:t>На сликата 4.15 е претставено решението кое беше креирано за барањето на пациентите да имаат дополнителен потсетник за работите кои тие треба да ги извршуваат во договор со нивниот личен лекар. На овој прозорец е прикажана листа на работи кои пациентите треба да ги извршат. На пример потсетување на пациентот да закаже термин кај нивниот лекар за годишна контрола. Кога работата е завршена, пациентот клика на копчето и работата се трга од листата. Закажаниот термин веќе е официјален и тој преминува во календарот со картички.</w:t>
-      </w:r>
-    </w:p>
-    <w:p>
-      <w:pPr>
-        <w:jc w:val="both"/>
-      </w:pPr>
+        <w:t xml:space="preserve">На сликата 4.15 е претставено решението кое беше креирано за барањето на пациентите да имаат дополнителен потсетник за работите кои тие треба да ги извршуваат во договор со нивниот личен лекар. На овој прозорец е прикажана листа на работи кои пациентите треба да ги извршат. На пример потсетување на пациентот да закаже термин кај нивниот лекар за годишна контрола. Кога </w:t>
+      </w:r>
       <w:r>
         <w:rPr>
           <w:szCs w:val="24"/>
         </w:rPr>
+        <w:t>задачата</w:t>
+      </w:r>
+      <w:r>
+        <w:rPr>
+          <w:szCs w:val="24"/>
+        </w:rPr>
+        <w:t xml:space="preserve"> е завршена, пациентот клика на копчето и </w:t>
+      </w:r>
+      <w:r>
+        <w:rPr>
+          <w:szCs w:val="24"/>
+        </w:rPr>
+        <w:t>таа задача</w:t>
+      </w:r>
+      <w:r>
+        <w:rPr>
+          <w:szCs w:val="24"/>
+        </w:rPr>
+        <w:t xml:space="preserve"> се трга од листата. Закажаниот термин веќе е официјален и тој преминува во календарот со картички.</w:t>
+      </w:r>
+    </w:p>
+    <w:p>
+      <w:pPr>
+        <w:jc w:val="both"/>
+        <w:rPr>
+          <w:szCs w:val="24"/>
+        </w:rPr>
+      </w:pPr>
+      <w:r>
+        <w:rPr>
+          <w:szCs w:val="24"/>
+        </w:rPr>
         <w:tab/>
+      </w:r>
+    </w:p>
+    <w:p>
+      <w:pPr>
+        <w:jc w:val="both"/>
+        <w:rPr>
+          <w:szCs w:val="24"/>
+        </w:rPr>
+      </w:pPr>
+    </w:p>
+    <w:p>
+      <w:pPr>
+        <w:jc w:val="both"/>
+      </w:pPr>
+    </w:p>
+    <w:p>
+      <w:pPr>
+        <w:jc w:val="both"/>
+      </w:pPr>
+    </w:p>
+    <w:p>
+      <w:pPr>
+        <w:pStyle w:val="Heading3"/>
+        <w:numPr>
+          <w:ilvl w:val="2"/>
+          <w:numId w:val="5"/>
+        </w:numPr>
+      </w:pPr>
+      <w:r>
+        <w:lastRenderedPageBreak/>
+        <w:t>Тестирање и Анализа</w:t>
+      </w:r>
+    </w:p>
+    <w:p>
+      <w:pPr>
+        <w:pStyle w:val="ListParagraph"/>
+        <w:ind w:left="1800"/>
+      </w:pPr>
+    </w:p>
+    <w:p>
+      <w:pPr>
+        <w:pStyle w:val="ListParagraph"/>
+        <w:ind w:left="0" w:firstLine="720"/>
+        <w:contextualSpacing w:val="0"/>
+        <w:jc w:val="both"/>
+      </w:pPr>
+      <w:r>
+        <w:t xml:space="preserve">Со завршувањето на оваа итерација, во прототипот беа вметнати сите функционалности и податоци кои беа замислени и договорени со Министерството за здравство на Данска. </w:t>
+      </w:r>
+      <w:r>
+        <w:t>Како што беше направено и во претходните интерации, така и после оваа итерација апликацијата беше дадена на тестирање кај крајните корисници. Поради тоа што веќе беа направени неколку тестирања и анкети, желбите и начинот на кој сакаат да им бидат прикажани функционалностите веќе беше доста јасен и секоја нова функционалност имаше се помалку негативни коментари.</w:t>
+      </w:r>
+      <w:r>
+        <w:t xml:space="preserve"> </w:t>
+      </w:r>
+    </w:p>
+    <w:p>
+      <w:pPr>
+        <w:pStyle w:val="ListParagraph"/>
+        <w:ind w:left="0" w:firstLine="720"/>
+        <w:contextualSpacing w:val="0"/>
+        <w:jc w:val="both"/>
+      </w:pPr>
+      <w:r>
+        <w:t>Тестирањето кај крајните корисници помина многу подобро од очекувањата. Редизајнирањето на почетната страна доби многу позитивни коментари</w:t>
+      </w:r>
+      <w:r>
+        <w:t>, а новите функционалности беа многу добро прифатени со минимални забелешки.</w:t>
+      </w:r>
+      <w:bookmarkStart w:id="0" w:name="_GoBack"/>
+      <w:bookmarkEnd w:id="0"/>
+      <w:r>
+        <w:t xml:space="preserve"> </w:t>
+      </w:r>
+    </w:p>
+    <w:p>
+      <w:pPr>
+        <w:pStyle w:val="ListParagraph"/>
+        <w:ind w:left="0" w:firstLine="720"/>
+        <w:contextualSpacing w:val="0"/>
+        <w:jc w:val="both"/>
+      </w:pPr>
+    </w:p>
+    <w:p>
+      <w:pPr>
+        <w:pStyle w:val="ListParagraph"/>
+        <w:ind w:left="0" w:firstLine="720"/>
+        <w:contextualSpacing w:val="0"/>
+        <w:jc w:val="both"/>
+      </w:pPr>
+    </w:p>
+    <w:p>
+      <w:pPr>
+        <w:pStyle w:val="ListParagraph"/>
+        <w:ind w:left="0" w:firstLine="720"/>
+        <w:contextualSpacing w:val="0"/>
+        <w:jc w:val="both"/>
+      </w:pPr>
+      <w:r>
+        <w:t>Тес</w:t>
+      </w:r>
+      <w:r>
+        <w:t xml:space="preserve"> </w:t>
+      </w:r>
+    </w:p>
+    <w:p>
+      <w:pPr>
+        <w:pStyle w:val="ListParagraph"/>
+        <w:ind w:left="1800"/>
+        <w:contextualSpacing w:val="0"/>
+        <w:rPr>
+          <w:lang w:val="en-US"/>
+        </w:rPr>
+      </w:pPr>
+    </w:p>
+    <w:p>
+      <w:pPr>
+        <w:pStyle w:val="ListParagraph"/>
+        <w:ind w:left="1800"/>
+        <w:rPr>
+          <w:lang w:val="en-US"/>
+        </w:rPr>
+      </w:pPr>
+    </w:p>
+    <w:p>
+      <w:pPr>
+        <w:jc w:val="center"/>
+        <w:rPr>
+          <w:i/>
+        </w:rPr>
+      </w:pPr>
+    </w:p>
+    <w:p>
+      <w:pPr>
+        <w:jc w:val="both"/>
+      </w:pPr>
+    </w:p>
+    <w:p>
+      <w:pPr>
+        <w:jc w:val="both"/>
+      </w:pPr>
+    </w:p>
+    <w:p>
+      <w:pPr>
+        <w:pStyle w:val="Heading1"/>
+        <w:numPr>
+          <w:ilvl w:val="0"/>
+          <w:numId w:val="5"/>
+        </w:numPr>
+      </w:pPr>
+      <w:r>
+        <w:t>Финална верзија</w:t>
+      </w:r>
+    </w:p>
+    <w:p>
+      <w:r>
+        <w:t>When the tested prototype is</w:t>
+      </w:r>
+    </w:p>
+    <w:p>
+      <w:r>
+        <w:t>Fully developed, a backend must be connected</w:t>
+      </w:r>
+    </w:p>
+    <w:p>
+      <w:r>
+        <w:t>on and integrated into data.</w:t>
+      </w:r>
+    </w:p>
+    <w:p>
+      <w:pPr>
+        <w:ind w:left="360"/>
+        <w:jc w:val="both"/>
+      </w:pPr>
+      <w:r>
+        <w:rPr>
+          <w:szCs w:val="24"/>
+        </w:rPr>
         <w:t>Оваа апликација е дизајнирана на тој начин да изгледа исто на таблет и на лаптоп или персонален компјутер. Овие уреди беа примарна цел бидејќи постарите лица во Данска најмногу ги користат овие уреди.</w:t>
       </w:r>
       <w:r>
@@ -7806,6 +8383,7 @@
     </w:p>
     <w:p>
       <w:pPr>
+        <w:ind w:left="360"/>
         <w:jc w:val="both"/>
         <w:rPr>
           <w:sz w:val="2"/>
@@ -7820,7 +8398,7 @@
         </w:rPr>
         <w:lastRenderedPageBreak/>
         <w:drawing>
-          <wp:anchor distT="0" distB="0" distL="114300" distR="114300" simplePos="0" relativeHeight="251680768" behindDoc="0" locked="0" layoutInCell="1" allowOverlap="1" wp14:anchorId="60D0FEAB" wp14:editId="4CC6CC79">
+          <wp:anchor distT="0" distB="0" distL="114300" distR="114300" simplePos="0" relativeHeight="251685888" behindDoc="0" locked="0" layoutInCell="1" allowOverlap="1" wp14:anchorId="0A3EE4FB" wp14:editId="29E32E67">
             <wp:simplePos x="0" y="0"/>
             <wp:positionH relativeFrom="margin">
               <wp:align>center</wp:align>
@@ -7885,6 +8463,7 @@
     </w:p>
     <w:p>
       <w:pPr>
+        <w:ind w:left="360"/>
         <w:jc w:val="center"/>
         <w:rPr>
           <w:i/>
@@ -7899,6 +8478,7 @@
     </w:p>
     <w:p>
       <w:pPr>
+        <w:ind w:left="360"/>
         <w:jc w:val="both"/>
       </w:pPr>
       <w:r>
@@ -7906,53 +8486,7 @@
         <w:t>На сликата 4.16 е прикажана мобилната верзија на апликацијата. Иако многу делови, како на пример картичките од календарот, интуитивно може да се заклучи дека можат да се лизгаат со прст, бидејќи корисниците имаа проблем со скролањето, беше одлучено да се остават копчињата за листање низ картичките.</w:t>
       </w:r>
     </w:p>
-    <w:p>
-      <w:pPr>
-        <w:jc w:val="both"/>
-      </w:pPr>
-    </w:p>
-    <w:p>
-      <w:pPr>
-        <w:pStyle w:val="Heading3"/>
-        <w:ind w:left="720" w:firstLine="720"/>
-      </w:pPr>
-      <w:r>
-        <w:t>4.5.2 Тестирање и Анализа</w:t>
-      </w:r>
-    </w:p>
-    <w:p>
-      <w:pPr>
-        <w:pStyle w:val="ListParagraph"/>
-        <w:ind w:left="1800"/>
-        <w:rPr>
-          <w:lang w:val="en-US"/>
-        </w:rPr>
-      </w:pPr>
-      <w:r>
-        <w:rPr>
-          <w:lang w:val="en-US"/>
-        </w:rPr>
-        <w:t>TO DO</w:t>
-      </w:r>
-    </w:p>
-    <w:p>
-      <w:pPr>
-        <w:jc w:val="center"/>
-        <w:rPr>
-          <w:i/>
-        </w:rPr>
-      </w:pPr>
-    </w:p>
-    <w:p>
-      <w:pPr>
-        <w:jc w:val="both"/>
-      </w:pPr>
-    </w:p>
-    <w:p>
-      <w:pPr>
-        <w:jc w:val="both"/>
-      </w:pPr>
-    </w:p>
+    <w:p/>
     <w:p>
       <w:pPr>
         <w:pStyle w:val="Heading1"/>
@@ -7960,14 +8494,18 @@
           <w:ilvl w:val="0"/>
           <w:numId w:val="5"/>
         </w:numPr>
-        <w:rPr>
-          <w:lang w:val="en-US"/>
-        </w:rPr>
-      </w:pPr>
-      <w:r>
-        <w:lastRenderedPageBreak/>
-        <w:t>Финална верзија</w:t>
-      </w:r>
+      </w:pPr>
+      <w:r>
+        <w:t>Заклучок</w:t>
+      </w:r>
+    </w:p>
+    <w:p/>
+    <w:p>
+      <w:pPr>
+        <w:rPr>
+          <w:lang w:val="en-US"/>
+        </w:rPr>
+      </w:pPr>
     </w:p>
     <w:p>
       <w:pPr>
@@ -7978,38 +8516,19 @@
         </w:numPr>
       </w:pPr>
       <w:r>
-        <w:t>Заклучок</w:t>
+        <w:t>Референци</w:t>
       </w:r>
     </w:p>
     <w:p/>
     <w:p>
       <w:pPr>
-        <w:rPr>
-          <w:lang w:val="en-US"/>
-        </w:rPr>
-      </w:pPr>
-    </w:p>
-    <w:p>
-      <w:pPr>
-        <w:pStyle w:val="Heading1"/>
-        <w:numPr>
-          <w:ilvl w:val="0"/>
-          <w:numId w:val="5"/>
-        </w:numPr>
-      </w:pPr>
-      <w:r>
-        <w:t>Референци</w:t>
-      </w:r>
-    </w:p>
-    <w:p/>
-    <w:p>
-      <w:pPr>
         <w:jc w:val="both"/>
       </w:pPr>
       <w:r>
         <w:rPr>
           <w:b/>
         </w:rPr>
+        <w:lastRenderedPageBreak/>
         <w:t>[1]</w:t>
       </w:r>
       <w:r>
@@ -8084,21 +8603,7 @@
         <w:rPr>
           <w:lang w:val="en-US"/>
         </w:rPr>
-        <w:t xml:space="preserve">M. Leavitt, “Medscape's response to the Institute of Medicine Report: Crossing the quality chasm: a new health system for the 21st century,” </w:t>
-      </w:r>
-      <w:proofErr w:type="spellStart"/>
-      <w:r>
-        <w:rPr>
-          <w:lang w:val="en-US"/>
-        </w:rPr>
-        <w:t>MedGenMed</w:t>
-      </w:r>
-      <w:proofErr w:type="spellEnd"/>
-      <w:r>
-        <w:rPr>
-          <w:lang w:val="en-US"/>
-        </w:rPr>
-        <w:t>, vol. 3, p. 2,</w:t>
+        <w:t>M. Leavitt, “Medscape's response to the Institute of Medicine Report: Crossing the quality chasm: a new health system for the 21st century,” MedGenMed, vol. 3, p. 2,</w:t>
       </w:r>
       <w:r>
         <w:rPr>
@@ -8137,72 +8642,35 @@
         <w:rPr>
           <w:lang w:val="en-US"/>
         </w:rPr>
-        <w:t xml:space="preserve">How are clinicians involved in EHR planning? A process analysis case study of a Region in Denmark, ARTICLE in STUDIES IN HEALTH TECHNOLOGY AND INFORMATICS · JANUARY 2010, Aalborg </w:t>
-      </w:r>
-      <w:proofErr w:type="gramStart"/>
-      <w:r>
-        <w:rPr>
-          <w:lang w:val="en-US"/>
-        </w:rPr>
-        <w:t>University ,</w:t>
-      </w:r>
-      <w:proofErr w:type="gramEnd"/>
-      <w:r>
-        <w:rPr>
-          <w:lang w:val="en-US"/>
-        </w:rPr>
-        <w:t xml:space="preserve"> Anna Marie Balling </w:t>
-      </w:r>
-      <w:proofErr w:type="spellStart"/>
-      <w:r>
-        <w:rPr>
-          <w:lang w:val="en-US"/>
-        </w:rPr>
-        <w:t>Høstgaard</w:t>
-      </w:r>
-      <w:proofErr w:type="spellEnd"/>
-      <w:r>
-        <w:rPr>
-          <w:lang w:val="en-US"/>
-        </w:rPr>
-        <w:t xml:space="preserve">, </w:t>
-      </w:r>
-      <w:proofErr w:type="spellStart"/>
-      <w:r>
-        <w:rPr>
-          <w:lang w:val="en-US"/>
-        </w:rPr>
-        <w:t>Pernille</w:t>
-      </w:r>
-      <w:proofErr w:type="spellEnd"/>
+        <w:t>How are clinicians involved in EHR planning? A process analysis case study of a Region in Denmark, ARTICLE in STUDIES IN HEALTH TECHNOLOGY AND INFORMATICS · JANUARY 2010, Aalborg University , Anna Marie Balling Høstgaard, Pernille Bertelsen, Christian Nøhr</w:t>
+      </w:r>
+    </w:p>
+    <w:p>
+      <w:pPr>
+        <w:jc w:val="both"/>
+        <w:rPr>
+          <w:lang w:val="en-US"/>
+        </w:rPr>
+      </w:pPr>
+      <w:r>
+        <w:rPr>
+          <w:b/>
+          <w:lang w:val="en-US"/>
+        </w:rPr>
+        <w:t>[6]</w:t>
+      </w:r>
       <w:r>
         <w:rPr>
           <w:lang w:val="en-US"/>
         </w:rPr>
         <w:t xml:space="preserve"> </w:t>
       </w:r>
-      <w:proofErr w:type="spellStart"/>
-      <w:r>
-        <w:rPr>
-          <w:lang w:val="en-US"/>
-        </w:rPr>
-        <w:t>Bertelsen</w:t>
-      </w:r>
-      <w:proofErr w:type="spellEnd"/>
-      <w:r>
-        <w:rPr>
-          <w:lang w:val="en-US"/>
-        </w:rPr>
-        <w:t xml:space="preserve">, Christian </w:t>
-      </w:r>
-      <w:proofErr w:type="spellStart"/>
-      <w:r>
-        <w:rPr>
-          <w:lang w:val="en-US"/>
-        </w:rPr>
-        <w:t>Nøhr</w:t>
-      </w:r>
-      <w:proofErr w:type="spellEnd"/>
+      <w:r>
+        <w:rPr>
+          <w:lang w:val="en-US"/>
+        </w:rPr>
+        <w:t xml:space="preserve">Boruff JT, Storie D. Mobile devices in medicine: a survey of how medical students, residents, and faculty use smartphones and other mobile devices to find information. J Med Libr Assoc. 2014;102:22-30. </w:t>
+      </w:r>
     </w:p>
     <w:p>
       <w:pPr>
@@ -8216,7 +8684,7 @@
           <w:b/>
           <w:lang w:val="en-US"/>
         </w:rPr>
-        <w:t>[6]</w:t>
+        <w:t>[7]</w:t>
       </w:r>
       <w:r>
         <w:rPr>
@@ -8224,61 +8692,11 @@
         </w:rPr>
         <w:t xml:space="preserve"> </w:t>
       </w:r>
-      <w:proofErr w:type="spellStart"/>
-      <w:r>
-        <w:rPr>
-          <w:lang w:val="en-US"/>
-        </w:rPr>
-        <w:t>Boruff</w:t>
-      </w:r>
-      <w:proofErr w:type="spellEnd"/>
-      <w:r>
-        <w:rPr>
-          <w:lang w:val="en-US"/>
-        </w:rPr>
-        <w:t xml:space="preserve"> JT, </w:t>
-      </w:r>
-      <w:proofErr w:type="spellStart"/>
-      <w:r>
-        <w:rPr>
-          <w:lang w:val="en-US"/>
-        </w:rPr>
-        <w:t>Storie</w:t>
-      </w:r>
-      <w:proofErr w:type="spellEnd"/>
-      <w:r>
-        <w:rPr>
-          <w:lang w:val="en-US"/>
-        </w:rPr>
-        <w:t xml:space="preserve"> D. Mobile devices in medicine: a survey of how medical students, residents, and faculty use smartphones and other mobile devices to find information. J Med </w:t>
-      </w:r>
-      <w:proofErr w:type="spellStart"/>
-      <w:r>
-        <w:rPr>
-          <w:lang w:val="en-US"/>
-        </w:rPr>
-        <w:t>Libr</w:t>
-      </w:r>
-      <w:proofErr w:type="spellEnd"/>
-      <w:r>
-        <w:rPr>
-          <w:lang w:val="en-US"/>
-        </w:rPr>
-        <w:t xml:space="preserve"> Assoc. </w:t>
-      </w:r>
-      <w:proofErr w:type="gramStart"/>
-      <w:r>
-        <w:rPr>
-          <w:lang w:val="en-US"/>
-        </w:rPr>
-        <w:t>2014;102:22</w:t>
-      </w:r>
-      <w:proofErr w:type="gramEnd"/>
-      <w:r>
-        <w:rPr>
-          <w:lang w:val="en-US"/>
-        </w:rPr>
-        <w:t xml:space="preserve">-30. </w:t>
+      <w:r>
+        <w:rPr>
+          <w:lang w:val="en-US"/>
+        </w:rPr>
+        <w:t xml:space="preserve">Reitzin J. Infographic: doctors prescribing more health apps. mHealthWatch. May 2, 2013. http://mhealthwatch.com/infographic-doctors-prescribing-more-mobile-health-apps-20185/ Accessed January 28, 2015. </w:t>
       </w:r>
     </w:p>
     <w:p>
@@ -8293,7 +8711,7 @@
           <w:b/>
           <w:lang w:val="en-US"/>
         </w:rPr>
-        <w:t>[7]</w:t>
+        <w:t>[8]</w:t>
       </w:r>
       <w:r>
         <w:rPr>
@@ -8301,33 +8719,23 @@
         </w:rPr>
         <w:t xml:space="preserve"> </w:t>
       </w:r>
-      <w:proofErr w:type="spellStart"/>
-      <w:r>
-        <w:rPr>
-          <w:lang w:val="en-US"/>
-        </w:rPr>
-        <w:t>Reitzin</w:t>
-      </w:r>
-      <w:proofErr w:type="spellEnd"/>
-      <w:r>
-        <w:rPr>
-          <w:lang w:val="en-US"/>
-        </w:rPr>
-        <w:t xml:space="preserve"> J. Infographic: doctors prescribing more health apps. </w:t>
-      </w:r>
-      <w:proofErr w:type="spellStart"/>
-      <w:r>
-        <w:rPr>
-          <w:lang w:val="en-US"/>
-        </w:rPr>
-        <w:t>mHealthWatch</w:t>
-      </w:r>
-      <w:proofErr w:type="spellEnd"/>
-      <w:r>
-        <w:rPr>
-          <w:lang w:val="en-US"/>
-        </w:rPr>
-        <w:t xml:space="preserve">. May 2, 2013. http://mhealthwatch.com/infographic-doctors-prescribing-more-mobile-health-apps-20185/ Accessed January 28, 2015. </w:t>
+      <w:r>
+        <w:rPr>
+          <w:lang w:val="en-US"/>
+        </w:rPr>
+        <w:t>Jane Grimson, William Grimson,, Wilhelm Hasselbring, “The SI Challenge in</w:t>
+      </w:r>
+      <w:r>
+        <w:rPr>
+          <w:lang w:val="en-US"/>
+        </w:rPr>
+        <w:t xml:space="preserve"> </w:t>
+      </w:r>
+      <w:r>
+        <w:rPr>
+          <w:lang w:val="en-US"/>
+        </w:rPr>
+        <w:t>the Health Care”, Communications of the ACM, June 2000/Vol. 43, No. 6</w:t>
       </w:r>
     </w:p>
     <w:p>
@@ -8342,7 +8750,52 @@
           <w:b/>
           <w:lang w:val="en-US"/>
         </w:rPr>
-        <w:t>[8]</w:t>
+        <w:t>[</w:t>
+      </w:r>
+      <w:r>
+        <w:rPr>
+          <w:b/>
+        </w:rPr>
+        <w:t>9</w:t>
+      </w:r>
+      <w:r>
+        <w:rPr>
+          <w:b/>
+          <w:lang w:val="en-US"/>
+        </w:rPr>
+        <w:t>]</w:t>
+      </w:r>
+      <w:r>
+        <w:rPr>
+          <w:lang w:val="en-US"/>
+        </w:rPr>
+        <w:t xml:space="preserve"> Van Bemmel, Musen, “Handbook of Medical Informatics”. Springer, 1997.</w:t>
+      </w:r>
+    </w:p>
+    <w:p>
+      <w:pPr>
+        <w:jc w:val="both"/>
+      </w:pPr>
+      <w:r>
+        <w:rPr>
+          <w:b/>
+        </w:rPr>
+        <w:t>[10]</w:t>
+      </w:r>
+      <w:r>
+        <w:t xml:space="preserve"> Mark N. Frolick, “Using Electronic Medical Records to Improve Patient Care: The St. Jude Children’s Research Hospital Case”, Digital information system, 2009.</w:t>
+      </w:r>
+    </w:p>
+    <w:p>
+      <w:pPr>
+        <w:jc w:val="both"/>
+      </w:pPr>
+      <w:r>
+        <w:rPr>
+          <w:b/>
+          <w:lang w:val="en-US"/>
+        </w:rPr>
+        <w:t>[11]</w:t>
       </w:r>
       <w:r>
         <w:rPr>
@@ -8351,60 +8804,51 @@
         <w:t xml:space="preserve"> </w:t>
       </w:r>
       <w:r>
-        <w:rPr>
-          <w:lang w:val="en-US"/>
-        </w:rPr>
-        <w:t xml:space="preserve">Jane </w:t>
-      </w:r>
-      <w:proofErr w:type="spellStart"/>
-      <w:r>
-        <w:rPr>
-          <w:lang w:val="en-US"/>
-        </w:rPr>
-        <w:t>Grimson</w:t>
-      </w:r>
-      <w:proofErr w:type="spellEnd"/>
-      <w:r>
-        <w:rPr>
-          <w:lang w:val="en-US"/>
-        </w:rPr>
-        <w:t xml:space="preserve">, William </w:t>
-      </w:r>
-      <w:proofErr w:type="spellStart"/>
-      <w:proofErr w:type="gramStart"/>
-      <w:r>
-        <w:rPr>
-          <w:lang w:val="en-US"/>
-        </w:rPr>
-        <w:t>Grimson</w:t>
-      </w:r>
-      <w:proofErr w:type="spellEnd"/>
-      <w:r>
-        <w:rPr>
-          <w:lang w:val="en-US"/>
-        </w:rPr>
-        <w:t>,,</w:t>
-      </w:r>
-      <w:proofErr w:type="gramEnd"/>
-      <w:r>
-        <w:rPr>
-          <w:lang w:val="en-US"/>
-        </w:rPr>
-        <w:t xml:space="preserve"> Wilhelm </w:t>
-      </w:r>
-      <w:proofErr w:type="spellStart"/>
-      <w:r>
-        <w:rPr>
-          <w:lang w:val="en-US"/>
-        </w:rPr>
-        <w:t>Hasselbring</w:t>
-      </w:r>
-      <w:proofErr w:type="spellEnd"/>
-      <w:r>
-        <w:rPr>
-          <w:lang w:val="en-US"/>
-        </w:rPr>
-        <w:t>, “The SI Challenge in</w:t>
+        <w:t>Edward H. Shortliffe, “The Evolution of Electronic Medical Records”, Academic Medicine 1999;74(4):414-419</w:t>
+      </w:r>
+    </w:p>
+    <w:p>
+      <w:pPr>
+        <w:jc w:val="both"/>
+      </w:pPr>
+      <w:r>
+        <w:rPr>
+          <w:b/>
+        </w:rPr>
+        <w:t>[12]</w:t>
+      </w:r>
+      <w:r>
+        <w:t xml:space="preserve"> Scher DL. Should you recommend health apps? Medscape Business of Medicine. May 7, 2013. http://www.medscape.com/viewarticle/803503 Accessed January 28, 2015.</w:t>
+      </w:r>
+    </w:p>
+    <w:p>
+      <w:pPr>
+        <w:jc w:val="both"/>
+      </w:pPr>
+      <w:r>
+        <w:rPr>
+          <w:b/>
+        </w:rPr>
+        <w:t>[13]</w:t>
+      </w:r>
+      <w:r>
+        <w:t xml:space="preserve"> Stethoscopes and smartphones: physicians turn to digital tools to boost patient outcomes. PR Newswire. May 29, 2014. http://www.prnewswire.com/news-releases/stethoscopes-and-smartphones-physicians-turn-to-digital-tools-to-boost-patient-outcomes-261089461.html Accessed January 28, 2015.</w:t>
+      </w:r>
+    </w:p>
+    <w:p>
+      <w:pPr>
+        <w:jc w:val="both"/>
+        <w:rPr>
+          <w:lang w:val="en-US"/>
+        </w:rPr>
+      </w:pPr>
+      <w:r>
+        <w:rPr>
+          <w:b/>
+          <w:lang w:val="en-US"/>
+        </w:rPr>
+        <w:lastRenderedPageBreak/>
+        <w:t>[14]</w:t>
       </w:r>
       <w:r>
         <w:rPr>
@@ -8416,7 +8860,31 @@
         <w:rPr>
           <w:lang w:val="en-US"/>
         </w:rPr>
-        <w:t>the Health Care”, Communications of the ACM, June 2000/Vol. 43, No. 6</w:t>
+        <w:t>Cresswell, K. M., Worth, A., Sheikh, A.: Integration of a nationally procured electronic health</w:t>
+      </w:r>
+      <w:r>
+        <w:rPr>
+          <w:lang w:val="en-US"/>
+        </w:rPr>
+        <w:t xml:space="preserve"> </w:t>
+      </w:r>
+      <w:r>
+        <w:rPr>
+          <w:lang w:val="en-US"/>
+        </w:rPr>
+        <w:t>record system into user work practices. Medical Informatics and Decision Making. Vol. 12,</w:t>
+      </w:r>
+      <w:r>
+        <w:rPr>
+          <w:lang w:val="en-US"/>
+        </w:rPr>
+        <w:t xml:space="preserve"> </w:t>
+      </w:r>
+      <w:r>
+        <w:rPr>
+          <w:lang w:val="en-US"/>
+        </w:rPr>
+        <w:t>15-25. (2012)</w:t>
       </w:r>
     </w:p>
     <w:p>
@@ -8431,81 +8899,145 @@
           <w:b/>
           <w:lang w:val="en-US"/>
         </w:rPr>
-        <w:t>[</w:t>
-      </w:r>
+        <w:t>[15]</w:t>
+      </w:r>
+      <w:r>
+        <w:rPr>
+          <w:lang w:val="en-US"/>
+        </w:rPr>
+        <w:t xml:space="preserve"> </w:t>
+      </w:r>
+      <w:r>
+        <w:rPr>
+          <w:lang w:val="en-US"/>
+        </w:rPr>
+        <w:t>Law for Healthcare. Official Gazette of the Republic of Macedonia. No. 10/2013, 87/2013,</w:t>
+      </w:r>
+      <w:r>
+        <w:rPr>
+          <w:lang w:val="en-US"/>
+        </w:rPr>
+        <w:t xml:space="preserve"> </w:t>
+      </w:r>
+      <w:r>
+        <w:rPr>
+          <w:lang w:val="en-US"/>
+        </w:rPr>
+        <w:t>132/2013, and 164/2013.</w:t>
+      </w:r>
+    </w:p>
+    <w:p>
+      <w:pPr>
+        <w:jc w:val="both"/>
+        <w:rPr>
+          <w:lang w:val="en-US"/>
+        </w:rPr>
+      </w:pPr>
       <w:r>
         <w:rPr>
           <w:b/>
-        </w:rPr>
-        <w:t>9</w:t>
-      </w:r>
+          <w:lang w:val="en-US"/>
+        </w:rPr>
+        <w:t>[16]</w:t>
+      </w:r>
+      <w:r>
+        <w:rPr>
+          <w:lang w:val="en-US"/>
+        </w:rPr>
+        <w:t xml:space="preserve"> </w:t>
+      </w:r>
+      <w:r>
+        <w:rPr>
+          <w:lang w:val="en-US"/>
+        </w:rPr>
+        <w:t>Health Insurance Fund of Macedonia, Technical documentation of e-services. [Online].</w:t>
+      </w:r>
+      <w:r>
+        <w:rPr>
+          <w:lang w:val="en-US"/>
+        </w:rPr>
+        <w:t xml:space="preserve"> </w:t>
+      </w:r>
+      <w:r>
+        <w:rPr>
+          <w:lang w:val="en-US"/>
+        </w:rPr>
+        <w:t>Available at: www.fzo.org.mk. (c</w:t>
+      </w:r>
+      <w:r>
+        <w:rPr>
+          <w:lang w:val="en-US"/>
+        </w:rPr>
+        <w:t>urrent September 2015)</w:t>
+      </w:r>
+    </w:p>
+    <w:p>
+      <w:pPr>
+        <w:jc w:val="both"/>
+        <w:rPr>
+          <w:lang w:val="en-US"/>
+        </w:rPr>
+      </w:pPr>
       <w:r>
         <w:rPr>
           <w:b/>
           <w:lang w:val="en-US"/>
         </w:rPr>
-        <w:t>]</w:t>
-      </w:r>
-      <w:r>
-        <w:rPr>
-          <w:lang w:val="en-US"/>
-        </w:rPr>
-        <w:t xml:space="preserve"> Van </w:t>
-      </w:r>
-      <w:proofErr w:type="spellStart"/>
-      <w:r>
-        <w:rPr>
-          <w:lang w:val="en-US"/>
-        </w:rPr>
-        <w:t>Bemmel</w:t>
-      </w:r>
-      <w:proofErr w:type="spellEnd"/>
-      <w:r>
-        <w:rPr>
-          <w:lang w:val="en-US"/>
-        </w:rPr>
-        <w:t xml:space="preserve">, </w:t>
-      </w:r>
-      <w:proofErr w:type="spellStart"/>
-      <w:r>
-        <w:rPr>
-          <w:lang w:val="en-US"/>
-        </w:rPr>
-        <w:t>Musen</w:t>
-      </w:r>
-      <w:proofErr w:type="spellEnd"/>
-      <w:r>
-        <w:rPr>
-          <w:lang w:val="en-US"/>
-        </w:rPr>
-        <w:t>, “Handbook of Medical Informatics”. Springer, 1997.</w:t>
-      </w:r>
-    </w:p>
-    <w:p>
-      <w:pPr>
-        <w:jc w:val="both"/>
+        <w:t>[17]</w:t>
+      </w:r>
+      <w:r>
+        <w:rPr>
+          <w:lang w:val="en-US"/>
+        </w:rPr>
+        <w:t xml:space="preserve"> Fitzmaruice J.M., Adams K., &amp; Eisenberg J.M. 2002, "Three decades of research on computer applications in health care: medical informatics support at the Agency for Healthcare Research and Quality.", Journal of American Medical Information Association, vol. 9, no. 2, pp. 144-160.</w:t>
+      </w:r>
+    </w:p>
+    <w:p>
+      <w:pPr>
+        <w:jc w:val="both"/>
+        <w:rPr>
+          <w:lang w:val="en-US"/>
+        </w:rPr>
       </w:pPr>
       <w:r>
         <w:rPr>
           <w:b/>
-        </w:rPr>
-        <w:t>[10]</w:t>
-      </w:r>
-      <w:r>
-        <w:t xml:space="preserve"> Mark N. Frolick, “Using Electronic Medical Records to Improve Patient Care: The St. Jude Children’s Research Hospital Case”, Digital information system, 2009.</w:t>
-      </w:r>
-    </w:p>
-    <w:p>
-      <w:pPr>
-        <w:jc w:val="both"/>
+          <w:lang w:val="en-US"/>
+        </w:rPr>
+        <w:t>[18]</w:t>
+      </w:r>
+      <w:r>
+        <w:rPr>
+          <w:lang w:val="en-US"/>
+        </w:rPr>
+        <w:t xml:space="preserve"> Anna Marie Balling Høstgaard, Pernille Bertelsen, Christian Nøhr. How are clinicians involved in EHR planning? A process analysis case study of a Region in Denmark</w:t>
+      </w:r>
+      <w:r>
+        <w:rPr>
+          <w:lang w:val="en-US"/>
+        </w:rPr>
+        <w:t>, Article in studies in health technology and informatics – January 2010</w:t>
+      </w:r>
+      <w:r>
+        <w:rPr>
+          <w:lang w:val="en-US"/>
+        </w:rPr>
+        <w:t xml:space="preserve"> </w:t>
+      </w:r>
+    </w:p>
+    <w:p>
+      <w:pPr>
+        <w:jc w:val="both"/>
+        <w:rPr>
+          <w:lang w:val="en-US"/>
+        </w:rPr>
       </w:pPr>
       <w:r>
         <w:rPr>
           <w:b/>
           <w:lang w:val="en-US"/>
         </w:rPr>
-        <w:lastRenderedPageBreak/>
-        <w:t>[11]</w:t>
+        <w:t>[19]</w:t>
       </w:r>
       <w:r>
         <w:rPr>
@@ -8514,7 +9046,46 @@
         <w:t xml:space="preserve"> </w:t>
       </w:r>
       <w:r>
-        <w:t>Edward H. Shortliffe, “The Evolution of Electronic Medical Records”, Academic Medicine 1999;74(4):414-419</w:t>
+        <w:rPr>
+          <w:lang w:val="en-US"/>
+        </w:rPr>
+        <w:t>Holl R et al. Insulin Injection Regimens and</w:t>
+      </w:r>
+      <w:r>
+        <w:rPr>
+          <w:lang w:val="en-US"/>
+        </w:rPr>
+        <w:t xml:space="preserve"> </w:t>
+      </w:r>
+      <w:r>
+        <w:rPr>
+          <w:lang w:val="en-US"/>
+        </w:rPr>
+        <w:t>Metabolic Control in an International Survey of</w:t>
+      </w:r>
+      <w:r>
+        <w:rPr>
+          <w:lang w:val="en-US"/>
+        </w:rPr>
+        <w:t xml:space="preserve"> </w:t>
+      </w:r>
+      <w:r>
+        <w:rPr>
+          <w:lang w:val="en-US"/>
+        </w:rPr>
+        <w:t>Adolescents with Type 1 Diabetes Over 3 Years:</w:t>
+      </w:r>
+      <w:r>
+        <w:rPr>
+          <w:lang w:val="en-US"/>
+        </w:rPr>
+        <w:t xml:space="preserve"> </w:t>
+      </w:r>
+      <w:r>
+        <w:rPr>
+          <w:lang w:val="en-US"/>
+        </w:rPr>
+        <w:t>Results from the Hvidore Study Group. Euro JPed. 2003; 162(1):22-29.</w:t>
       </w:r>
     </w:p>
     <w:p>
@@ -8524,25 +9095,117 @@
       <w:r>
         <w:rPr>
           <w:b/>
-        </w:rPr>
-        <w:t>[12]</w:t>
-      </w:r>
-      <w:r>
-        <w:t xml:space="preserve"> Scher DL. Should you recommend health apps? Medscape Business of Medicine. May 7, 2013. http://www.medscape.com/viewarticle/803503 Accessed January 28, 2015.</w:t>
-      </w:r>
-    </w:p>
-    <w:p>
-      <w:pPr>
-        <w:jc w:val="both"/>
+          <w:lang w:val="en-US"/>
+        </w:rPr>
+        <w:t>[20]</w:t>
+      </w:r>
+      <w:r>
+        <w:rPr>
+          <w:lang w:val="en-US"/>
+        </w:rPr>
+        <w:t xml:space="preserve"> </w:t>
+      </w:r>
+      <w:r>
+        <w:rPr>
+          <w:lang w:val="en-US"/>
+        </w:rPr>
+        <w:t>Tara McCurdie, Svetlena Taneva, Mark Casselman, Melanie Yeung,Cassie McDaniel, Wayne Ho, and Joseph Cafazzo</w:t>
+      </w:r>
+      <w:r>
+        <w:rPr>
+          <w:lang w:val="en-US"/>
+        </w:rPr>
+        <w:t>, “</w:t>
+      </w:r>
+      <w:r>
+        <w:rPr>
+          <w:lang w:val="en-US"/>
+        </w:rPr>
+        <w:t>mHealth Consumer Apps</w:t>
+      </w:r>
+      <w:r>
+        <w:rPr>
+          <w:lang w:val="en-US"/>
+        </w:rPr>
+        <w:t xml:space="preserve">: </w:t>
+      </w:r>
+      <w:r>
+        <w:rPr>
+          <w:lang w:val="en-US"/>
+        </w:rPr>
+        <w:t>The Case for User-Centered Design</w:t>
+      </w:r>
+      <w:r>
+        <w:rPr>
+          <w:lang w:val="en-US"/>
+        </w:rPr>
+        <w:t xml:space="preserve">”, </w:t>
+      </w:r>
+      <w:r>
+        <w:t>2012</w:t>
+      </w:r>
+    </w:p>
+    <w:p>
+      <w:pPr>
+        <w:jc w:val="both"/>
+        <w:rPr>
+          <w:lang w:val="en-US"/>
+        </w:rPr>
       </w:pPr>
       <w:r>
         <w:rPr>
           <w:b/>
-        </w:rPr>
-        <w:t>[13]</w:t>
-      </w:r>
-      <w:r>
-        <w:t xml:space="preserve"> Stethoscopes and smartphones: physicians turn to digital tools to boost patient outcomes. PR Newswire. May 29, 2014. http://www.prnewswire.com/news-releases/stethoscopes-and-smartphones-physicians-turn-to-digital-tools-to-boost-patient-outcomes-261089461.html Accessed January 28, 2015.</w:t>
+          <w:lang w:val="en-US"/>
+        </w:rPr>
+        <w:t>[21]</w:t>
+      </w:r>
+      <w:r>
+        <w:rPr>
+          <w:lang w:val="en-US"/>
+        </w:rPr>
+        <w:t xml:space="preserve"> </w:t>
+      </w:r>
+      <w:r>
+        <w:rPr>
+          <w:lang w:val="en-US"/>
+        </w:rPr>
+        <w:t>ANSI/AAMI HE75:2009, Human factors</w:t>
+      </w:r>
+      <w:r>
+        <w:rPr>
+          <w:lang w:val="en-US"/>
+        </w:rPr>
+        <w:t xml:space="preserve"> </w:t>
+      </w:r>
+      <w:r>
+        <w:rPr>
+          <w:lang w:val="en-US"/>
+        </w:rPr>
+        <w:t>engineering—Design of medical devices. Association</w:t>
+      </w:r>
+      <w:r>
+        <w:rPr>
+          <w:lang w:val="en-US"/>
+        </w:rPr>
+        <w:t xml:space="preserve"> </w:t>
+      </w:r>
+      <w:r>
+        <w:rPr>
+          <w:lang w:val="en-US"/>
+        </w:rPr>
+        <w:t>for the Advancement of Medical Instrumentation.</w:t>
+      </w:r>
+      <w:r>
+        <w:rPr>
+          <w:lang w:val="en-US"/>
+        </w:rPr>
+        <w:t xml:space="preserve"> </w:t>
+      </w:r>
+      <w:r>
+        <w:rPr>
+          <w:lang w:val="en-US"/>
+        </w:rPr>
+        <w:t>Arlington, VA.</w:t>
       </w:r>
     </w:p>
     <w:p>
@@ -8557,7 +9220,7 @@
           <w:b/>
           <w:lang w:val="en-US"/>
         </w:rPr>
-        <w:t>[14]</w:t>
+        <w:t>[22]</w:t>
       </w:r>
       <w:r>
         <w:rPr>
@@ -8565,19 +9228,11 @@
         </w:rPr>
         <w:t xml:space="preserve"> </w:t>
       </w:r>
-      <w:proofErr w:type="spellStart"/>
-      <w:r>
-        <w:rPr>
-          <w:lang w:val="en-US"/>
-        </w:rPr>
-        <w:t>Cresswell</w:t>
-      </w:r>
-      <w:proofErr w:type="spellEnd"/>
-      <w:r>
-        <w:rPr>
-          <w:lang w:val="en-US"/>
-        </w:rPr>
-        <w:t>, K. M., Worth, A., Sheikh, A.: Integration of a nationally procured electronic health</w:t>
+      <w:r>
+        <w:rPr>
+          <w:lang w:val="en-US"/>
+        </w:rPr>
+        <w:t>FDA. Human Factors (Medical Devices)—Human</w:t>
       </w:r>
       <w:r>
         <w:rPr>
@@ -8589,7 +9244,19 @@
         <w:rPr>
           <w:lang w:val="en-US"/>
         </w:rPr>
-        <w:t>record system into user work practices. Medical Informatics and Decision Making. Vol. 12,</w:t>
+        <w:t>Factors Implications of the New GMP Rule.</w:t>
+      </w:r>
+      <w:r>
+        <w:rPr>
+          <w:lang w:val="en-US"/>
+        </w:rPr>
+        <w:t xml:space="preserve">  </w:t>
+      </w:r>
+      <w:r>
+        <w:rPr>
+          <w:lang w:val="en-US"/>
+        </w:rPr>
+        <w:t>Overall Requirements of the New Quality System</w:t>
       </w:r>
       <w:r>
         <w:rPr>
@@ -8601,13 +9268,38 @@
         <w:rPr>
           <w:lang w:val="en-US"/>
         </w:rPr>
-        <w:t>15-25. (2012)</w:t>
-      </w:r>
-    </w:p>
-    <w:p>
-      <w:pPr>
-        <w:jc w:val="both"/>
-        <w:rPr>
+        <w:t>Regulation. Center for Devices and Radiological</w:t>
+      </w:r>
+      <w:r>
+        <w:rPr>
+          <w:lang w:val="en-US"/>
+        </w:rPr>
+        <w:t xml:space="preserve"> </w:t>
+      </w:r>
+      <w:r>
+        <w:rPr>
+          <w:lang w:val="en-US"/>
+        </w:rPr>
+        <w:t>Health, U.S. Food and Drug Administration.</w:t>
+      </w:r>
+      <w:r>
+        <w:rPr>
+          <w:lang w:val="en-US"/>
+        </w:rPr>
+        <w:t xml:space="preserve"> </w:t>
+      </w:r>
+      <w:r>
+        <w:rPr>
+          <w:lang w:val="en-US"/>
+        </w:rPr>
+        <w:t>Accessed May 28, 2012</w:t>
+      </w:r>
+    </w:p>
+    <w:p>
+      <w:pPr>
+        <w:jc w:val="both"/>
+        <w:rPr>
+          <w:rFonts w:cstheme="minorHAnsi"/>
           <w:lang w:val="en-US"/>
         </w:rPr>
       </w:pPr>
@@ -8616,7 +9308,7 @@
           <w:b/>
           <w:lang w:val="en-US"/>
         </w:rPr>
-        <w:t>[15]</w:t>
+        <w:t>[23]</w:t>
       </w:r>
       <w:r>
         <w:rPr>
@@ -8626,758 +9318,24 @@
       </w:r>
       <w:r>
         <w:rPr>
-          <w:lang w:val="en-US"/>
-        </w:rPr>
-        <w:t>Law for Healthcare. Official Gazette of the Republic of Macedonia. No. 10/2013, 87/2013,</w:t>
-      </w:r>
-      <w:r>
-        <w:rPr>
+          <w:rFonts w:cstheme="minorHAnsi"/>
+          <w:lang w:val="en-US"/>
+        </w:rPr>
+        <w:t>Kronisk Obstruktiv Lungesygdom (KOL) i exacerbation og non invasiv ventilation (NIV)</w:t>
+      </w:r>
+      <w:r>
+        <w:rPr>
+          <w:rFonts w:cstheme="minorHAnsi"/>
           <w:lang w:val="en-US"/>
         </w:rPr>
         <w:t xml:space="preserve"> </w:t>
       </w:r>
       <w:r>
         <w:rPr>
-          <w:lang w:val="en-US"/>
-        </w:rPr>
-        <w:t>132/2013, and 164/2013.</w:t>
-      </w:r>
-    </w:p>
-    <w:p>
-      <w:pPr>
-        <w:jc w:val="both"/>
-        <w:rPr>
-          <w:lang w:val="en-US"/>
-        </w:rPr>
-      </w:pPr>
-      <w:r>
-        <w:rPr>
-          <w:b/>
-          <w:lang w:val="en-US"/>
-        </w:rPr>
-        <w:t>[16]</w:t>
-      </w:r>
-      <w:r>
-        <w:rPr>
-          <w:lang w:val="en-US"/>
-        </w:rPr>
-        <w:t xml:space="preserve"> </w:t>
-      </w:r>
-      <w:r>
-        <w:rPr>
-          <w:lang w:val="en-US"/>
-        </w:rPr>
-        <w:t>Health Insurance Fund of Macedonia, Technical documentation of e-services. [Online].</w:t>
-      </w:r>
-      <w:r>
-        <w:rPr>
-          <w:lang w:val="en-US"/>
-        </w:rPr>
-        <w:t xml:space="preserve"> </w:t>
-      </w:r>
-      <w:r>
-        <w:rPr>
-          <w:lang w:val="en-US"/>
-        </w:rPr>
-        <w:t>Available at: www.fzo.org.mk. (c</w:t>
-      </w:r>
-      <w:r>
-        <w:rPr>
-          <w:lang w:val="en-US"/>
-        </w:rPr>
-        <w:t>urrent September 2015)</w:t>
-      </w:r>
-    </w:p>
-    <w:p>
-      <w:pPr>
-        <w:jc w:val="both"/>
-        <w:rPr>
-          <w:lang w:val="en-US"/>
-        </w:rPr>
-      </w:pPr>
-      <w:r>
-        <w:rPr>
-          <w:b/>
-          <w:lang w:val="en-US"/>
-        </w:rPr>
-        <w:t>[17]</w:t>
-      </w:r>
-      <w:r>
-        <w:rPr>
-          <w:lang w:val="en-US"/>
-        </w:rPr>
-        <w:t xml:space="preserve"> </w:t>
-      </w:r>
-      <w:proofErr w:type="spellStart"/>
-      <w:r>
-        <w:rPr>
-          <w:lang w:val="en-US"/>
-        </w:rPr>
-        <w:t>Fitzmaruice</w:t>
-      </w:r>
-      <w:proofErr w:type="spellEnd"/>
-      <w:r>
-        <w:rPr>
-          <w:lang w:val="en-US"/>
-        </w:rPr>
-        <w:t xml:space="preserve"> J.M., Adams K., &amp; Eisenberg J.M. 2002, "Three decades of research on computer applications in health care: medical informatics support at the Agency for Healthcare Research and Quality.", Journal of American Medical Information Association, vol. 9, no. 2, pp. 144-160.</w:t>
-      </w:r>
-    </w:p>
-    <w:p>
-      <w:pPr>
-        <w:jc w:val="both"/>
-        <w:rPr>
-          <w:lang w:val="en-US"/>
-        </w:rPr>
-      </w:pPr>
-      <w:r>
-        <w:rPr>
-          <w:b/>
-          <w:lang w:val="en-US"/>
-        </w:rPr>
-        <w:t>[18]</w:t>
-      </w:r>
-      <w:r>
-        <w:rPr>
-          <w:lang w:val="en-US"/>
-        </w:rPr>
-        <w:t xml:space="preserve"> Anna Marie Balling </w:t>
-      </w:r>
-      <w:proofErr w:type="spellStart"/>
-      <w:r>
-        <w:rPr>
-          <w:lang w:val="en-US"/>
-        </w:rPr>
-        <w:t>Høstgaard</w:t>
-      </w:r>
-      <w:proofErr w:type="spellEnd"/>
-      <w:r>
-        <w:rPr>
-          <w:lang w:val="en-US"/>
-        </w:rPr>
-        <w:t xml:space="preserve">, </w:t>
-      </w:r>
-      <w:proofErr w:type="spellStart"/>
-      <w:r>
-        <w:rPr>
-          <w:lang w:val="en-US"/>
-        </w:rPr>
-        <w:t>Pernille</w:t>
-      </w:r>
-      <w:proofErr w:type="spellEnd"/>
-      <w:r>
-        <w:rPr>
-          <w:lang w:val="en-US"/>
-        </w:rPr>
-        <w:t xml:space="preserve"> </w:t>
-      </w:r>
-      <w:proofErr w:type="spellStart"/>
-      <w:r>
-        <w:rPr>
-          <w:lang w:val="en-US"/>
-        </w:rPr>
-        <w:t>Bertelsen</w:t>
-      </w:r>
-      <w:proofErr w:type="spellEnd"/>
-      <w:r>
-        <w:rPr>
-          <w:lang w:val="en-US"/>
-        </w:rPr>
-        <w:t xml:space="preserve">, Christian </w:t>
-      </w:r>
-      <w:proofErr w:type="spellStart"/>
-      <w:r>
-        <w:rPr>
-          <w:lang w:val="en-US"/>
-        </w:rPr>
-        <w:t>Nøhr</w:t>
-      </w:r>
-      <w:proofErr w:type="spellEnd"/>
-      <w:r>
-        <w:rPr>
-          <w:lang w:val="en-US"/>
-        </w:rPr>
-        <w:t>. How are clinicians involved in EHR planning? A process analysis case study of a Region in Denmark</w:t>
-      </w:r>
-      <w:r>
-        <w:rPr>
-          <w:lang w:val="en-US"/>
-        </w:rPr>
-        <w:t>, Article in studies in health technology and informatics – January 2010</w:t>
-      </w:r>
-      <w:r>
-        <w:rPr>
-          <w:lang w:val="en-US"/>
-        </w:rPr>
-        <w:t xml:space="preserve"> </w:t>
-      </w:r>
-    </w:p>
-    <w:p>
-      <w:pPr>
-        <w:jc w:val="both"/>
-        <w:rPr>
-          <w:lang w:val="en-US"/>
-        </w:rPr>
-      </w:pPr>
-      <w:r>
-        <w:rPr>
-          <w:b/>
-          <w:lang w:val="en-US"/>
-        </w:rPr>
-        <w:t>[19]</w:t>
-      </w:r>
-      <w:r>
-        <w:rPr>
-          <w:lang w:val="en-US"/>
-        </w:rPr>
-        <w:t xml:space="preserve"> </w:t>
-      </w:r>
-      <w:proofErr w:type="spellStart"/>
-      <w:r>
-        <w:rPr>
-          <w:lang w:val="en-US"/>
-        </w:rPr>
-        <w:t>Holl</w:t>
-      </w:r>
-      <w:proofErr w:type="spellEnd"/>
-      <w:r>
-        <w:rPr>
-          <w:lang w:val="en-US"/>
-        </w:rPr>
-        <w:t xml:space="preserve"> R </w:t>
-      </w:r>
-      <w:proofErr w:type="gramStart"/>
-      <w:r>
-        <w:rPr>
-          <w:lang w:val="en-US"/>
-        </w:rPr>
-        <w:t>et al.</w:t>
-      </w:r>
-      <w:proofErr w:type="gramEnd"/>
-      <w:r>
-        <w:rPr>
-          <w:lang w:val="en-US"/>
-        </w:rPr>
-        <w:t xml:space="preserve"> Insulin Injection Regimens and</w:t>
-      </w:r>
-      <w:r>
-        <w:rPr>
-          <w:lang w:val="en-US"/>
-        </w:rPr>
-        <w:t xml:space="preserve"> </w:t>
-      </w:r>
-      <w:r>
-        <w:rPr>
-          <w:lang w:val="en-US"/>
-        </w:rPr>
-        <w:t>Metabolic Control in an International Survey of</w:t>
-      </w:r>
-      <w:r>
-        <w:rPr>
-          <w:lang w:val="en-US"/>
-        </w:rPr>
-        <w:t xml:space="preserve"> </w:t>
-      </w:r>
-      <w:r>
-        <w:rPr>
-          <w:lang w:val="en-US"/>
-        </w:rPr>
-        <w:t>Adolescents with Type 1 Diabetes Over 3 Years:</w:t>
-      </w:r>
-      <w:r>
-        <w:rPr>
-          <w:lang w:val="en-US"/>
-        </w:rPr>
-        <w:t xml:space="preserve"> </w:t>
-      </w:r>
-      <w:r>
-        <w:rPr>
-          <w:lang w:val="en-US"/>
-        </w:rPr>
-        <w:t xml:space="preserve">Results from the </w:t>
-      </w:r>
-      <w:proofErr w:type="spellStart"/>
-      <w:r>
-        <w:rPr>
-          <w:lang w:val="en-US"/>
-        </w:rPr>
-        <w:t>Hvidore</w:t>
-      </w:r>
-      <w:proofErr w:type="spellEnd"/>
-      <w:r>
-        <w:rPr>
-          <w:lang w:val="en-US"/>
-        </w:rPr>
-        <w:t xml:space="preserve"> Study Group. Euro </w:t>
-      </w:r>
-      <w:proofErr w:type="spellStart"/>
-      <w:r>
-        <w:rPr>
-          <w:lang w:val="en-US"/>
-        </w:rPr>
-        <w:t>JPed</w:t>
-      </w:r>
-      <w:proofErr w:type="spellEnd"/>
-      <w:r>
-        <w:rPr>
-          <w:lang w:val="en-US"/>
-        </w:rPr>
-        <w:t>. 2003; 162(1):22-29.</w:t>
-      </w:r>
-    </w:p>
-    <w:p>
-      <w:pPr>
-        <w:jc w:val="both"/>
-      </w:pPr>
-      <w:r>
-        <w:rPr>
-          <w:b/>
-          <w:lang w:val="en-US"/>
-        </w:rPr>
-        <w:t>[20]</w:t>
-      </w:r>
-      <w:r>
-        <w:rPr>
-          <w:lang w:val="en-US"/>
-        </w:rPr>
-        <w:t xml:space="preserve"> </w:t>
-      </w:r>
-      <w:r>
-        <w:rPr>
-          <w:lang w:val="en-US"/>
-        </w:rPr>
-        <w:t xml:space="preserve">Tara McCurdie, </w:t>
-      </w:r>
-      <w:proofErr w:type="spellStart"/>
-      <w:r>
-        <w:rPr>
-          <w:lang w:val="en-US"/>
-        </w:rPr>
-        <w:t>Svetlena</w:t>
-      </w:r>
-      <w:proofErr w:type="spellEnd"/>
-      <w:r>
-        <w:rPr>
-          <w:lang w:val="en-US"/>
-        </w:rPr>
-        <w:t xml:space="preserve"> </w:t>
-      </w:r>
-      <w:proofErr w:type="spellStart"/>
-      <w:r>
-        <w:rPr>
-          <w:lang w:val="en-US"/>
-        </w:rPr>
-        <w:t>Taneva</w:t>
-      </w:r>
-      <w:proofErr w:type="spellEnd"/>
-      <w:r>
-        <w:rPr>
-          <w:lang w:val="en-US"/>
-        </w:rPr>
-        <w:t xml:space="preserve">, Mark </w:t>
-      </w:r>
-      <w:proofErr w:type="spellStart"/>
-      <w:r>
-        <w:rPr>
-          <w:lang w:val="en-US"/>
-        </w:rPr>
-        <w:t>Casselman</w:t>
-      </w:r>
-      <w:proofErr w:type="spellEnd"/>
-      <w:r>
-        <w:rPr>
-          <w:lang w:val="en-US"/>
-        </w:rPr>
-        <w:t xml:space="preserve">, Melanie </w:t>
-      </w:r>
-      <w:proofErr w:type="spellStart"/>
-      <w:proofErr w:type="gramStart"/>
-      <w:r>
-        <w:rPr>
-          <w:lang w:val="en-US"/>
-        </w:rPr>
-        <w:t>Yeung,Cassie</w:t>
-      </w:r>
-      <w:proofErr w:type="spellEnd"/>
-      <w:proofErr w:type="gramEnd"/>
-      <w:r>
-        <w:rPr>
-          <w:lang w:val="en-US"/>
-        </w:rPr>
-        <w:t xml:space="preserve"> McDaniel, Wayne Ho, and Joseph </w:t>
-      </w:r>
-      <w:proofErr w:type="spellStart"/>
-      <w:r>
-        <w:rPr>
-          <w:lang w:val="en-US"/>
-        </w:rPr>
-        <w:t>Cafazzo</w:t>
-      </w:r>
-      <w:proofErr w:type="spellEnd"/>
-      <w:r>
-        <w:rPr>
-          <w:lang w:val="en-US"/>
-        </w:rPr>
-        <w:t>, “</w:t>
-      </w:r>
-      <w:proofErr w:type="spellStart"/>
-      <w:r>
-        <w:rPr>
-          <w:lang w:val="en-US"/>
-        </w:rPr>
-        <w:t>mHealth</w:t>
-      </w:r>
-      <w:proofErr w:type="spellEnd"/>
-      <w:r>
-        <w:rPr>
-          <w:lang w:val="en-US"/>
-        </w:rPr>
-        <w:t xml:space="preserve"> Consumer Apps</w:t>
-      </w:r>
-      <w:r>
-        <w:rPr>
-          <w:lang w:val="en-US"/>
-        </w:rPr>
-        <w:t xml:space="preserve">: </w:t>
-      </w:r>
-      <w:r>
-        <w:rPr>
-          <w:lang w:val="en-US"/>
-        </w:rPr>
-        <w:t>The Case for User-Centered Design</w:t>
-      </w:r>
-      <w:r>
-        <w:rPr>
-          <w:lang w:val="en-US"/>
-        </w:rPr>
-        <w:t xml:space="preserve">”, </w:t>
-      </w:r>
-      <w:r>
-        <w:t>2012</w:t>
-      </w:r>
-    </w:p>
-    <w:p>
-      <w:pPr>
-        <w:jc w:val="both"/>
-        <w:rPr>
-          <w:lang w:val="en-US"/>
-        </w:rPr>
-      </w:pPr>
-      <w:r>
-        <w:rPr>
-          <w:b/>
-          <w:lang w:val="en-US"/>
-        </w:rPr>
-        <w:t>[21]</w:t>
-      </w:r>
-      <w:r>
-        <w:rPr>
-          <w:lang w:val="en-US"/>
-        </w:rPr>
-        <w:t xml:space="preserve"> </w:t>
-      </w:r>
-      <w:r>
-        <w:rPr>
-          <w:lang w:val="en-US"/>
-        </w:rPr>
-        <w:t>ANSI/AAMI HE75:2009, Human factors</w:t>
-      </w:r>
-      <w:r>
-        <w:rPr>
-          <w:lang w:val="en-US"/>
-        </w:rPr>
-        <w:t xml:space="preserve"> </w:t>
-      </w:r>
-      <w:r>
-        <w:rPr>
-          <w:lang w:val="en-US"/>
-        </w:rPr>
-        <w:t>engineering—Design of medical devices. Association</w:t>
-      </w:r>
-      <w:r>
-        <w:rPr>
-          <w:lang w:val="en-US"/>
-        </w:rPr>
-        <w:t xml:space="preserve"> </w:t>
-      </w:r>
-      <w:r>
-        <w:rPr>
-          <w:lang w:val="en-US"/>
-        </w:rPr>
-        <w:t>for the Advancement of Medical Instrumentation.</w:t>
-      </w:r>
-      <w:r>
-        <w:rPr>
-          <w:lang w:val="en-US"/>
-        </w:rPr>
-        <w:t xml:space="preserve"> </w:t>
-      </w:r>
-      <w:r>
-        <w:rPr>
-          <w:lang w:val="en-US"/>
-        </w:rPr>
-        <w:t>Arlington, VA.</w:t>
-      </w:r>
-    </w:p>
-    <w:p>
-      <w:pPr>
-        <w:jc w:val="both"/>
-        <w:rPr>
-          <w:lang w:val="en-US"/>
-        </w:rPr>
-      </w:pPr>
-      <w:r>
-        <w:rPr>
-          <w:b/>
-          <w:lang w:val="en-US"/>
-        </w:rPr>
-        <w:t>[22]</w:t>
-      </w:r>
-      <w:r>
-        <w:rPr>
-          <w:lang w:val="en-US"/>
-        </w:rPr>
-        <w:t xml:space="preserve"> </w:t>
-      </w:r>
-      <w:r>
-        <w:rPr>
-          <w:lang w:val="en-US"/>
-        </w:rPr>
-        <w:t>FDA. Human Factors (Medical Devices)—Human</w:t>
-      </w:r>
-      <w:r>
-        <w:rPr>
-          <w:lang w:val="en-US"/>
-        </w:rPr>
-        <w:t xml:space="preserve"> </w:t>
-      </w:r>
-      <w:r>
-        <w:rPr>
-          <w:lang w:val="en-US"/>
-        </w:rPr>
-        <w:t>Factors Implications of the New GMP Rule.</w:t>
-      </w:r>
-      <w:r>
-        <w:rPr>
-          <w:lang w:val="en-US"/>
-        </w:rPr>
-        <w:t xml:space="preserve">  </w:t>
-      </w:r>
-      <w:r>
-        <w:rPr>
-          <w:lang w:val="en-US"/>
-        </w:rPr>
-        <w:t>Overall Requirements of the New Quality System</w:t>
-      </w:r>
-      <w:r>
-        <w:rPr>
-          <w:lang w:val="en-US"/>
-        </w:rPr>
-        <w:t xml:space="preserve"> </w:t>
-      </w:r>
-      <w:r>
-        <w:rPr>
-          <w:lang w:val="en-US"/>
-        </w:rPr>
-        <w:t>Regulation. Center for Devices and Radiological</w:t>
-      </w:r>
-      <w:r>
-        <w:rPr>
-          <w:lang w:val="en-US"/>
-        </w:rPr>
-        <w:t xml:space="preserve"> </w:t>
-      </w:r>
-      <w:r>
-        <w:rPr>
-          <w:lang w:val="en-US"/>
-        </w:rPr>
-        <w:t>Health, U.S. Food and Drug Administration.</w:t>
-      </w:r>
-      <w:r>
-        <w:rPr>
-          <w:lang w:val="en-US"/>
-        </w:rPr>
-        <w:t xml:space="preserve"> </w:t>
-      </w:r>
-      <w:r>
-        <w:rPr>
-          <w:lang w:val="en-US"/>
-        </w:rPr>
-        <w:t>Accessed May 28, 2012</w:t>
-      </w:r>
-    </w:p>
-    <w:p>
-      <w:pPr>
-        <w:jc w:val="both"/>
-        <w:rPr>
           <w:rFonts w:cstheme="minorHAnsi"/>
           <w:lang w:val="en-US"/>
         </w:rPr>
-      </w:pPr>
-      <w:r>
-        <w:rPr>
-          <w:b/>
-          <w:lang w:val="en-US"/>
-        </w:rPr>
-        <w:lastRenderedPageBreak/>
-        <w:t>[23]</w:t>
-      </w:r>
-      <w:r>
-        <w:rPr>
-          <w:lang w:val="en-US"/>
-        </w:rPr>
-        <w:t xml:space="preserve"> </w:t>
-      </w:r>
-      <w:proofErr w:type="spellStart"/>
-      <w:r>
-        <w:rPr>
-          <w:rFonts w:cstheme="minorHAnsi"/>
-          <w:lang w:val="en-US"/>
-        </w:rPr>
-        <w:t>Kronisk</w:t>
-      </w:r>
-      <w:proofErr w:type="spellEnd"/>
-      <w:r>
-        <w:rPr>
-          <w:rFonts w:cstheme="minorHAnsi"/>
-          <w:lang w:val="en-US"/>
-        </w:rPr>
-        <w:t xml:space="preserve"> </w:t>
-      </w:r>
-      <w:proofErr w:type="spellStart"/>
-      <w:r>
-        <w:rPr>
-          <w:rFonts w:cstheme="minorHAnsi"/>
-          <w:lang w:val="en-US"/>
-        </w:rPr>
-        <w:t>Obstruktiv</w:t>
-      </w:r>
-      <w:proofErr w:type="spellEnd"/>
-      <w:r>
-        <w:rPr>
-          <w:rFonts w:cstheme="minorHAnsi"/>
-          <w:lang w:val="en-US"/>
-        </w:rPr>
-        <w:t xml:space="preserve"> </w:t>
-      </w:r>
-      <w:proofErr w:type="spellStart"/>
-      <w:r>
-        <w:rPr>
-          <w:rFonts w:cstheme="minorHAnsi"/>
-          <w:lang w:val="en-US"/>
-        </w:rPr>
-        <w:t>Lungesygdom</w:t>
-      </w:r>
-      <w:proofErr w:type="spellEnd"/>
-      <w:r>
-        <w:rPr>
-          <w:rFonts w:cstheme="minorHAnsi"/>
-          <w:lang w:val="en-US"/>
-        </w:rPr>
-        <w:t xml:space="preserve"> (KOL) </w:t>
-      </w:r>
-      <w:proofErr w:type="spellStart"/>
-      <w:r>
-        <w:rPr>
-          <w:rFonts w:cstheme="minorHAnsi"/>
-          <w:lang w:val="en-US"/>
-        </w:rPr>
-        <w:t>i</w:t>
-      </w:r>
-      <w:proofErr w:type="spellEnd"/>
-      <w:r>
-        <w:rPr>
-          <w:rFonts w:cstheme="minorHAnsi"/>
-          <w:lang w:val="en-US"/>
-        </w:rPr>
-        <w:t xml:space="preserve"> exacerbation </w:t>
-      </w:r>
-      <w:proofErr w:type="spellStart"/>
-      <w:r>
-        <w:rPr>
-          <w:rFonts w:cstheme="minorHAnsi"/>
-          <w:lang w:val="en-US"/>
-        </w:rPr>
-        <w:t>og</w:t>
-      </w:r>
-      <w:proofErr w:type="spellEnd"/>
-      <w:r>
-        <w:rPr>
-          <w:rFonts w:cstheme="minorHAnsi"/>
-          <w:lang w:val="en-US"/>
-        </w:rPr>
-        <w:t xml:space="preserve"> non </w:t>
-      </w:r>
-      <w:proofErr w:type="spellStart"/>
-      <w:r>
-        <w:rPr>
-          <w:rFonts w:cstheme="minorHAnsi"/>
-          <w:lang w:val="en-US"/>
-        </w:rPr>
-        <w:t>invasiv</w:t>
-      </w:r>
-      <w:proofErr w:type="spellEnd"/>
-      <w:r>
-        <w:rPr>
-          <w:rFonts w:cstheme="minorHAnsi"/>
-          <w:lang w:val="en-US"/>
-        </w:rPr>
-        <w:t xml:space="preserve"> ventilation (NIV)</w:t>
-      </w:r>
-      <w:r>
-        <w:rPr>
-          <w:rFonts w:cstheme="minorHAnsi"/>
-          <w:lang w:val="en-US"/>
-        </w:rPr>
-        <w:t xml:space="preserve"> </w:t>
-      </w:r>
-      <w:proofErr w:type="spellStart"/>
-      <w:r>
-        <w:rPr>
-          <w:rFonts w:cstheme="minorHAnsi"/>
-          <w:lang w:val="en-US"/>
-        </w:rPr>
-        <w:t>behandling</w:t>
-      </w:r>
-      <w:proofErr w:type="spellEnd"/>
-      <w:r>
-        <w:rPr>
-          <w:rFonts w:cstheme="minorHAnsi"/>
-          <w:lang w:val="en-US"/>
-        </w:rPr>
-        <w:t xml:space="preserve"> [Internet].: Dansk </w:t>
-      </w:r>
-      <w:proofErr w:type="spellStart"/>
-      <w:r>
-        <w:rPr>
-          <w:rFonts w:cstheme="minorHAnsi"/>
-          <w:lang w:val="en-US"/>
-        </w:rPr>
-        <w:t>Lungemedicinsk</w:t>
-      </w:r>
-      <w:proofErr w:type="spellEnd"/>
-      <w:r>
-        <w:rPr>
-          <w:rFonts w:cstheme="minorHAnsi"/>
-          <w:lang w:val="en-US"/>
-        </w:rPr>
-        <w:t xml:space="preserve"> </w:t>
-      </w:r>
-      <w:proofErr w:type="spellStart"/>
-      <w:r>
-        <w:rPr>
-          <w:rFonts w:cstheme="minorHAnsi"/>
-          <w:lang w:val="en-US"/>
-        </w:rPr>
-        <w:t>Selskab</w:t>
-      </w:r>
-      <w:proofErr w:type="spellEnd"/>
-      <w:r>
-        <w:rPr>
-          <w:rFonts w:cstheme="minorHAnsi"/>
-          <w:lang w:val="en-US"/>
-        </w:rPr>
-        <w:t>; 2013 [cited 13/10-2015]</w:t>
+        <w:t>behandling [Internet].: Dansk Lungemedicinsk Selskab; 2013 [cited 13/10-2015]</w:t>
       </w:r>
     </w:p>
     <w:p>
@@ -9402,69 +9360,12 @@
         </w:rPr>
         <w:t xml:space="preserve"> </w:t>
       </w:r>
-      <w:proofErr w:type="spellStart"/>
       <w:r>
         <w:rPr>
           <w:rFonts w:cstheme="minorHAnsi"/>
           <w:lang w:val="en-US"/>
         </w:rPr>
-        <w:t>Hvor</w:t>
-      </w:r>
-      <w:proofErr w:type="spellEnd"/>
-      <w:r>
-        <w:rPr>
-          <w:rFonts w:cstheme="minorHAnsi"/>
-          <w:lang w:val="en-US"/>
-        </w:rPr>
-        <w:t xml:space="preserve"> </w:t>
-      </w:r>
-      <w:proofErr w:type="spellStart"/>
-      <w:r>
-        <w:rPr>
-          <w:rFonts w:cstheme="minorHAnsi"/>
-          <w:lang w:val="en-US"/>
-        </w:rPr>
-        <w:t>hyppig</w:t>
-      </w:r>
-      <w:proofErr w:type="spellEnd"/>
-      <w:r>
-        <w:rPr>
-          <w:rFonts w:cstheme="minorHAnsi"/>
-          <w:lang w:val="en-US"/>
-        </w:rPr>
-        <w:t xml:space="preserve"> </w:t>
-      </w:r>
-      <w:proofErr w:type="spellStart"/>
-      <w:r>
-        <w:rPr>
-          <w:rFonts w:cstheme="minorHAnsi"/>
-          <w:lang w:val="en-US"/>
-        </w:rPr>
-        <w:t>er</w:t>
-      </w:r>
-      <w:proofErr w:type="spellEnd"/>
-      <w:r>
-        <w:rPr>
-          <w:rFonts w:cstheme="minorHAnsi"/>
-          <w:lang w:val="en-US"/>
-        </w:rPr>
-        <w:t xml:space="preserve"> KOL? [Internet].: </w:t>
-      </w:r>
-      <w:proofErr w:type="spellStart"/>
-      <w:r>
-        <w:rPr>
-          <w:rFonts w:cstheme="minorHAnsi"/>
-          <w:lang w:val="en-US"/>
-        </w:rPr>
-        <w:t>Lungeforening</w:t>
-      </w:r>
-      <w:proofErr w:type="spellEnd"/>
-      <w:r>
-        <w:rPr>
-          <w:rFonts w:cstheme="minorHAnsi"/>
-          <w:lang w:val="en-US"/>
-        </w:rPr>
-        <w:t>; 2015 [cited 2015 Nov 9]. Available</w:t>
+        <w:t>Hvor hyppig er KOL? [Internet].: Lungeforening; 2015 [cited 2015 Nov 9]. Available</w:t>
       </w:r>
       <w:r>
         <w:rPr>
@@ -9518,19 +9419,11 @@
         </w:rPr>
         <w:t xml:space="preserve"> </w:t>
       </w:r>
-      <w:proofErr w:type="spellStart"/>
-      <w:r>
-        <w:rPr>
-          <w:lang w:val="en-US"/>
-        </w:rPr>
-        <w:t>Cathrine</w:t>
-      </w:r>
-      <w:proofErr w:type="spellEnd"/>
-      <w:r>
-        <w:rPr>
-          <w:lang w:val="en-US"/>
-        </w:rPr>
-        <w:t xml:space="preserve"> Engelbrecht Johannessen</w:t>
+      <w:r>
+        <w:rPr>
+          <w:lang w:val="en-US"/>
+        </w:rPr>
+        <w:t>Cathrine Engelbrecht Johannessen</w:t>
       </w:r>
       <w:r>
         <w:rPr>
@@ -9554,21 +9447,7 @@
         <w:rPr>
           <w:lang w:val="en-US"/>
         </w:rPr>
-        <w:t xml:space="preserve"> </w:t>
-      </w:r>
-      <w:proofErr w:type="spellStart"/>
-      <w:r>
-        <w:rPr>
-          <w:lang w:val="en-US"/>
-        </w:rPr>
-        <w:t>Schou</w:t>
-      </w:r>
-      <w:proofErr w:type="spellEnd"/>
-      <w:r>
-        <w:rPr>
-          <w:lang w:val="en-US"/>
-        </w:rPr>
-        <w:t xml:space="preserve"> Holm</w:t>
+        <w:t xml:space="preserve"> Schou Holm</w:t>
       </w:r>
       <w:r>
         <w:rPr>
@@ -9580,30 +9459,8 @@
         <w:rPr>
           <w:lang w:val="en-US"/>
         </w:rPr>
-        <w:t xml:space="preserve">FMK- den </w:t>
-      </w:r>
-      <w:proofErr w:type="spellStart"/>
-      <w:r>
-        <w:rPr>
-          <w:lang w:val="en-US"/>
-        </w:rPr>
-        <w:t>omstillingsparate</w:t>
-      </w:r>
-      <w:proofErr w:type="spellEnd"/>
-      <w:r>
-        <w:rPr>
-          <w:lang w:val="en-US"/>
-        </w:rPr>
-        <w:t xml:space="preserve"> </w:t>
-      </w:r>
-      <w:proofErr w:type="spellStart"/>
-      <w:r>
-        <w:rPr>
-          <w:lang w:val="en-US"/>
-        </w:rPr>
-        <w:t>læge</w:t>
-      </w:r>
-      <w:proofErr w:type="spellEnd"/>
+        <w:t>FMK- den omstillingsparate læge</w:t>
+      </w:r>
       <w:r>
         <w:rPr>
           <w:lang w:val="en-US"/>
@@ -9682,7 +9539,7 @@
           <w:rPr>
             <w:noProof/>
           </w:rPr>
-          <w:t>32</w:t>
+          <w:t>46</w:t>
         </w:r>
         <w:r>
           <w:rPr>
@@ -9729,6 +9586,127 @@
 <file path=word/numbering.xml><?xml version="1.0" encoding="utf-8"?>
 <w:numbering xmlns:wpc="http://schemas.microsoft.com/office/word/2010/wordprocessingCanvas" xmlns:cx="http://schemas.microsoft.com/office/drawing/2014/chartex" xmlns:cx1="http://schemas.microsoft.com/office/drawing/2015/9/8/chartex" xmlns:cx2="http://schemas.microsoft.com/office/drawing/2015/10/21/chartex" xmlns:cx3="http://schemas.microsoft.com/office/drawing/2016/5/9/chartex" xmlns:cx4="http://schemas.microsoft.com/office/drawing/2016/5/10/chartex" xmlns:cx5="http://schemas.microsoft.com/office/drawing/2016/5/11/chartex" xmlns:cx6="http://schemas.microsoft.com/office/drawing/2016/5/12/chartex" xmlns:cx7="http://schemas.microsoft.com/office/drawing/2016/5/13/chartex" xmlns:cx8="http://schemas.microsoft.com/office/drawing/2016/5/14/chartex" xmlns:mc="http://schemas.openxmlformats.org/markup-compatibility/2006" xmlns:aink="http://schemas.microsoft.com/office/drawing/2016/ink" xmlns:am3d="http://schemas.microsoft.com/office/drawing/2017/model3d" xmlns:o="urn:schemas-microsoft-com:office:office" xmlns:r="http://schemas.openxmlformats.org/officeDocument/2006/relationships" xmlns:m="http://schemas.openxmlformats.org/officeDocument/2006/math" xmlns:v="urn:schemas-microsoft-com:vml" xmlns:wp14="http://schemas.microsoft.com/office/word/2010/wordprocessingDrawing" xmlns:wp="http://schemas.openxmlformats.org/drawingml/2006/wordprocessingDrawing" xmlns:w10="urn:schemas-microsoft-com:office:word" xmlns:w="http://schemas.openxmlformats.org/wordprocessingml/2006/main" xmlns:w14="http://schemas.microsoft.com/office/word/2010/wordml" xmlns:w15="http://schemas.microsoft.com/office/word/2012/wordml" xmlns:w16cid="http://schemas.microsoft.com/office/word/2016/wordml/cid" xmlns:w16se="http://schemas.microsoft.com/office/word/2015/wordml/symex" xmlns:wpg="http://schemas.microsoft.com/office/word/2010/wordprocessingGroup" xmlns:wpi="http://schemas.microsoft.com/office/word/2010/wordprocessingInk" xmlns:wne="http://schemas.microsoft.com/office/word/2006/wordml" xmlns:wps="http://schemas.microsoft.com/office/word/2010/wordprocessingShape" mc:Ignorable="w14 w15 w16se w16cid wp14">
   <w:abstractNum w:abstractNumId="0" w15:restartNumberingAfterBreak="0">
+    <w:nsid w:val="08A971E4"/>
+    <w:multiLevelType w:val="multilevel"/>
+    <w:tmpl w:val="27AEAD92"/>
+    <w:lvl w:ilvl="0">
+      <w:start w:val="1"/>
+      <w:numFmt w:val="decimal"/>
+      <w:lvlText w:val="%1."/>
+      <w:lvlJc w:val="left"/>
+      <w:pPr>
+        <w:ind w:left="720" w:hanging="360"/>
+      </w:pPr>
+      <w:rPr>
+        <w:rFonts w:hint="default"/>
+      </w:rPr>
+    </w:lvl>
+    <w:lvl w:ilvl="1">
+      <w:start w:val="1"/>
+      <w:numFmt w:val="decimal"/>
+      <w:isLgl/>
+      <w:lvlText w:val="%1.%2"/>
+      <w:lvlJc w:val="left"/>
+      <w:pPr>
+        <w:ind w:left="1110" w:hanging="390"/>
+      </w:pPr>
+      <w:rPr>
+        <w:rFonts w:hint="default"/>
+      </w:rPr>
+    </w:lvl>
+    <w:lvl w:ilvl="2">
+      <w:start w:val="1"/>
+      <w:numFmt w:val="decimal"/>
+      <w:isLgl/>
+      <w:lvlText w:val="%1.%2.%3"/>
+      <w:lvlJc w:val="left"/>
+      <w:pPr>
+        <w:ind w:left="1800" w:hanging="720"/>
+      </w:pPr>
+      <w:rPr>
+        <w:rFonts w:hint="default"/>
+      </w:rPr>
+    </w:lvl>
+    <w:lvl w:ilvl="3">
+      <w:start w:val="1"/>
+      <w:numFmt w:val="decimal"/>
+      <w:isLgl/>
+      <w:lvlText w:val="%1.%2.%3.%4"/>
+      <w:lvlJc w:val="left"/>
+      <w:pPr>
+        <w:ind w:left="2160" w:hanging="720"/>
+      </w:pPr>
+      <w:rPr>
+        <w:rFonts w:hint="default"/>
+      </w:rPr>
+    </w:lvl>
+    <w:lvl w:ilvl="4">
+      <w:start w:val="1"/>
+      <w:numFmt w:val="decimal"/>
+      <w:isLgl/>
+      <w:lvlText w:val="%1.%2.%3.%4.%5"/>
+      <w:lvlJc w:val="left"/>
+      <w:pPr>
+        <w:ind w:left="2880" w:hanging="1080"/>
+      </w:pPr>
+      <w:rPr>
+        <w:rFonts w:hint="default"/>
+      </w:rPr>
+    </w:lvl>
+    <w:lvl w:ilvl="5">
+      <w:start w:val="1"/>
+      <w:numFmt w:val="decimal"/>
+      <w:isLgl/>
+      <w:lvlText w:val="%1.%2.%3.%4.%5.%6"/>
+      <w:lvlJc w:val="left"/>
+      <w:pPr>
+        <w:ind w:left="3240" w:hanging="1080"/>
+      </w:pPr>
+      <w:rPr>
+        <w:rFonts w:hint="default"/>
+      </w:rPr>
+    </w:lvl>
+    <w:lvl w:ilvl="6">
+      <w:start w:val="1"/>
+      <w:numFmt w:val="decimal"/>
+      <w:isLgl/>
+      <w:lvlText w:val="%1.%2.%3.%4.%5.%6.%7"/>
+      <w:lvlJc w:val="left"/>
+      <w:pPr>
+        <w:ind w:left="3960" w:hanging="1440"/>
+      </w:pPr>
+      <w:rPr>
+        <w:rFonts w:hint="default"/>
+      </w:rPr>
+    </w:lvl>
+    <w:lvl w:ilvl="7">
+      <w:start w:val="1"/>
+      <w:numFmt w:val="decimal"/>
+      <w:isLgl/>
+      <w:lvlText w:val="%1.%2.%3.%4.%5.%6.%7.%8"/>
+      <w:lvlJc w:val="left"/>
+      <w:pPr>
+        <w:ind w:left="4320" w:hanging="1440"/>
+      </w:pPr>
+      <w:rPr>
+        <w:rFonts w:hint="default"/>
+      </w:rPr>
+    </w:lvl>
+    <w:lvl w:ilvl="8">
+      <w:start w:val="1"/>
+      <w:numFmt w:val="decimal"/>
+      <w:isLgl/>
+      <w:lvlText w:val="%1.%2.%3.%4.%5.%6.%7.%8.%9"/>
+      <w:lvlJc w:val="left"/>
+      <w:pPr>
+        <w:ind w:left="4680" w:hanging="1440"/>
+      </w:pPr>
+      <w:rPr>
+        <w:rFonts w:hint="default"/>
+      </w:rPr>
+    </w:lvl>
+  </w:abstractNum>
+  <w:abstractNum w:abstractNumId="1" w15:restartNumberingAfterBreak="0">
     <w:nsid w:val="0D860870"/>
     <w:multiLevelType w:val="multilevel"/>
     <w:tmpl w:val="27AEAD92"/>
@@ -9849,7 +9827,7 @@
       </w:rPr>
     </w:lvl>
   </w:abstractNum>
-  <w:abstractNum w:abstractNumId="1" w15:restartNumberingAfterBreak="0">
+  <w:abstractNum w:abstractNumId="2" w15:restartNumberingAfterBreak="0">
     <w:nsid w:val="16683C4B"/>
     <w:multiLevelType w:val="multilevel"/>
     <w:tmpl w:val="27AEAD92"/>
@@ -9970,7 +9948,7 @@
       </w:rPr>
     </w:lvl>
   </w:abstractNum>
-  <w:abstractNum w:abstractNumId="2" w15:restartNumberingAfterBreak="0">
+  <w:abstractNum w:abstractNumId="3" w15:restartNumberingAfterBreak="0">
     <w:nsid w:val="169206FA"/>
     <w:multiLevelType w:val="hybridMultilevel"/>
     <w:tmpl w:val="BF1C21DE"/>
@@ -10083,7 +10061,7 @@
       </w:rPr>
     </w:lvl>
   </w:abstractNum>
-  <w:abstractNum w:abstractNumId="3" w15:restartNumberingAfterBreak="0">
+  <w:abstractNum w:abstractNumId="4" w15:restartNumberingAfterBreak="0">
     <w:nsid w:val="17D3359F"/>
     <w:multiLevelType w:val="hybridMultilevel"/>
     <w:tmpl w:val="8140DBBE"/>
@@ -10196,7 +10174,7 @@
       </w:rPr>
     </w:lvl>
   </w:abstractNum>
-  <w:abstractNum w:abstractNumId="4" w15:restartNumberingAfterBreak="0">
+  <w:abstractNum w:abstractNumId="5" w15:restartNumberingAfterBreak="0">
     <w:nsid w:val="1C593CB6"/>
     <w:multiLevelType w:val="hybridMultilevel"/>
     <w:tmpl w:val="C61822F4"/>
@@ -10282,7 +10260,7 @@
       </w:pPr>
     </w:lvl>
   </w:abstractNum>
-  <w:abstractNum w:abstractNumId="5" w15:restartNumberingAfterBreak="0">
+  <w:abstractNum w:abstractNumId="6" w15:restartNumberingAfterBreak="0">
     <w:nsid w:val="1E3C27AE"/>
     <w:multiLevelType w:val="hybridMultilevel"/>
     <w:tmpl w:val="F582144A"/>
@@ -10368,7 +10346,7 @@
       </w:pPr>
     </w:lvl>
   </w:abstractNum>
-  <w:abstractNum w:abstractNumId="6" w15:restartNumberingAfterBreak="0">
+  <w:abstractNum w:abstractNumId="7" w15:restartNumberingAfterBreak="0">
     <w:nsid w:val="1F8E5303"/>
     <w:multiLevelType w:val="hybridMultilevel"/>
     <w:tmpl w:val="ADCE2246"/>
@@ -10481,7 +10459,7 @@
       </w:rPr>
     </w:lvl>
   </w:abstractNum>
-  <w:abstractNum w:abstractNumId="7" w15:restartNumberingAfterBreak="0">
+  <w:abstractNum w:abstractNumId="8" w15:restartNumberingAfterBreak="0">
     <w:nsid w:val="204F2909"/>
     <w:multiLevelType w:val="hybridMultilevel"/>
     <w:tmpl w:val="DC28655A"/>
@@ -10567,7 +10545,7 @@
       </w:pPr>
     </w:lvl>
   </w:abstractNum>
-  <w:abstractNum w:abstractNumId="8" w15:restartNumberingAfterBreak="0">
+  <w:abstractNum w:abstractNumId="9" w15:restartNumberingAfterBreak="0">
     <w:nsid w:val="27180C5E"/>
     <w:multiLevelType w:val="hybridMultilevel"/>
     <w:tmpl w:val="19D20E2C"/>
@@ -10680,7 +10658,7 @@
       </w:rPr>
     </w:lvl>
   </w:abstractNum>
-  <w:abstractNum w:abstractNumId="9" w15:restartNumberingAfterBreak="0">
+  <w:abstractNum w:abstractNumId="10" w15:restartNumberingAfterBreak="0">
     <w:nsid w:val="2AA12FCA"/>
     <w:multiLevelType w:val="multilevel"/>
     <w:tmpl w:val="27AEAD92"/>
@@ -10801,7 +10779,7 @@
       </w:rPr>
     </w:lvl>
   </w:abstractNum>
-  <w:abstractNum w:abstractNumId="10" w15:restartNumberingAfterBreak="0">
+  <w:abstractNum w:abstractNumId="11" w15:restartNumberingAfterBreak="0">
     <w:nsid w:val="2F9763C2"/>
     <w:multiLevelType w:val="hybridMultilevel"/>
     <w:tmpl w:val="9DDECDEC"/>
@@ -10914,7 +10892,7 @@
       </w:rPr>
     </w:lvl>
   </w:abstractNum>
-  <w:abstractNum w:abstractNumId="11" w15:restartNumberingAfterBreak="0">
+  <w:abstractNum w:abstractNumId="12" w15:restartNumberingAfterBreak="0">
     <w:nsid w:val="30C93E80"/>
     <w:multiLevelType w:val="hybridMultilevel"/>
     <w:tmpl w:val="D86079FE"/>
@@ -11000,7 +10978,7 @@
       </w:pPr>
     </w:lvl>
   </w:abstractNum>
-  <w:abstractNum w:abstractNumId="12" w15:restartNumberingAfterBreak="0">
+  <w:abstractNum w:abstractNumId="13" w15:restartNumberingAfterBreak="0">
     <w:nsid w:val="319E2A4A"/>
     <w:multiLevelType w:val="hybridMultilevel"/>
     <w:tmpl w:val="1D9EBA8E"/>
@@ -11112,7 +11090,7 @@
       </w:rPr>
     </w:lvl>
   </w:abstractNum>
-  <w:abstractNum w:abstractNumId="13" w15:restartNumberingAfterBreak="0">
+  <w:abstractNum w:abstractNumId="14" w15:restartNumberingAfterBreak="0">
     <w:nsid w:val="338530CA"/>
     <w:multiLevelType w:val="hybridMultilevel"/>
     <w:tmpl w:val="F7F06654"/>
@@ -11198,7 +11176,7 @@
       </w:pPr>
     </w:lvl>
   </w:abstractNum>
-  <w:abstractNum w:abstractNumId="14" w15:restartNumberingAfterBreak="0">
+  <w:abstractNum w:abstractNumId="15" w15:restartNumberingAfterBreak="0">
     <w:nsid w:val="33F3402C"/>
     <w:multiLevelType w:val="hybridMultilevel"/>
     <w:tmpl w:val="1BF6FE84"/>
@@ -11284,7 +11262,7 @@
       </w:pPr>
     </w:lvl>
   </w:abstractNum>
-  <w:abstractNum w:abstractNumId="15" w15:restartNumberingAfterBreak="0">
+  <w:abstractNum w:abstractNumId="16" w15:restartNumberingAfterBreak="0">
     <w:nsid w:val="3A377DEC"/>
     <w:multiLevelType w:val="hybridMultilevel"/>
     <w:tmpl w:val="34446100"/>
@@ -11370,7 +11348,7 @@
       </w:pPr>
     </w:lvl>
   </w:abstractNum>
-  <w:abstractNum w:abstractNumId="16" w15:restartNumberingAfterBreak="0">
+  <w:abstractNum w:abstractNumId="17" w15:restartNumberingAfterBreak="0">
     <w:nsid w:val="3CC634A3"/>
     <w:multiLevelType w:val="hybridMultilevel"/>
     <w:tmpl w:val="1E9EEEBE"/>
@@ -11456,7 +11434,93 @@
       </w:pPr>
     </w:lvl>
   </w:abstractNum>
-  <w:abstractNum w:abstractNumId="17" w15:restartNumberingAfterBreak="0">
+  <w:abstractNum w:abstractNumId="18" w15:restartNumberingAfterBreak="0">
+    <w:nsid w:val="44246D74"/>
+    <w:multiLevelType w:val="hybridMultilevel"/>
+    <w:tmpl w:val="922ACBF2"/>
+    <w:lvl w:ilvl="0" w:tplc="0409000F">
+      <w:start w:val="1"/>
+      <w:numFmt w:val="decimal"/>
+      <w:lvlText w:val="%1."/>
+      <w:lvlJc w:val="left"/>
+      <w:pPr>
+        <w:ind w:left="720" w:hanging="360"/>
+      </w:pPr>
+    </w:lvl>
+    <w:lvl w:ilvl="1" w:tplc="04090019" w:tentative="1">
+      <w:start w:val="1"/>
+      <w:numFmt w:val="lowerLetter"/>
+      <w:lvlText w:val="%2."/>
+      <w:lvlJc w:val="left"/>
+      <w:pPr>
+        <w:ind w:left="1440" w:hanging="360"/>
+      </w:pPr>
+    </w:lvl>
+    <w:lvl w:ilvl="2" w:tplc="0409001B" w:tentative="1">
+      <w:start w:val="1"/>
+      <w:numFmt w:val="lowerRoman"/>
+      <w:lvlText w:val="%3."/>
+      <w:lvlJc w:val="right"/>
+      <w:pPr>
+        <w:ind w:left="2160" w:hanging="180"/>
+      </w:pPr>
+    </w:lvl>
+    <w:lvl w:ilvl="3" w:tplc="0409000F" w:tentative="1">
+      <w:start w:val="1"/>
+      <w:numFmt w:val="decimal"/>
+      <w:lvlText w:val="%4."/>
+      <w:lvlJc w:val="left"/>
+      <w:pPr>
+        <w:ind w:left="2880" w:hanging="360"/>
+      </w:pPr>
+    </w:lvl>
+    <w:lvl w:ilvl="4" w:tplc="04090019" w:tentative="1">
+      <w:start w:val="1"/>
+      <w:numFmt w:val="lowerLetter"/>
+      <w:lvlText w:val="%5."/>
+      <w:lvlJc w:val="left"/>
+      <w:pPr>
+        <w:ind w:left="3600" w:hanging="360"/>
+      </w:pPr>
+    </w:lvl>
+    <w:lvl w:ilvl="5" w:tplc="0409001B" w:tentative="1">
+      <w:start w:val="1"/>
+      <w:numFmt w:val="lowerRoman"/>
+      <w:lvlText w:val="%6."/>
+      <w:lvlJc w:val="right"/>
+      <w:pPr>
+        <w:ind w:left="4320" w:hanging="180"/>
+      </w:pPr>
+    </w:lvl>
+    <w:lvl w:ilvl="6" w:tplc="0409000F" w:tentative="1">
+      <w:start w:val="1"/>
+      <w:numFmt w:val="decimal"/>
+      <w:lvlText w:val="%7."/>
+      <w:lvlJc w:val="left"/>
+      <w:pPr>
+        <w:ind w:left="5040" w:hanging="360"/>
+      </w:pPr>
+    </w:lvl>
+    <w:lvl w:ilvl="7" w:tplc="04090019" w:tentative="1">
+      <w:start w:val="1"/>
+      <w:numFmt w:val="lowerLetter"/>
+      <w:lvlText w:val="%8."/>
+      <w:lvlJc w:val="left"/>
+      <w:pPr>
+        <w:ind w:left="5760" w:hanging="360"/>
+      </w:pPr>
+    </w:lvl>
+    <w:lvl w:ilvl="8" w:tplc="0409001B" w:tentative="1">
+      <w:start w:val="1"/>
+      <w:numFmt w:val="lowerRoman"/>
+      <w:lvlText w:val="%9."/>
+      <w:lvlJc w:val="right"/>
+      <w:pPr>
+        <w:ind w:left="6480" w:hanging="180"/>
+      </w:pPr>
+    </w:lvl>
+  </w:abstractNum>
+  <w:abstractNum w:abstractNumId="19" w15:restartNumberingAfterBreak="0">
     <w:nsid w:val="4B92537E"/>
     <w:multiLevelType w:val="hybridMultilevel"/>
     <w:tmpl w:val="A9E64B08"/>
@@ -11542,7 +11606,7 @@
       </w:pPr>
     </w:lvl>
   </w:abstractNum>
-  <w:abstractNum w:abstractNumId="18" w15:restartNumberingAfterBreak="0">
+  <w:abstractNum w:abstractNumId="20" w15:restartNumberingAfterBreak="0">
     <w:nsid w:val="4CFB722D"/>
     <w:multiLevelType w:val="hybridMultilevel"/>
     <w:tmpl w:val="09DA4F62"/>
@@ -11628,7 +11692,7 @@
       </w:pPr>
     </w:lvl>
   </w:abstractNum>
-  <w:abstractNum w:abstractNumId="19" w15:restartNumberingAfterBreak="0">
+  <w:abstractNum w:abstractNumId="21" w15:restartNumberingAfterBreak="0">
     <w:nsid w:val="505A628A"/>
     <w:multiLevelType w:val="multilevel"/>
     <w:tmpl w:val="27AEAD92"/>
@@ -11749,7 +11813,7 @@
       </w:rPr>
     </w:lvl>
   </w:abstractNum>
-  <w:abstractNum w:abstractNumId="20" w15:restartNumberingAfterBreak="0">
+  <w:abstractNum w:abstractNumId="22" w15:restartNumberingAfterBreak="0">
     <w:nsid w:val="52FF3F08"/>
     <w:multiLevelType w:val="hybridMultilevel"/>
     <w:tmpl w:val="8CAE7954"/>
@@ -11862,7 +11926,93 @@
       </w:rPr>
     </w:lvl>
   </w:abstractNum>
-  <w:abstractNum w:abstractNumId="21" w15:restartNumberingAfterBreak="0">
+  <w:abstractNum w:abstractNumId="23" w15:restartNumberingAfterBreak="0">
+    <w:nsid w:val="53A77E52"/>
+    <w:multiLevelType w:val="hybridMultilevel"/>
+    <w:tmpl w:val="A918773A"/>
+    <w:lvl w:ilvl="0" w:tplc="0409000F">
+      <w:start w:val="1"/>
+      <w:numFmt w:val="decimal"/>
+      <w:lvlText w:val="%1."/>
+      <w:lvlJc w:val="left"/>
+      <w:pPr>
+        <w:ind w:left="1496" w:hanging="360"/>
+      </w:pPr>
+    </w:lvl>
+    <w:lvl w:ilvl="1" w:tplc="04090019" w:tentative="1">
+      <w:start w:val="1"/>
+      <w:numFmt w:val="lowerLetter"/>
+      <w:lvlText w:val="%2."/>
+      <w:lvlJc w:val="left"/>
+      <w:pPr>
+        <w:ind w:left="2216" w:hanging="360"/>
+      </w:pPr>
+    </w:lvl>
+    <w:lvl w:ilvl="2" w:tplc="0409001B" w:tentative="1">
+      <w:start w:val="1"/>
+      <w:numFmt w:val="lowerRoman"/>
+      <w:lvlText w:val="%3."/>
+      <w:lvlJc w:val="right"/>
+      <w:pPr>
+        <w:ind w:left="2936" w:hanging="180"/>
+      </w:pPr>
+    </w:lvl>
+    <w:lvl w:ilvl="3" w:tplc="0409000F" w:tentative="1">
+      <w:start w:val="1"/>
+      <w:numFmt w:val="decimal"/>
+      <w:lvlText w:val="%4."/>
+      <w:lvlJc w:val="left"/>
+      <w:pPr>
+        <w:ind w:left="3656" w:hanging="360"/>
+      </w:pPr>
+    </w:lvl>
+    <w:lvl w:ilvl="4" w:tplc="04090019" w:tentative="1">
+      <w:start w:val="1"/>
+      <w:numFmt w:val="lowerLetter"/>
+      <w:lvlText w:val="%5."/>
+      <w:lvlJc w:val="left"/>
+      <w:pPr>
+        <w:ind w:left="4376" w:hanging="360"/>
+      </w:pPr>
+    </w:lvl>
+    <w:lvl w:ilvl="5" w:tplc="0409001B" w:tentative="1">
+      <w:start w:val="1"/>
+      <w:numFmt w:val="lowerRoman"/>
+      <w:lvlText w:val="%6."/>
+      <w:lvlJc w:val="right"/>
+      <w:pPr>
+        <w:ind w:left="5096" w:hanging="180"/>
+      </w:pPr>
+    </w:lvl>
+    <w:lvl w:ilvl="6" w:tplc="0409000F" w:tentative="1">
+      <w:start w:val="1"/>
+      <w:numFmt w:val="decimal"/>
+      <w:lvlText w:val="%7."/>
+      <w:lvlJc w:val="left"/>
+      <w:pPr>
+        <w:ind w:left="5816" w:hanging="360"/>
+      </w:pPr>
+    </w:lvl>
+    <w:lvl w:ilvl="7" w:tplc="04090019" w:tentative="1">
+      <w:start w:val="1"/>
+      <w:numFmt w:val="lowerLetter"/>
+      <w:lvlText w:val="%8."/>
+      <w:lvlJc w:val="left"/>
+      <w:pPr>
+        <w:ind w:left="6536" w:hanging="360"/>
+      </w:pPr>
+    </w:lvl>
+    <w:lvl w:ilvl="8" w:tplc="0409001B" w:tentative="1">
+      <w:start w:val="1"/>
+      <w:numFmt w:val="lowerRoman"/>
+      <w:lvlText w:val="%9."/>
+      <w:lvlJc w:val="right"/>
+      <w:pPr>
+        <w:ind w:left="7256" w:hanging="180"/>
+      </w:pPr>
+    </w:lvl>
+  </w:abstractNum>
+  <w:abstractNum w:abstractNumId="24" w15:restartNumberingAfterBreak="0">
     <w:nsid w:val="585167BF"/>
     <w:multiLevelType w:val="hybridMultilevel"/>
     <w:tmpl w:val="B0CAAC06"/>
@@ -11975,7 +12125,7 @@
       </w:rPr>
     </w:lvl>
   </w:abstractNum>
-  <w:abstractNum w:abstractNumId="22" w15:restartNumberingAfterBreak="0">
+  <w:abstractNum w:abstractNumId="25" w15:restartNumberingAfterBreak="0">
     <w:nsid w:val="5A744F5E"/>
     <w:multiLevelType w:val="hybridMultilevel"/>
     <w:tmpl w:val="0FC0BA5C"/>
@@ -12088,7 +12238,7 @@
       </w:rPr>
     </w:lvl>
   </w:abstractNum>
-  <w:abstractNum w:abstractNumId="23" w15:restartNumberingAfterBreak="0">
+  <w:abstractNum w:abstractNumId="26" w15:restartNumberingAfterBreak="0">
     <w:nsid w:val="5BA34EE8"/>
     <w:multiLevelType w:val="multilevel"/>
     <w:tmpl w:val="C6C293B2"/>
@@ -12201,7 +12351,7 @@
       </w:rPr>
     </w:lvl>
   </w:abstractNum>
-  <w:abstractNum w:abstractNumId="24" w15:restartNumberingAfterBreak="0">
+  <w:abstractNum w:abstractNumId="27" w15:restartNumberingAfterBreak="0">
     <w:nsid w:val="5CC40BF0"/>
     <w:multiLevelType w:val="hybridMultilevel"/>
     <w:tmpl w:val="457C0DE6"/>
@@ -12287,7 +12437,7 @@
       </w:pPr>
     </w:lvl>
   </w:abstractNum>
-  <w:abstractNum w:abstractNumId="25" w15:restartNumberingAfterBreak="0">
+  <w:abstractNum w:abstractNumId="28" w15:restartNumberingAfterBreak="0">
     <w:nsid w:val="5E7F6FD5"/>
     <w:multiLevelType w:val="hybridMultilevel"/>
     <w:tmpl w:val="21540B4C"/>
@@ -12400,7 +12550,7 @@
       </w:rPr>
     </w:lvl>
   </w:abstractNum>
-  <w:abstractNum w:abstractNumId="26" w15:restartNumberingAfterBreak="0">
+  <w:abstractNum w:abstractNumId="29" w15:restartNumberingAfterBreak="0">
     <w:nsid w:val="5F145BEF"/>
     <w:multiLevelType w:val="hybridMultilevel"/>
     <w:tmpl w:val="2D8EF590"/>
@@ -12486,7 +12636,7 @@
       </w:pPr>
     </w:lvl>
   </w:abstractNum>
-  <w:abstractNum w:abstractNumId="27" w15:restartNumberingAfterBreak="0">
+  <w:abstractNum w:abstractNumId="30" w15:restartNumberingAfterBreak="0">
     <w:nsid w:val="651E7374"/>
     <w:multiLevelType w:val="hybridMultilevel"/>
     <w:tmpl w:val="01CC44C0"/>
@@ -12572,7 +12722,7 @@
       </w:pPr>
     </w:lvl>
   </w:abstractNum>
-  <w:abstractNum w:abstractNumId="28" w15:restartNumberingAfterBreak="0">
+  <w:abstractNum w:abstractNumId="31" w15:restartNumberingAfterBreak="0">
     <w:nsid w:val="664F37BD"/>
     <w:multiLevelType w:val="hybridMultilevel"/>
     <w:tmpl w:val="1C16CA46"/>
@@ -12658,7 +12808,7 @@
       </w:pPr>
     </w:lvl>
   </w:abstractNum>
-  <w:abstractNum w:abstractNumId="29" w15:restartNumberingAfterBreak="0">
+  <w:abstractNum w:abstractNumId="32" w15:restartNumberingAfterBreak="0">
     <w:nsid w:val="6BAF67E7"/>
     <w:multiLevelType w:val="multilevel"/>
     <w:tmpl w:val="27AEAD92"/>
@@ -12779,7 +12929,7 @@
       </w:rPr>
     </w:lvl>
   </w:abstractNum>
-  <w:abstractNum w:abstractNumId="30" w15:restartNumberingAfterBreak="0">
+  <w:abstractNum w:abstractNumId="33" w15:restartNumberingAfterBreak="0">
     <w:nsid w:val="6BEC19AC"/>
     <w:multiLevelType w:val="hybridMultilevel"/>
     <w:tmpl w:val="01903D98"/>
@@ -12865,7 +13015,7 @@
       </w:pPr>
     </w:lvl>
   </w:abstractNum>
-  <w:abstractNum w:abstractNumId="31" w15:restartNumberingAfterBreak="0">
+  <w:abstractNum w:abstractNumId="34" w15:restartNumberingAfterBreak="0">
     <w:nsid w:val="6F8D3698"/>
     <w:multiLevelType w:val="hybridMultilevel"/>
     <w:tmpl w:val="645ED9AC"/>
@@ -12951,7 +13101,7 @@
       </w:pPr>
     </w:lvl>
   </w:abstractNum>
-  <w:abstractNum w:abstractNumId="32" w15:restartNumberingAfterBreak="0">
+  <w:abstractNum w:abstractNumId="35" w15:restartNumberingAfterBreak="0">
     <w:nsid w:val="70096B52"/>
     <w:multiLevelType w:val="hybridMultilevel"/>
     <w:tmpl w:val="053AE60A"/>
@@ -13037,7 +13187,7 @@
       </w:pPr>
     </w:lvl>
   </w:abstractNum>
-  <w:abstractNum w:abstractNumId="33" w15:restartNumberingAfterBreak="0">
+  <w:abstractNum w:abstractNumId="36" w15:restartNumberingAfterBreak="0">
     <w:nsid w:val="73D6330F"/>
     <w:multiLevelType w:val="hybridMultilevel"/>
     <w:tmpl w:val="F484175C"/>
@@ -13123,7 +13273,7 @@
       </w:pPr>
     </w:lvl>
   </w:abstractNum>
-  <w:abstractNum w:abstractNumId="34" w15:restartNumberingAfterBreak="0">
+  <w:abstractNum w:abstractNumId="37" w15:restartNumberingAfterBreak="0">
     <w:nsid w:val="75DE0563"/>
     <w:multiLevelType w:val="hybridMultilevel"/>
     <w:tmpl w:val="2EAE1390"/>
@@ -13235,7 +13385,7 @@
       </w:rPr>
     </w:lvl>
   </w:abstractNum>
-  <w:abstractNum w:abstractNumId="35" w15:restartNumberingAfterBreak="0">
+  <w:abstractNum w:abstractNumId="38" w15:restartNumberingAfterBreak="0">
     <w:nsid w:val="76865601"/>
     <w:multiLevelType w:val="multilevel"/>
     <w:tmpl w:val="27AEAD92"/>
@@ -13356,7 +13506,7 @@
       </w:rPr>
     </w:lvl>
   </w:abstractNum>
-  <w:abstractNum w:abstractNumId="36" w15:restartNumberingAfterBreak="0">
+  <w:abstractNum w:abstractNumId="39" w15:restartNumberingAfterBreak="0">
     <w:nsid w:val="77D21322"/>
     <w:multiLevelType w:val="hybridMultilevel"/>
     <w:tmpl w:val="85545ADA"/>
@@ -13469,7 +13619,7 @@
       </w:rPr>
     </w:lvl>
   </w:abstractNum>
-  <w:abstractNum w:abstractNumId="37" w15:restartNumberingAfterBreak="0">
+  <w:abstractNum w:abstractNumId="40" w15:restartNumberingAfterBreak="0">
     <w:nsid w:val="79AF1307"/>
     <w:multiLevelType w:val="multilevel"/>
     <w:tmpl w:val="04F0CD7C"/>
@@ -13587,7 +13737,7 @@
       </w:rPr>
     </w:lvl>
   </w:abstractNum>
-  <w:abstractNum w:abstractNumId="38" w15:restartNumberingAfterBreak="0">
+  <w:abstractNum w:abstractNumId="41" w15:restartNumberingAfterBreak="0">
     <w:nsid w:val="7B91449E"/>
     <w:multiLevelType w:val="hybridMultilevel"/>
     <w:tmpl w:val="533A2742"/>
@@ -13700,7 +13850,7 @@
       </w:rPr>
     </w:lvl>
   </w:abstractNum>
-  <w:abstractNum w:abstractNumId="39" w15:restartNumberingAfterBreak="0">
+  <w:abstractNum w:abstractNumId="42" w15:restartNumberingAfterBreak="0">
     <w:nsid w:val="7BF700F2"/>
     <w:multiLevelType w:val="hybridMultilevel"/>
     <w:tmpl w:val="F5D80082"/>
@@ -13814,124 +13964,133 @@
     </w:lvl>
   </w:abstractNum>
   <w:num w:numId="1">
+    <w:abstractNumId w:val="8"/>
+  </w:num>
+  <w:num w:numId="2">
+    <w:abstractNumId w:val="42"/>
+  </w:num>
+  <w:num w:numId="3">
+    <w:abstractNumId w:val="13"/>
+  </w:num>
+  <w:num w:numId="4">
+    <w:abstractNumId w:val="37"/>
+  </w:num>
+  <w:num w:numId="5">
+    <w:abstractNumId w:val="10"/>
+  </w:num>
+  <w:num w:numId="6">
+    <w:abstractNumId w:val="21"/>
+  </w:num>
+  <w:num w:numId="7">
+    <w:abstractNumId w:val="25"/>
+  </w:num>
+  <w:num w:numId="8">
+    <w:abstractNumId w:val="35"/>
+  </w:num>
+  <w:num w:numId="9">
+    <w:abstractNumId w:val="34"/>
+  </w:num>
+  <w:num w:numId="10">
+    <w:abstractNumId w:val="26"/>
+  </w:num>
+  <w:num w:numId="11">
+    <w:abstractNumId w:val="1"/>
+  </w:num>
+  <w:num w:numId="12">
+    <w:abstractNumId w:val="32"/>
+  </w:num>
+  <w:num w:numId="13">
+    <w:abstractNumId w:val="9"/>
+  </w:num>
+  <w:num w:numId="14">
     <w:abstractNumId w:val="7"/>
   </w:num>
-  <w:num w:numId="2">
+  <w:num w:numId="15">
+    <w:abstractNumId w:val="3"/>
+  </w:num>
+  <w:num w:numId="16">
+    <w:abstractNumId w:val="2"/>
+  </w:num>
+  <w:num w:numId="17">
+    <w:abstractNumId w:val="27"/>
+  </w:num>
+  <w:num w:numId="18">
+    <w:abstractNumId w:val="33"/>
+  </w:num>
+  <w:num w:numId="19">
+    <w:abstractNumId w:val="40"/>
+  </w:num>
+  <w:num w:numId="20">
+    <w:abstractNumId w:val="41"/>
+  </w:num>
+  <w:num w:numId="21">
+    <w:abstractNumId w:val="15"/>
+  </w:num>
+  <w:num w:numId="22">
+    <w:abstractNumId w:val="11"/>
+  </w:num>
+  <w:num w:numId="23">
+    <w:abstractNumId w:val="4"/>
+  </w:num>
+  <w:num w:numId="24">
+    <w:abstractNumId w:val="5"/>
+  </w:num>
+  <w:num w:numId="25">
+    <w:abstractNumId w:val="24"/>
+  </w:num>
+  <w:num w:numId="26">
+    <w:abstractNumId w:val="12"/>
+  </w:num>
+  <w:num w:numId="27">
+    <w:abstractNumId w:val="20"/>
+  </w:num>
+  <w:num w:numId="28">
+    <w:abstractNumId w:val="19"/>
+  </w:num>
+  <w:num w:numId="29">
+    <w:abstractNumId w:val="28"/>
+  </w:num>
+  <w:num w:numId="30">
+    <w:abstractNumId w:val="36"/>
+  </w:num>
+  <w:num w:numId="31">
+    <w:abstractNumId w:val="31"/>
+  </w:num>
+  <w:num w:numId="32">
+    <w:abstractNumId w:val="16"/>
+  </w:num>
+  <w:num w:numId="33">
+    <w:abstractNumId w:val="30"/>
+  </w:num>
+  <w:num w:numId="34">
+    <w:abstractNumId w:val="22"/>
+  </w:num>
+  <w:num w:numId="35">
+    <w:abstractNumId w:val="29"/>
+  </w:num>
+  <w:num w:numId="36">
+    <w:abstractNumId w:val="17"/>
+  </w:num>
+  <w:num w:numId="37">
+    <w:abstractNumId w:val="38"/>
+  </w:num>
+  <w:num w:numId="38">
     <w:abstractNumId w:val="39"/>
   </w:num>
-  <w:num w:numId="3">
-    <w:abstractNumId w:val="12"/>
+  <w:num w:numId="39">
+    <w:abstractNumId w:val="14"/>
   </w:num>
-  <w:num w:numId="4">
-    <w:abstractNumId w:val="34"/>
+  <w:num w:numId="40">
+    <w:abstractNumId w:val="6"/>
   </w:num>
-  <w:num w:numId="5">
-    <w:abstractNumId w:val="9"/>
-  </w:num>
-  <w:num w:numId="6">
-    <w:abstractNumId w:val="19"/>
-  </w:num>
-  <w:num w:numId="7">
-    <w:abstractNumId w:val="22"/>
-  </w:num>
-  <w:num w:numId="8">
-    <w:abstractNumId w:val="32"/>
-  </w:num>
-  <w:num w:numId="9">
-    <w:abstractNumId w:val="31"/>
-  </w:num>
-  <w:num w:numId="10">
+  <w:num w:numId="41">
     <w:abstractNumId w:val="23"/>
   </w:num>
-  <w:num w:numId="11">
-    <w:abstractNumId w:val="0"/>
-  </w:num>
-  <w:num w:numId="12">
-    <w:abstractNumId w:val="29"/>
-  </w:num>
-  <w:num w:numId="13">
-    <w:abstractNumId w:val="8"/>
-  </w:num>
-  <w:num w:numId="14">
-    <w:abstractNumId w:val="6"/>
-  </w:num>
-  <w:num w:numId="15">
-    <w:abstractNumId w:val="2"/>
-  </w:num>
-  <w:num w:numId="16">
-    <w:abstractNumId w:val="1"/>
-  </w:num>
-  <w:num w:numId="17">
-    <w:abstractNumId w:val="24"/>
-  </w:num>
-  <w:num w:numId="18">
-    <w:abstractNumId w:val="30"/>
-  </w:num>
-  <w:num w:numId="19">
-    <w:abstractNumId w:val="37"/>
-  </w:num>
-  <w:num w:numId="20">
-    <w:abstractNumId w:val="38"/>
-  </w:num>
-  <w:num w:numId="21">
-    <w:abstractNumId w:val="14"/>
-  </w:num>
-  <w:num w:numId="22">
-    <w:abstractNumId w:val="10"/>
-  </w:num>
-  <w:num w:numId="23">
-    <w:abstractNumId w:val="3"/>
-  </w:num>
-  <w:num w:numId="24">
-    <w:abstractNumId w:val="4"/>
-  </w:num>
-  <w:num w:numId="25">
-    <w:abstractNumId w:val="21"/>
-  </w:num>
-  <w:num w:numId="26">
-    <w:abstractNumId w:val="11"/>
-  </w:num>
-  <w:num w:numId="27">
+  <w:num w:numId="42">
     <w:abstractNumId w:val="18"/>
   </w:num>
-  <w:num w:numId="28">
-    <w:abstractNumId w:val="17"/>
-  </w:num>
-  <w:num w:numId="29">
-    <w:abstractNumId w:val="25"/>
-  </w:num>
-  <w:num w:numId="30">
-    <w:abstractNumId w:val="33"/>
-  </w:num>
-  <w:num w:numId="31">
-    <w:abstractNumId w:val="28"/>
-  </w:num>
-  <w:num w:numId="32">
-    <w:abstractNumId w:val="15"/>
-  </w:num>
-  <w:num w:numId="33">
-    <w:abstractNumId w:val="27"/>
-  </w:num>
-  <w:num w:numId="34">
-    <w:abstractNumId w:val="20"/>
-  </w:num>
-  <w:num w:numId="35">
-    <w:abstractNumId w:val="26"/>
-  </w:num>
-  <w:num w:numId="36">
-    <w:abstractNumId w:val="16"/>
-  </w:num>
-  <w:num w:numId="37">
-    <w:abstractNumId w:val="35"/>
-  </w:num>
-  <w:num w:numId="38">
-    <w:abstractNumId w:val="36"/>
-  </w:num>
-  <w:num w:numId="39">
-    <w:abstractNumId w:val="13"/>
-  </w:num>
-  <w:num w:numId="40">
-    <w:abstractNumId w:val="5"/>
+  <w:num w:numId="43">
+    <w:abstractNumId w:val="0"/>
   </w:num>
 </w:numbering>
 </file>
@@ -14409,6 +14568,7 @@
   <w:style w:type="character" w:default="1" w:styleId="DefaultParagraphFont">
     <w:name w:val="Default Paragraph Font"/>
     <w:uiPriority w:val="1"/>
+    <w:semiHidden/>
     <w:unhideWhenUsed/>
   </w:style>
   <w:style w:type="table" w:default="1" w:styleId="TableNormal">
@@ -20351,7 +20511,7 @@
 </file>
 
 <file path=customXml/itemProps1.xml><?xml version="1.0" encoding="utf-8"?>
-<ds:datastoreItem xmlns:ds="http://schemas.openxmlformats.org/officeDocument/2006/customXml" ds:itemID="{D2C4D8AE-EC81-4D94-836F-56DDEA39D9D8}">
+<ds:datastoreItem xmlns:ds="http://schemas.openxmlformats.org/officeDocument/2006/customXml" ds:itemID="{2BD991C1-74D4-449B-8773-BFB9AF3328FB}">
   <ds:schemaRefs>
     <ds:schemaRef ds:uri="http://schemas.openxmlformats.org/officeDocument/2006/bibliography"/>
   </ds:schemaRefs>

</xml_diff>

<commit_message>
final version part complete
</commit_message>
<xml_diff>
--- a/Masters.docx
+++ b/Masters.docx
@@ -1,6 +1,6 @@
 
 <file path=word/document.xml><?xml version="1.0" encoding="utf-8"?>
-<w:document xmlns:wpc="http://schemas.microsoft.com/office/word/2010/wordprocessingCanvas" xmlns:cx="http://schemas.microsoft.com/office/drawing/2014/chartex" xmlns:cx1="http://schemas.microsoft.com/office/drawing/2015/9/8/chartex" xmlns:cx2="http://schemas.microsoft.com/office/drawing/2015/10/21/chartex" xmlns:cx3="http://schemas.microsoft.com/office/drawing/2016/5/9/chartex" xmlns:cx4="http://schemas.microsoft.com/office/drawing/2016/5/10/chartex" xmlns:cx5="http://schemas.microsoft.com/office/drawing/2016/5/11/chartex" xmlns:cx6="http://schemas.microsoft.com/office/drawing/2016/5/12/chartex" xmlns:cx7="http://schemas.microsoft.com/office/drawing/2016/5/13/chartex" xmlns:cx8="http://schemas.microsoft.com/office/drawing/2016/5/14/chartex" xmlns:mc="http://schemas.openxmlformats.org/markup-compatibility/2006" xmlns:aink="http://schemas.microsoft.com/office/drawing/2016/ink" xmlns:am3d="http://schemas.microsoft.com/office/drawing/2017/model3d" xmlns:o="urn:schemas-microsoft-com:office:office" xmlns:r="http://schemas.openxmlformats.org/officeDocument/2006/relationships" xmlns:m="http://schemas.openxmlformats.org/officeDocument/2006/math" xmlns:v="urn:schemas-microsoft-com:vml" xmlns:wp14="http://schemas.microsoft.com/office/word/2010/wordprocessingDrawing" xmlns:wp="http://schemas.openxmlformats.org/drawingml/2006/wordprocessingDrawing" xmlns:w10="urn:schemas-microsoft-com:office:word" xmlns:w="http://schemas.openxmlformats.org/wordprocessingml/2006/main" xmlns:w14="http://schemas.microsoft.com/office/word/2010/wordml" xmlns:w15="http://schemas.microsoft.com/office/word/2012/wordml" xmlns:w16cid="http://schemas.microsoft.com/office/word/2016/wordml/cid" xmlns:w16se="http://schemas.microsoft.com/office/word/2015/wordml/symex" xmlns:wpg="http://schemas.microsoft.com/office/word/2010/wordprocessingGroup" xmlns:wpi="http://schemas.microsoft.com/office/word/2010/wordprocessingInk" xmlns:wne="http://schemas.microsoft.com/office/word/2006/wordml" xmlns:wps="http://schemas.microsoft.com/office/word/2010/wordprocessingShape" mc:Ignorable="w14 w15 w16se w16cid wp14">
+<w:document xmlns:wpc="http://schemas.microsoft.com/office/word/2010/wordprocessingCanvas" xmlns:cx="http://schemas.microsoft.com/office/drawing/2014/chartex" xmlns:cx1="http://schemas.microsoft.com/office/drawing/2015/9/8/chartex" xmlns:mc="http://schemas.openxmlformats.org/markup-compatibility/2006" xmlns:o="urn:schemas-microsoft-com:office:office" xmlns:r="http://schemas.openxmlformats.org/officeDocument/2006/relationships" xmlns:m="http://schemas.openxmlformats.org/officeDocument/2006/math" xmlns:v="urn:schemas-microsoft-com:vml" xmlns:wp14="http://schemas.microsoft.com/office/word/2010/wordprocessingDrawing" xmlns:wp="http://schemas.openxmlformats.org/drawingml/2006/wordprocessingDrawing" xmlns:w10="urn:schemas-microsoft-com:office:word" xmlns:w="http://schemas.openxmlformats.org/wordprocessingml/2006/main" xmlns:w14="http://schemas.microsoft.com/office/word/2010/wordml" xmlns:w15="http://schemas.microsoft.com/office/word/2012/wordml" xmlns:w16se="http://schemas.microsoft.com/office/word/2015/wordml/symex" xmlns:wpg="http://schemas.microsoft.com/office/word/2010/wordprocessingGroup" xmlns:wpi="http://schemas.microsoft.com/office/word/2010/wordprocessingInk" xmlns:wne="http://schemas.microsoft.com/office/word/2006/wordml" xmlns:wps="http://schemas.microsoft.com/office/word/2010/wordprocessingShape" mc:Ignorable="w14 w15 w16se wp14">
   <w:body>
     <w:p/>
     <w:tbl>
@@ -648,7 +648,7 @@
       <w:r>
         <w:rPr>
           <w:szCs w:val="20"/>
-          <w:lang w:val="en-US"/>
+          <w:lang w:val="ru-RU"/>
         </w:rPr>
         <w:t xml:space="preserve">                        </w:t>
       </w:r>
@@ -824,35 +824,43 @@
       <w:r>
         <w:rPr>
           <w:rFonts w:cstheme="minorHAnsi"/>
-          <w:lang w:val="en-US"/>
-        </w:rPr>
-        <w:t xml:space="preserve"> </w:t>
+          <w:lang w:val="ru-RU"/>
+        </w:rPr>
+        <w:t xml:space="preserve">  </w:t>
       </w:r>
       <w:r>
         <w:rPr>
           <w:rFonts w:cstheme="minorHAnsi"/>
-          <w:lang w:val="en-US"/>
-        </w:rPr>
-        <w:t xml:space="preserve"> </w:t>
+        </w:rPr>
+        <w:t xml:space="preserve">Недостатокот на свест за бенефициите и ризиците на информациските технологии се исто така големи предизвици </w:t>
       </w:r>
       <w:r>
         <w:rPr>
           <w:rFonts w:cstheme="minorHAnsi"/>
-        </w:rPr>
-        <w:t xml:space="preserve">Недостатокот на свест за бенефициите и ризиците на информациските технологии се исто така големи предизвици </w:t>
+          <w:lang w:val="ru-RU"/>
+        </w:rPr>
+        <w:t>[1]</w:t>
       </w:r>
       <w:r>
         <w:rPr>
           <w:rFonts w:cstheme="minorHAnsi"/>
-          <w:lang w:val="en-US"/>
-        </w:rPr>
-        <w:t>[1]</w:t>
-      </w:r>
-      <w:r>
+        </w:rPr>
+        <w:t xml:space="preserve">.  </w:t>
+      </w:r>
+    </w:p>
+    <w:p>
+      <w:pPr>
+        <w:ind w:firstLine="720"/>
+        <w:jc w:val="both"/>
         <w:rPr>
           <w:rFonts w:cstheme="minorHAnsi"/>
         </w:rPr>
-        <w:t xml:space="preserve">.  </w:t>
+      </w:pPr>
+      <w:r>
+        <w:rPr>
+          <w:rFonts w:cstheme="minorHAnsi"/>
+        </w:rPr>
+        <w:t>Информацијата е од суштинско значење за здравството. Досиејата на пациентите, нивните дијагнози, тестирања, третмани, нивниот напредок, се само дел од тие информации кои се клучни во менаџирањето на нивното здравје од страна на медицинските лица. Многу од овие информации не се централизирани, односно се распрскани низ многу досиеја, многу извори, различни болници, меморијата на лекарот, лични компјутери или напишани на некој лист од хартија. Во некои држави дел од овие информации се дигитализирани и централизирани, сепак поголемиот дел од овие информации се наоѓаат на листови од хартија. Исто така не секоја област во медицината е подеднакво дигитализирана, така што има одредени области кои предничат, но повеќето заостануваат.</w:t>
       </w:r>
     </w:p>
     <w:p>
@@ -867,27 +875,12 @@
         <w:rPr>
           <w:rFonts w:cstheme="minorHAnsi"/>
         </w:rPr>
-        <w:t>Информацијата е од суштинско значење за здравството. Досиејата на пациентите, нивните дијагнози, тестирања, третмани, нивниот напредок, се само дел од тие информации кои се клучни во менаџирањето на нивното здравје од страна на медицинските лица. Многу од овие информации не се централизирани, односно се распрскани низ многу досиеја, многу извори, различни болници, меморијата на лекарот, лични компјутери или напишани на некој лист од хартија. Во некои држави дел од овие информации се дигитализирани и централизирани, сепак поголемиот дел од овие информации се наоѓаат на листови од хартија. Исто така не секоја област во медицината е подеднакво дигитализирана, така што има одредени области кои предничат, но повеќето заостануваат.</w:t>
-      </w:r>
-    </w:p>
-    <w:p>
-      <w:pPr>
-        <w:ind w:firstLine="720"/>
-        <w:jc w:val="both"/>
+        <w:t>Дигитализирањето на информациите ќе придонесе да се зголеми ефикасноста на здравствениот систем. Исто така, дигитализацијата ќе им овозможи на пациентите да имаат пристап до своите медицински досиеја и ќе ги поттикне да бидат многу повеќе инволвирани во нивната медицинска грижа.</w:t>
+      </w:r>
+      <w:r>
         <w:rPr>
           <w:rFonts w:cstheme="minorHAnsi"/>
-        </w:rPr>
-      </w:pPr>
-      <w:r>
-        <w:rPr>
-          <w:rFonts w:cstheme="minorHAnsi"/>
-        </w:rPr>
-        <w:t>Дигитализирањето на информациите ќе придонесе да се зголеми ефикасноста на здравствениот систем. Исто така, дигитализацијата ќе им овозможи на пациентите да имаат пристап до своите медицински досиеја и ќе ги поттикне да бидат многу повеќе инволвирани во нивната медицинска грижа.</w:t>
-      </w:r>
-      <w:r>
-        <w:rPr>
-          <w:rFonts w:cstheme="minorHAnsi"/>
-          <w:lang w:val="en-US"/>
+          <w:lang w:val="ru-RU"/>
         </w:rPr>
         <w:t xml:space="preserve"> </w:t>
       </w:r>
@@ -907,14 +900,68 @@
       <w:r>
         <w:rPr>
           <w:rFonts w:cstheme="minorHAnsi"/>
+          <w:lang w:val="ru-RU"/>
+        </w:rPr>
+        <w:t xml:space="preserve"> [2]</w:t>
+      </w:r>
+      <w:r>
+        <w:rPr>
+          <w:rFonts w:cstheme="minorHAnsi"/>
+        </w:rPr>
+        <w:t>.</w:t>
+      </w:r>
+    </w:p>
+    <w:p>
+      <w:pPr>
+        <w:ind w:firstLine="720"/>
+        <w:jc w:val="both"/>
+      </w:pPr>
+      <w:r>
+        <w:t>Горенаведените проблеми се случуваат на глобално ниво, па така овој случај се јавува и во Данска.</w:t>
+      </w:r>
+      <w:r>
+        <w:t xml:space="preserve"> </w:t>
+      </w:r>
+      <w:r>
+        <w:t xml:space="preserve">Тенденцијата на Министерството за Здравство на Данска е да се дигитализираат информациите за пациентите, односно хартиено-базираните податоци целосно да се заменат со дигитални. Безбедноста на пациентите не е на ниво на кое Министерството сака да биде. Поради неинформираноста на пациентите се случуваат многу грешки со медикаменти. Затоа целта на Министерството е да се осигура дека пациентите имаат пристап до прецизни и ажурирани медицински информации. </w:t>
+      </w:r>
+    </w:p>
+    <w:p>
+      <w:pPr>
+        <w:ind w:firstLine="720"/>
+        <w:jc w:val="both"/>
+      </w:pPr>
+      <w:r>
+        <w:t>Важен чекор во транзицијата е здравствените институции да го користат искуството и знаењето на пациентите за да организираат третман соодветен на индивидуалните потреби на пациентот. Пациентите, пак, би бил</w:t>
+      </w:r>
+      <w:r>
+        <w:rPr>
           <w:lang w:val="en-US"/>
         </w:rPr>
-        <w:t xml:space="preserve"> [2]</w:t>
-      </w:r>
-      <w:r>
-        <w:rPr>
-          <w:rFonts w:cstheme="minorHAnsi"/>
-        </w:rPr>
+        <w:t>e</w:t>
+      </w:r>
+      <w:r>
+        <w:t xml:space="preserve"> повеќе инволвирани во планирањето и донесувањето на одлуките за </w:t>
+      </w:r>
+      <w:r>
+        <w:t xml:space="preserve">тоа </w:t>
+      </w:r>
+      <w:r>
+        <w:t xml:space="preserve">да резултира </w:t>
+      </w:r>
+      <w:r>
+        <w:t>со</w:t>
+      </w:r>
+      <w:r>
+        <w:t xml:space="preserve"> подобар и поквалитетен живот</w:t>
+      </w:r>
+      <w:r>
+        <w:rPr>
+          <w:lang w:val="ru-RU"/>
+        </w:rPr>
+        <w:t xml:space="preserve"> [3]</w:t>
+      </w:r>
+      <w:r>
         <w:t>.</w:t>
       </w:r>
     </w:p>
@@ -924,65 +971,11 @@
         <w:jc w:val="both"/>
       </w:pPr>
       <w:r>
-        <w:t>Горенаведените проблеми се случуваат на глобално ниво, па така овој случај се јавува и во Данска.</w:t>
-      </w:r>
-      <w:r>
-        <w:t xml:space="preserve"> </w:t>
-      </w:r>
-      <w:r>
-        <w:t xml:space="preserve">Тенденцијата на Министерството за Здравство на Данска е да се дигитализираат информациите за пациентите, односно хартиено-базираните податоци целосно да се заменат со дигитални. Безбедноста на пациентите не е на ниво на кое Министерството сака да биде. Поради неинформираноста на пациентите се случуваат многу грешки со медикаменти. Затоа целта на Министерството е да се осигура дека пациентите имаат пристап до прецизни и ажурирани медицински информации. </w:t>
-      </w:r>
-    </w:p>
-    <w:p>
-      <w:pPr>
-        <w:ind w:firstLine="720"/>
-        <w:jc w:val="both"/>
-      </w:pPr>
-      <w:r>
-        <w:t>Важен чекор во транзицијата е здравствените институции да го користат искуството и знаењето на пациентите за да организираат третман соодветен на индивидуалните потреби на пациентот. Пациентите, пак, би бил</w:t>
-      </w:r>
-      <w:r>
-        <w:rPr>
-          <w:lang w:val="en-US"/>
-        </w:rPr>
-        <w:t>e</w:t>
-      </w:r>
-      <w:r>
-        <w:t xml:space="preserve"> повеќе инволвирани во планирањето и донесувањето на одлуките за </w:t>
-      </w:r>
-      <w:r>
-        <w:t xml:space="preserve">тоа </w:t>
-      </w:r>
-      <w:r>
-        <w:t xml:space="preserve">да резултира </w:t>
-      </w:r>
-      <w:r>
-        <w:t>со</w:t>
-      </w:r>
-      <w:r>
-        <w:t xml:space="preserve"> подобар и поквалитетен живот</w:t>
-      </w:r>
-      <w:r>
-        <w:rPr>
-          <w:lang w:val="en-US"/>
-        </w:rPr>
-        <w:t xml:space="preserve"> [3]</w:t>
-      </w:r>
-      <w:r>
-        <w:t>.</w:t>
-      </w:r>
-    </w:p>
-    <w:p>
-      <w:pPr>
-        <w:ind w:firstLine="720"/>
-        <w:jc w:val="both"/>
-      </w:pPr>
-      <w:r>
         <w:t>Систематското споделување</w:t>
       </w:r>
       <w:r>
         <w:rPr>
-          <w:lang w:val="en-US"/>
+          <w:lang w:val="ru-RU"/>
         </w:rPr>
         <w:t xml:space="preserve"> </w:t>
       </w:r>
@@ -1034,7 +1027,7 @@
       <w:r>
         <w:rPr>
           <w:rFonts w:cstheme="minorHAnsi"/>
-          <w:lang w:val="en-US"/>
+          <w:lang w:val="ru-RU"/>
         </w:rPr>
         <w:t xml:space="preserve"> </w:t>
       </w:r>
@@ -1127,7 +1120,7 @@
       </w:r>
       <w:r>
         <w:rPr>
-          <w:lang w:val="en-US"/>
+          <w:lang w:val="ru-RU"/>
         </w:rPr>
         <w:t xml:space="preserve"> </w:t>
       </w:r>
@@ -1136,7 +1129,7 @@
       </w:r>
       <w:r>
         <w:rPr>
-          <w:lang w:val="en-US"/>
+          <w:lang w:val="ru-RU"/>
         </w:rPr>
         <w:t>[4]</w:t>
       </w:r>
@@ -1197,7 +1190,7 @@
         <w:ind w:firstLine="720"/>
         <w:jc w:val="both"/>
         <w:rPr>
-          <w:lang w:val="en-US"/>
+          <w:lang w:val="ru-RU"/>
         </w:rPr>
       </w:pPr>
       <w:r>
@@ -1232,7 +1225,7 @@
       </w:r>
       <w:r>
         <w:rPr>
-          <w:lang w:val="en-US"/>
+          <w:lang w:val="ru-RU"/>
         </w:rPr>
         <w:t xml:space="preserve">, </w:t>
       </w:r>
@@ -1241,7 +1234,7 @@
       </w:r>
       <w:r>
         <w:rPr>
-          <w:lang w:val="en-US"/>
+          <w:lang w:val="ru-RU"/>
         </w:rPr>
         <w:t xml:space="preserve"> [5]</w:t>
       </w:r>
@@ -1260,7 +1253,7 @@
       </w:r>
       <w:r>
         <w:rPr>
-          <w:lang w:val="en-US"/>
+          <w:lang w:val="ru-RU"/>
         </w:rPr>
         <w:t xml:space="preserve">[6]. </w:t>
       </w:r>
@@ -1281,7 +1274,7 @@
       </w:r>
       <w:r>
         <w:rPr>
-          <w:lang w:val="en-US"/>
+          <w:lang w:val="ru-RU"/>
         </w:rPr>
         <w:t>[7].</w:t>
       </w:r>
@@ -1296,7 +1289,7 @@
       </w:r>
       <w:r>
         <w:rPr>
-          <w:lang w:val="en-US"/>
+          <w:lang w:val="ru-RU"/>
         </w:rPr>
         <w:t xml:space="preserve"> </w:t>
       </w:r>
@@ -1326,7 +1319,7 @@
       </w:r>
       <w:r>
         <w:rPr>
-          <w:lang w:val="en-US"/>
+          <w:lang w:val="ru-RU"/>
         </w:rPr>
         <w:t xml:space="preserve">, </w:t>
       </w:r>
@@ -1471,7 +1464,7 @@
         <w:jc w:val="both"/>
         <w:rPr>
           <w:szCs w:val="24"/>
-          <w:lang w:val="en-US"/>
+          <w:lang w:val="ru-RU"/>
         </w:rPr>
       </w:pPr>
       <w:r>
@@ -1497,7 +1490,7 @@
       </w:r>
       <w:r>
         <w:rPr>
-          <w:lang w:val="en-US"/>
+          <w:lang w:val="ru-RU"/>
         </w:rPr>
         <w:t xml:space="preserve">, </w:t>
       </w:r>
@@ -1548,7 +1541,7 @@
       </w:r>
       <w:r>
         <w:rPr>
-          <w:lang w:val="en-US"/>
+          <w:lang w:val="ru-RU"/>
         </w:rPr>
         <w:t xml:space="preserve"> </w:t>
       </w:r>
@@ -1557,7 +1550,7 @@
       </w:r>
       <w:r>
         <w:rPr>
-          <w:lang w:val="en-US"/>
+          <w:lang w:val="ru-RU"/>
         </w:rPr>
         <w:t xml:space="preserve">, </w:t>
       </w:r>
@@ -1590,7 +1583,7 @@
       </w:r>
       <w:r>
         <w:rPr>
-          <w:lang w:val="en-US"/>
+          <w:lang w:val="ru-RU"/>
         </w:rPr>
         <w:t xml:space="preserve"> </w:t>
       </w:r>
@@ -1599,7 +1592,7 @@
       </w:r>
       <w:r>
         <w:rPr>
-          <w:lang w:val="en-US"/>
+          <w:lang w:val="ru-RU"/>
         </w:rPr>
         <w:t xml:space="preserve"> </w:t>
       </w:r>
@@ -1670,7 +1663,7 @@
       </w:pPr>
       <w:r>
         <w:rPr>
-          <w:lang w:val="en-US"/>
+          <w:lang w:val="ru-RU"/>
         </w:rPr>
         <w:t xml:space="preserve"> </w:t>
       </w:r>
@@ -1680,7 +1673,7 @@
       </w:r>
       <w:r>
         <w:rPr>
-          <w:lang w:val="en-US"/>
+          <w:lang w:val="ru-RU"/>
         </w:rPr>
         <w:t xml:space="preserve"> [8]. </w:t>
       </w:r>
@@ -1704,7 +1697,7 @@
       </w:r>
       <w:r>
         <w:rPr>
-          <w:lang w:val="en-US"/>
+          <w:lang w:val="ru-RU"/>
         </w:rPr>
         <w:t>[9]</w:t>
       </w:r>
@@ -1778,7 +1771,7 @@
       </w:r>
       <w:r>
         <w:rPr>
-          <w:lang w:val="en-US"/>
+          <w:lang w:val="ru-RU"/>
         </w:rPr>
         <w:t xml:space="preserve"> </w:t>
       </w:r>
@@ -1810,7 +1803,7 @@
         <w:ind w:firstLine="720"/>
         <w:jc w:val="both"/>
         <w:rPr>
-          <w:lang w:val="en-US"/>
+          <w:lang w:val="ru-RU"/>
         </w:rPr>
       </w:pPr>
       <w:r>
@@ -1818,7 +1811,7 @@
       </w:r>
       <w:r>
         <w:rPr>
-          <w:lang w:val="en-US"/>
+          <w:lang w:val="ru-RU"/>
         </w:rPr>
         <w:t xml:space="preserve"> [</w:t>
       </w:r>
@@ -1827,7 +1820,7 @@
       </w:r>
       <w:r>
         <w:rPr>
-          <w:lang w:val="en-US"/>
+          <w:lang w:val="ru-RU"/>
         </w:rPr>
         <w:t xml:space="preserve">]. </w:t>
       </w:r>
@@ -1836,7 +1829,7 @@
       </w:r>
       <w:r>
         <w:rPr>
-          <w:lang w:val="en-US"/>
+          <w:lang w:val="ru-RU"/>
         </w:rPr>
         <w:t>[</w:t>
       </w:r>
@@ -1845,7 +1838,7 @@
       </w:r>
       <w:r>
         <w:rPr>
-          <w:lang w:val="en-US"/>
+          <w:lang w:val="ru-RU"/>
         </w:rPr>
         <w:t>1].</w:t>
       </w:r>
@@ -1888,7 +1881,7 @@
       </w:r>
       <w:r>
         <w:rPr>
-          <w:lang w:val="en-US"/>
+          <w:lang w:val="ru-RU"/>
         </w:rPr>
         <w:t>[12]</w:t>
       </w:r>
@@ -1907,7 +1900,7 @@
       </w:r>
       <w:r>
         <w:rPr>
-          <w:lang w:val="en-US"/>
+          <w:lang w:val="ru-RU"/>
         </w:rPr>
         <w:t>[13]</w:t>
       </w:r>
@@ -1985,7 +1978,7 @@
       </w:r>
       <w:r>
         <w:rPr>
-          <w:lang w:val="en-US"/>
+          <w:lang w:val="ru-RU"/>
         </w:rPr>
         <w:t xml:space="preserve"> </w:t>
       </w:r>
@@ -2000,7 +1993,7 @@
       </w:r>
       <w:r>
         <w:rPr>
-          <w:lang w:val="en-US"/>
+          <w:lang w:val="ru-RU"/>
         </w:rPr>
         <w:t>,</w:t>
       </w:r>
@@ -2105,7 +2098,7 @@
           <w:i/>
           <w:sz w:val="20"/>
           <w:szCs w:val="20"/>
-          <w:lang w:val="en-US"/>
+          <w:lang w:val="ru-RU"/>
         </w:rPr>
         <w:t>2</w:t>
       </w:r>
@@ -2143,7 +2136,7 @@
         <w:ind w:firstLine="720"/>
         <w:jc w:val="both"/>
         <w:rPr>
-          <w:lang w:val="en-US"/>
+          <w:lang w:val="ru-RU"/>
         </w:rPr>
       </w:pPr>
       <w:r>
@@ -2207,7 +2200,7 @@
         <w:ind w:firstLine="720"/>
         <w:jc w:val="both"/>
         <w:rPr>
-          <w:lang w:val="en-US"/>
+          <w:lang w:val="ru-RU"/>
         </w:rPr>
       </w:pPr>
       <w:r>
@@ -2215,7 +2208,7 @@
       </w:r>
       <w:r>
         <w:rPr>
-          <w:lang w:val="en-US"/>
+          <w:lang w:val="ru-RU"/>
         </w:rPr>
         <w:t>[14].</w:t>
       </w:r>
@@ -2248,7 +2241,7 @@
       </w:r>
       <w:r>
         <w:rPr>
-          <w:lang w:val="en-US"/>
+          <w:lang w:val="ru-RU"/>
         </w:rPr>
         <w:t xml:space="preserve">[15] </w:t>
       </w:r>
@@ -2257,7 +2250,7 @@
       </w:r>
       <w:r>
         <w:rPr>
-          <w:lang w:val="en-US"/>
+          <w:lang w:val="ru-RU"/>
         </w:rPr>
         <w:t>“</w:t>
       </w:r>
@@ -2266,7 +2259,7 @@
       </w:r>
       <w:r>
         <w:rPr>
-          <w:lang w:val="en-US"/>
+          <w:lang w:val="ru-RU"/>
         </w:rPr>
         <w:t>”</w:t>
       </w:r>
@@ -2284,7 +2277,7 @@
       </w:r>
       <w:r>
         <w:rPr>
-          <w:lang w:val="en-US"/>
+          <w:lang w:val="ru-RU"/>
         </w:rPr>
         <w:t>[16]</w:t>
       </w:r>
@@ -2297,7 +2290,7 @@
         <w:ind w:firstLine="720"/>
         <w:jc w:val="both"/>
         <w:rPr>
-          <w:lang w:val="en-US"/>
+          <w:lang w:val="ru-RU"/>
         </w:rPr>
       </w:pPr>
       <w:r>
@@ -2305,7 +2298,7 @@
       </w:r>
       <w:r>
         <w:rPr>
-          <w:lang w:val="en-US"/>
+          <w:lang w:val="ru-RU"/>
         </w:rPr>
         <w:t xml:space="preserve"> </w:t>
       </w:r>
@@ -2443,7 +2436,7 @@
       </w:r>
       <w:r>
         <w:rPr>
-          <w:lang w:val="en-US"/>
+          <w:lang w:val="ru-RU"/>
         </w:rPr>
         <w:t xml:space="preserve"> </w:t>
       </w:r>
@@ -2461,7 +2454,7 @@
       </w:r>
       <w:r>
         <w:rPr>
-          <w:lang w:val="en-US"/>
+          <w:lang w:val="ru-RU"/>
         </w:rPr>
         <w:t>[18]</w:t>
       </w:r>
@@ -2477,7 +2470,7 @@
       <w:pPr>
         <w:jc w:val="both"/>
         <w:rPr>
-          <w:lang w:val="en-US"/>
+          <w:lang w:val="ru-RU"/>
         </w:rPr>
       </w:pPr>
       <w:r>
@@ -2497,7 +2490,7 @@
       </w:pPr>
       <w:r>
         <w:rPr>
-          <w:lang w:val="en-US"/>
+          <w:lang w:val="ru-RU"/>
         </w:rPr>
         <w:tab/>
       </w:r>
@@ -2506,7 +2499,7 @@
       </w:r>
       <w:r>
         <w:rPr>
-          <w:lang w:val="en-US"/>
+          <w:lang w:val="ru-RU"/>
         </w:rPr>
         <w:t xml:space="preserve"> </w:t>
       </w:r>
@@ -2519,7 +2512,7 @@
         <w:ind w:firstLine="720"/>
         <w:jc w:val="both"/>
         <w:rPr>
-          <w:lang w:val="en-US"/>
+          <w:lang w:val="ru-RU"/>
         </w:rPr>
       </w:pPr>
       <w:r>
@@ -2527,7 +2520,7 @@
       </w:r>
       <w:r>
         <w:rPr>
-          <w:lang w:val="en-US"/>
+          <w:lang w:val="ru-RU"/>
         </w:rPr>
         <w:t xml:space="preserve"> </w:t>
       </w:r>
@@ -2555,7 +2548,7 @@
       </w:r>
       <w:r>
         <w:rPr>
-          <w:lang w:val="en-US"/>
+          <w:lang w:val="ru-RU"/>
         </w:rPr>
         <w:t xml:space="preserve">: </w:t>
       </w:r>
@@ -2564,7 +2557,7 @@
       </w:r>
       <w:r>
         <w:rPr>
-          <w:lang w:val="en-US"/>
+          <w:lang w:val="ru-RU"/>
         </w:rPr>
         <w:t xml:space="preserve"> </w:t>
       </w:r>
@@ -2585,142 +2578,166 @@
         <w:ind w:firstLine="720"/>
         <w:jc w:val="both"/>
         <w:rPr>
+          <w:lang w:val="ru-RU"/>
+        </w:rPr>
+      </w:pPr>
+      <w:r>
+        <w:t>Корисничк</w:t>
+      </w:r>
+      <w:r>
+        <w:t>и</w:t>
+      </w:r>
+      <w:r>
+        <w:t xml:space="preserve"> орентираниот дизајн принцип на работа бил применет во изработката на една мобилна апликација која им помага на дијабетичарите, наменета за адолесценти, кои сами ќе можат да го мерат нивото на глукоза во нивната крв. Дијабетесот кој е една од најраширените хронични заболувања бара константна нега и самоуправување. Многу студии покажале дека терапиите за глукозна контрола не се соодветни за адолесцентите </w:t>
+      </w:r>
+      <w:r>
+        <w:rPr>
+          <w:lang w:val="ru-RU"/>
+        </w:rPr>
+        <w:t xml:space="preserve">[19]. </w:t>
+      </w:r>
+    </w:p>
+    <w:p>
+      <w:pPr>
+        <w:ind w:firstLine="720"/>
+        <w:jc w:val="both"/>
+      </w:pPr>
+      <w:r>
+        <w:t>Познавајќи го фактот дека паметните телефони се многу атрактивни кај помладата популација, оваа група на научници и програмери се одлучила да го искористи кориснички ориентираниот дизајн принцип</w:t>
+      </w:r>
+      <w:r>
+        <w:rPr>
+          <w:lang w:val="ru-RU"/>
+        </w:rPr>
+        <w:t xml:space="preserve"> </w:t>
+      </w:r>
+      <w:r>
+        <w:t xml:space="preserve">во дизајнот и развивањето на мобилната апликација </w:t>
+      </w:r>
+      <w:r>
+        <w:rPr>
           <w:lang w:val="en-US"/>
         </w:rPr>
-      </w:pPr>
-      <w:r>
-        <w:t>Корисничк</w:t>
-      </w:r>
-      <w:r>
-        <w:t>и</w:t>
-      </w:r>
-      <w:r>
-        <w:t xml:space="preserve"> орентираниот дизајн принцип на работа бил применет во изработката на една мобилна апликација која им помага на дијабетичарите, наменета за адолесценти, кои сами ќе можат да го мерат нивото на глукоза во нивната крв. Дијабетесот кој е една од најраширените хронични заболувања бара константна нега и самоуправување. Многу студии покажале дека терапиите за глукозна контрола не се соодветни за адолесцентите </w:t>
+        <w:t>mHealth</w:t>
+      </w:r>
+      <w:r>
+        <w:rPr>
+          <w:lang w:val="ru-RU"/>
+        </w:rPr>
+        <w:t xml:space="preserve"> </w:t>
+      </w:r>
+      <w:r>
+        <w:t xml:space="preserve">која има за цел да ги натера помладите повеќе да се вклучени во нивната медицинска грижа </w:t>
+      </w:r>
+      <w:r>
+        <w:rPr>
+          <w:lang w:val="ru-RU"/>
+        </w:rPr>
+        <w:t>[20]</w:t>
+      </w:r>
+      <w:r>
+        <w:t xml:space="preserve">. Тие поканиле адолесценти со нивните родители и медицински лица за да им помогнат да ја дизајнираат оваа апликација. </w:t>
+      </w:r>
+    </w:p>
+    <w:p>
+      <w:pPr>
+        <w:ind w:firstLine="720"/>
+        <w:jc w:val="both"/>
+      </w:pPr>
+      <w:r>
+        <w:t>Во раните фази на дизајнот, тие извршиле квалитетни интервјуа со адолесцентите, т.е. крајните корисници на оваа апликација, но и групни сесии со медицински лица. Со темелна анализа на овие интервјуа, се формулирале корисничките побарувања. Кога корисниците се вклучени низ целиот процес на дизајн и развивање, голем број на клучни кориснички и системски побарувања можат да бидат идентификувани, кои во поинаков дизајн процес не би биле забележани.</w:t>
+      </w:r>
+    </w:p>
+    <w:p>
+      <w:pPr>
+        <w:ind w:firstLine="720"/>
+        <w:jc w:val="both"/>
+        <w:rPr>
+          <w:lang w:val="ru-RU"/>
+        </w:rPr>
+      </w:pPr>
+      <w:r>
+        <w:t>Иако овој дизајн процес им помогнал многу на научниците и програмерите да ја направат апликацијата што е можно подобра, сегашната индустриска пракса гледа кон корисничкото тестирање како на опционално, скапо и склоно кон доцнење на проектот. Придобивките од кориснички ориентираниот дизајн принцип се препознаени од страна на здравствените системи во последните неколку години. Прирачници и стандарди за дизајн на медицински уреди и корисничко тестирање се објавуваат секојдневно</w:t>
+      </w:r>
+      <w:r>
+        <w:rPr>
+          <w:lang w:val="ru-RU"/>
+        </w:rPr>
+        <w:t xml:space="preserve"> [21]</w:t>
+      </w:r>
+      <w:r>
+        <w:t>.</w:t>
+      </w:r>
+      <w:r>
+        <w:rPr>
+          <w:lang w:val="ru-RU"/>
+        </w:rPr>
+        <w:t xml:space="preserve"> </w:t>
+      </w:r>
+      <w:r>
+        <w:t xml:space="preserve">Денес, медицинските уреди и медицинскиот софтвер поминуваат низ ригорозен процес на анализа на кориснички побарувања, итеративни дизајн циклуси и студии за употребливост. Всушност, американската управа за храна и лекови </w:t>
+      </w:r>
+      <w:r>
+        <w:rPr>
+          <w:lang w:val="ru-RU"/>
+        </w:rPr>
+        <w:t>(</w:t>
       </w:r>
       <w:r>
         <w:rPr>
           <w:lang w:val="en-US"/>
         </w:rPr>
-        <w:t xml:space="preserve">[19]. </w:t>
+        <w:t>FDA</w:t>
+      </w:r>
+      <w:r>
+        <w:rPr>
+          <w:lang w:val="ru-RU"/>
+        </w:rPr>
+        <w:t>)</w:t>
+      </w:r>
+      <w:r>
+        <w:t xml:space="preserve"> наложува користење на кориснички ориентиран дизајн и евалуација за голем спектар на медицински технологии </w:t>
+      </w:r>
+      <w:r>
+        <w:rPr>
+          <w:lang w:val="ru-RU"/>
+        </w:rPr>
+        <w:t>[22].</w:t>
       </w:r>
     </w:p>
     <w:p>
       <w:pPr>
         <w:ind w:firstLine="720"/>
         <w:jc w:val="both"/>
-      </w:pPr>
-      <w:r>
-        <w:t>Познавајќи го фактот дека паметните телефони се многу атрактивни кај помладата популација, оваа група на научници и програмери се одлучила да го искористи кориснички ориентираниот дизајн принцип</w:t>
+        <w:rPr>
+          <w:lang w:val="ru-RU"/>
+        </w:rPr>
+      </w:pPr>
+      <w:r>
+        <w:t xml:space="preserve">Континуираното истражување на ефективноста на кориснички ориентираниот дизајн во доменот на </w:t>
       </w:r>
       <w:r>
         <w:rPr>
           <w:lang w:val="en-US"/>
         </w:rPr>
+        <w:t>mHealth</w:t>
+      </w:r>
+      <w:r>
+        <w:rPr>
+          <w:lang w:val="ru-RU"/>
+        </w:rPr>
         <w:t xml:space="preserve"> </w:t>
       </w:r>
       <w:r>
-        <w:t xml:space="preserve">во дизајнот и развивањето на мобилната апликација </w:t>
-      </w:r>
-      <w:r>
-        <w:rPr>
-          <w:lang w:val="en-US"/>
-        </w:rPr>
-        <w:t xml:space="preserve">mHealth </w:t>
-      </w:r>
-      <w:r>
-        <w:t xml:space="preserve">која има за цел да ги натера помладите повеќе да се вклучени во нивната медицинска грижа </w:t>
-      </w:r>
-      <w:r>
-        <w:rPr>
-          <w:lang w:val="en-US"/>
-        </w:rPr>
-        <w:t>[20]</w:t>
-      </w:r>
-      <w:r>
-        <w:t xml:space="preserve">. Тие поканиле адолесценти со нивните родители и медицински лица за да им помогнат да ја дизајнираат оваа апликација. </w:t>
+        <w:t xml:space="preserve">апликациите е потребно за да се соберат силни докази кои ќе ја поткрепат идејата дека овој дизајн принцип може многу да придонесе во здравствената индустрија. </w:t>
       </w:r>
     </w:p>
     <w:p>
       <w:pPr>
         <w:ind w:firstLine="720"/>
         <w:jc w:val="both"/>
-      </w:pPr>
-      <w:r>
-        <w:t>Во раните фази на дизајнот, тие извршиле квалитетни интервјуа со адолесцентите, т.е. крајните корисници на оваа апликација, но и групни сесии со медицински лица. Со темелна анализа на овие интервјуа, се формулирале корисничките побарувања. Кога корисниците се вклучени низ целиот процес на дизајн и развивање, голем број на клучни кориснички и системски побарувања можат да бидат идентификувани, кои во поинаков дизајн процес не би биле забележани.</w:t>
-      </w:r>
-    </w:p>
-    <w:p>
-      <w:pPr>
-        <w:ind w:firstLine="720"/>
-        <w:jc w:val="both"/>
-        <w:rPr>
-          <w:lang w:val="en-US"/>
-        </w:rPr>
-      </w:pPr>
-      <w:r>
-        <w:t>Иако овој дизајн процес им помогнал многу на научниците и програмерите да ја направат апликацијата што е можно подобра, сегашната индустриска пракса гледа кон корисничкото тестирање како на опционално, скапо и склоно кон доцнење на проектот. Придобивките од кориснички ориентираниот дизајн принцип се препознаени од страна на здравствените системи во последните неколку години. Прирачници и стандарди за дизајн на медицински уреди и корисничко тестирање се објавуваат секојдневно</w:t>
-      </w:r>
-      <w:r>
-        <w:rPr>
-          <w:lang w:val="en-US"/>
-        </w:rPr>
-        <w:t xml:space="preserve"> [21]</w:t>
-      </w:r>
-      <w:r>
-        <w:t>.</w:t>
-      </w:r>
-      <w:r>
-        <w:rPr>
-          <w:lang w:val="en-US"/>
-        </w:rPr>
-        <w:t xml:space="preserve"> </w:t>
-      </w:r>
-      <w:r>
-        <w:t xml:space="preserve">Денес, медицинските уреди и медицинскиот софтвер поминуваат низ ригорозен процес на анализа на кориснички побарувања, итеративни дизајн циклуси и студии за употребливост. Всушност, американската управа за храна и лекови </w:t>
-      </w:r>
-      <w:r>
-        <w:rPr>
-          <w:lang w:val="en-US"/>
-        </w:rPr>
-        <w:t>(FDA)</w:t>
-      </w:r>
-      <w:r>
-        <w:t xml:space="preserve"> наложува користење на кориснички ориентиран дизајн и евалуација за голем спектар на медицински технологии </w:t>
-      </w:r>
-      <w:r>
-        <w:rPr>
-          <w:lang w:val="en-US"/>
-        </w:rPr>
-        <w:t>[22].</w:t>
-      </w:r>
-    </w:p>
-    <w:p>
-      <w:pPr>
-        <w:ind w:firstLine="720"/>
-        <w:jc w:val="both"/>
-        <w:rPr>
-          <w:lang w:val="en-US"/>
-        </w:rPr>
-      </w:pPr>
-      <w:r>
-        <w:t xml:space="preserve">Континуираното истражување на ефективноста на кориснички ориентираниот дизајн во доменот на </w:t>
-      </w:r>
-      <w:r>
-        <w:rPr>
-          <w:lang w:val="en-US"/>
-        </w:rPr>
-        <w:t xml:space="preserve">mHealth </w:t>
-      </w:r>
-      <w:r>
-        <w:t xml:space="preserve">апликациите е потребно за да се соберат силни докази кои ќе ја поткрепат идејата дека овој дизајн принцип може многу да придонесе во здравствената индустрија. </w:t>
-      </w:r>
-    </w:p>
-    <w:p>
-      <w:pPr>
-        <w:ind w:firstLine="720"/>
-        <w:jc w:val="both"/>
-        <w:rPr>
-          <w:lang w:val="en-US"/>
+        <w:rPr>
+          <w:lang w:val="ru-RU"/>
         </w:rPr>
       </w:pPr>
     </w:p>
@@ -2759,7 +2776,7 @@
       </w:r>
       <w:r>
         <w:rPr>
-          <w:lang w:val="en-US"/>
+          <w:lang w:val="ru-RU"/>
         </w:rPr>
         <w:t xml:space="preserve"> </w:t>
       </w:r>
@@ -2802,7 +2819,7 @@
         <w:jc w:val="both"/>
         <w:rPr>
           <w:rFonts w:cstheme="minorHAnsi"/>
-          <w:lang w:val="en-US"/>
+          <w:lang w:val="ru-RU"/>
         </w:rPr>
       </w:pPr>
       <w:r>
@@ -2810,7 +2827,7 @@
       </w:r>
       <w:r>
         <w:rPr>
-          <w:lang w:val="en-US"/>
+          <w:lang w:val="ru-RU"/>
         </w:rPr>
         <w:t xml:space="preserve"> </w:t>
       </w:r>
@@ -2891,7 +2908,7 @@
       <w:r>
         <w:rPr>
           <w:rFonts w:cstheme="minorHAnsi"/>
-          <w:lang w:val="en-US"/>
+          <w:lang w:val="ru-RU"/>
         </w:rPr>
         <w:t xml:space="preserve"> </w:t>
       </w:r>
@@ -2904,7 +2921,7 @@
       <w:r>
         <w:rPr>
           <w:rFonts w:cstheme="minorHAnsi"/>
-          <w:lang w:val="en-US"/>
+          <w:lang w:val="ru-RU"/>
         </w:rPr>
         <w:t>,</w:t>
       </w:r>
@@ -2960,84 +2977,63 @@
       <w:r>
         <w:rPr>
           <w:rFonts w:cstheme="minorHAnsi"/>
-          <w:lang w:val="en-US"/>
-        </w:rPr>
-        <w:t>[</w:t>
+          <w:lang w:val="ru-RU"/>
+        </w:rPr>
+        <w:t>[23]</w:t>
       </w:r>
       <w:r>
         <w:rPr>
           <w:rFonts w:cstheme="minorHAnsi"/>
-          <w:lang w:val="en-US"/>
-        </w:rPr>
-        <w:t>23</w:t>
+        </w:rPr>
+        <w:t>.</w:t>
       </w:r>
       <w:r>
         <w:rPr>
           <w:rFonts w:cstheme="minorHAnsi"/>
-          <w:lang w:val="en-US"/>
-        </w:rPr>
-        <w:t>]</w:t>
+          <w:lang w:val="ru-RU"/>
+        </w:rPr>
+        <w:t xml:space="preserve"> </w:t>
       </w:r>
       <w:r>
         <w:rPr>
           <w:rFonts w:cstheme="minorHAnsi"/>
         </w:rPr>
-        <w:t>.</w:t>
-      </w:r>
-      <w:r>
+        <w:t xml:space="preserve">Речиси сите пациенти болни од хронични опструктивни белодробни заболувања имаат потешкотии со дишењето. Поради тоа, тие мора секојдневно да прават вежби со кои ќе го олеснат нивното дишење. </w:t>
+      </w:r>
+    </w:p>
+    <w:p>
+      <w:pPr>
+        <w:ind w:firstLine="720"/>
+        <w:jc w:val="both"/>
         <w:rPr>
           <w:rFonts w:cstheme="minorHAnsi"/>
-          <w:lang w:val="en-US"/>
-        </w:rPr>
-        <w:t xml:space="preserve"> </w:t>
-      </w:r>
+        </w:rPr>
+      </w:pPr>
       <w:r>
         <w:rPr>
           <w:rFonts w:cstheme="minorHAnsi"/>
         </w:rPr>
-        <w:t xml:space="preserve">Речиси сите пациенти болни од хронични опструктивни белодробни заболувања имаат потешкотии со дишењето. Поради тоа, тие мора секојдневно да прават вежби со кои ќе го олеснат нивното дишење. </w:t>
-      </w:r>
-    </w:p>
-    <w:p>
-      <w:pPr>
-        <w:ind w:firstLine="720"/>
-        <w:jc w:val="both"/>
+        <w:t>Во Данска се проценува дека има околу 430 000 граѓани болни од хронични опструктивни белодробни заболувања и од дијабетес, од кои околу 40 000 се во тешка состојба. Оваа болест предизвикала смрт во 3500 случаеви</w:t>
+      </w:r>
+      <w:r>
         <w:rPr>
           <w:rFonts w:cstheme="minorHAnsi"/>
-        </w:rPr>
-      </w:pPr>
+          <w:lang w:val="ru-RU"/>
+        </w:rPr>
+        <w:t xml:space="preserve">. </w:t>
+      </w:r>
       <w:r>
         <w:rPr>
           <w:rFonts w:cstheme="minorHAnsi"/>
         </w:rPr>
-        <w:t>Во Данска се проценува дека има околу 430 000 граѓани болни од хронични опструктивни белодробни заболувања и од дијабетес, од кои околу 40 000 се во тешка состојба. Оваа болест предизвикала смрт во 3500 случаеви</w:t>
+        <w:t xml:space="preserve">Во 2013 год според данската статистика биле примени 9632 пациенти со хронично опструктивно белодробно заболување како примарна дијагноза. Според извештајот на Одборот за здравство од 2010 год за застапеноста на населението на возраст над 65 год од 15.9% во 2009 год се очекува да се зголеми на 25% во 2035 год. Понатаму се наведува дека од 2001 до 2009 год бројот на хоспитализирани постари пациенти се зголемил за 35%. Во 2009 год на медицинските одделенија биле примени 458000 пациенти, од кои 60% се пациенти над 65 год. Оваа информација ја потврдува потребата од фокусирање на постарата популација </w:t>
       </w:r>
       <w:r>
         <w:rPr>
           <w:rFonts w:cstheme="minorHAnsi"/>
-          <w:lang w:val="en-US"/>
-        </w:rPr>
-        <w:t xml:space="preserve">. </w:t>
-      </w:r>
-      <w:r>
-        <w:rPr>
-          <w:rFonts w:cstheme="minorHAnsi"/>
-        </w:rPr>
-        <w:t xml:space="preserve">Во 2013 год според данската статистика биле примени 9632 пациенти со хронично опструктивно белодробно заболување како примарна дијагноза. Според извештајот на Одборот за здравство од 2010 год за застапеноста на населението на возраст над 65 год од 15.9% во 2009 год се очекува да се зголеми на 25% во 2035 год. Понатаму се наведува дека од 2001 до 2009 год бројот на хоспитализирани постари пациенти се зголемил за 35%. Во 2009 год на медицинските одделенија биле примени 458000 пациенти, од кои 60% се пациенти над 65 год. Оваа информација ја потврдува потребата од фокусирање на постарата популација </w:t>
-      </w:r>
-      <w:r>
-        <w:rPr>
-          <w:rFonts w:cstheme="minorHAnsi"/>
-          <w:lang w:val="en-US"/>
-        </w:rPr>
-        <w:t>[24</w:t>
-      </w:r>
-      <w:r>
-        <w:rPr>
-          <w:rFonts w:cstheme="minorHAnsi"/>
-          <w:lang w:val="en-US"/>
-        </w:rPr>
-        <w:t>]</w:t>
+          <w:lang w:val="ru-RU"/>
+        </w:rPr>
+        <w:t>[24]</w:t>
       </w:r>
       <w:r>
         <w:rPr>
@@ -3095,7 +3091,7 @@
         <w:jc w:val="both"/>
         <w:rPr>
           <w:rFonts w:cstheme="minorHAnsi"/>
-          <w:lang w:val="en-US"/>
+          <w:lang w:val="ru-RU"/>
         </w:rPr>
       </w:pPr>
       <w:r>
@@ -3107,7 +3103,7 @@
       <w:r>
         <w:rPr>
           <w:rFonts w:cstheme="minorHAnsi"/>
-          <w:lang w:val="en-US"/>
+          <w:lang w:val="ru-RU"/>
         </w:rPr>
         <w:t>[25]</w:t>
       </w:r>
@@ -3120,7 +3116,7 @@
       <w:r>
         <w:rPr>
           <w:rFonts w:cstheme="minorHAnsi"/>
-          <w:lang w:val="en-US"/>
+          <w:lang w:val="ru-RU"/>
         </w:rPr>
         <w:t>:</w:t>
       </w:r>
@@ -3250,7 +3246,7 @@
       <w:r>
         <w:rPr>
           <w:rFonts w:cstheme="minorHAnsi"/>
-          <w:lang w:val="en-US"/>
+          <w:lang w:val="ru-RU"/>
         </w:rPr>
         <w:t xml:space="preserve"> </w:t>
       </w:r>
@@ -3320,7 +3316,7 @@
       </w:r>
       <w:r>
         <w:rPr>
-          <w:lang w:val="en-US"/>
+          <w:lang w:val="ru-RU"/>
         </w:rPr>
         <w:t xml:space="preserve"> </w:t>
       </w:r>
@@ -3368,7 +3364,7 @@
       <w:pPr>
         <w:jc w:val="both"/>
         <w:rPr>
-          <w:lang w:val="en-US"/>
+          <w:lang w:val="ru-RU"/>
         </w:rPr>
       </w:pPr>
       <w:r>
@@ -3448,7 +3444,7 @@
     <w:p>
       <w:pPr>
         <w:rPr>
-          <w:lang w:val="en-US"/>
+          <w:lang w:val="ru-RU"/>
         </w:rPr>
       </w:pPr>
       <w:r>
@@ -3463,7 +3459,7 @@
       </w:r>
       <w:r>
         <w:rPr>
-          <w:lang w:val="en-US"/>
+          <w:lang w:val="ru-RU"/>
         </w:rPr>
         <w:t>:</w:t>
       </w:r>
@@ -3485,7 +3481,7 @@
       </w:r>
       <w:r>
         <w:rPr>
-          <w:lang w:val="en-US"/>
+          <w:lang w:val="ru-RU"/>
         </w:rPr>
         <w:t xml:space="preserve">:  </w:t>
       </w:r>
@@ -3522,7 +3518,7 @@
       </w:r>
       <w:r>
         <w:rPr>
-          <w:lang w:val="en-US"/>
+          <w:lang w:val="ru-RU"/>
         </w:rPr>
         <w:t xml:space="preserve"> </w:t>
       </w:r>
@@ -3564,7 +3560,7 @@
       </w:r>
       <w:r>
         <w:rPr>
-          <w:lang w:val="en-US"/>
+          <w:lang w:val="ru-RU"/>
         </w:rPr>
         <w:t xml:space="preserve"> </w:t>
       </w:r>
@@ -3610,7 +3606,7 @@
         <w:ind w:left="0" w:firstLine="720"/>
         <w:jc w:val="both"/>
         <w:rPr>
-          <w:lang w:val="en-US"/>
+          <w:lang w:val="ru-RU"/>
         </w:rPr>
       </w:pPr>
       <w:r>
@@ -3618,7 +3614,7 @@
       </w:r>
       <w:r>
         <w:rPr>
-          <w:lang w:val="en-US"/>
+          <w:lang w:val="ru-RU"/>
         </w:rPr>
         <w:t>:</w:t>
       </w:r>
@@ -3849,7 +3845,7 @@
       </w:r>
       <w:r>
         <w:rPr>
-          <w:lang w:val="en-US"/>
+          <w:lang w:val="ru-RU"/>
         </w:rPr>
         <w:t>:</w:t>
       </w:r>
@@ -3972,7 +3968,7 @@
         <w:ind w:firstLine="720"/>
         <w:jc w:val="both"/>
         <w:rPr>
-          <w:lang w:val="en-US"/>
+          <w:lang w:val="ru-RU"/>
         </w:rPr>
       </w:pPr>
       <w:r>
@@ -3980,7 +3976,7 @@
       </w:r>
       <w:r>
         <w:rPr>
-          <w:lang w:val="en-US"/>
+          <w:lang w:val="ru-RU"/>
         </w:rPr>
         <w:t>:</w:t>
       </w:r>
@@ -3994,7 +3990,7 @@
         </w:numPr>
         <w:jc w:val="both"/>
         <w:rPr>
-          <w:lang w:val="en-US"/>
+          <w:lang w:val="ru-RU"/>
         </w:rPr>
       </w:pPr>
       <w:r>
@@ -4010,7 +4006,7 @@
         </w:numPr>
         <w:jc w:val="both"/>
         <w:rPr>
-          <w:lang w:val="en-US"/>
+          <w:lang w:val="ru-RU"/>
         </w:rPr>
       </w:pPr>
       <w:r>
@@ -4026,7 +4022,7 @@
         </w:numPr>
         <w:jc w:val="both"/>
         <w:rPr>
-          <w:lang w:val="en-US"/>
+          <w:lang w:val="ru-RU"/>
         </w:rPr>
       </w:pPr>
       <w:r>
@@ -4042,7 +4038,7 @@
         </w:numPr>
         <w:jc w:val="both"/>
         <w:rPr>
-          <w:lang w:val="en-US"/>
+          <w:lang w:val="ru-RU"/>
         </w:rPr>
       </w:pPr>
       <w:r>
@@ -4120,7 +4116,37 @@
         <w:rPr>
           <w:lang w:val="en-US"/>
         </w:rPr>
-        <w:t xml:space="preserve">A, B, C </w:t>
+        <w:t>A</w:t>
+      </w:r>
+      <w:r>
+        <w:rPr>
+          <w:lang w:val="ru-RU"/>
+        </w:rPr>
+        <w:t xml:space="preserve">, </w:t>
+      </w:r>
+      <w:r>
+        <w:rPr>
+          <w:lang w:val="en-US"/>
+        </w:rPr>
+        <w:t>B</w:t>
+      </w:r>
+      <w:r>
+        <w:rPr>
+          <w:lang w:val="ru-RU"/>
+        </w:rPr>
+        <w:t xml:space="preserve">, </w:t>
+      </w:r>
+      <w:r>
+        <w:rPr>
+          <w:lang w:val="en-US"/>
+        </w:rPr>
+        <w:t>C</w:t>
+      </w:r>
+      <w:r>
+        <w:rPr>
+          <w:lang w:val="ru-RU"/>
+        </w:rPr>
+        <w:t xml:space="preserve"> </w:t>
       </w:r>
       <w:r>
         <w:t xml:space="preserve">или </w:t>
@@ -4136,84 +4162,108 @@
       </w:r>
       <w:r>
         <w:rPr>
+          <w:lang w:val="ru-RU"/>
+        </w:rPr>
+        <w:t xml:space="preserve"> </w:t>
+      </w:r>
+      <w:r>
+        <w:t xml:space="preserve">Пациентите од групата </w:t>
+      </w:r>
+      <w:r>
+        <w:rPr>
           <w:lang w:val="en-US"/>
         </w:rPr>
+        <w:t>D</w:t>
+      </w:r>
+      <w:r>
+        <w:t xml:space="preserve"> се најсериозните пациенти кои мора да бидат хоспитализирани. </w:t>
+      </w:r>
+    </w:p>
+    <w:p>
+      <w:pPr>
+        <w:ind w:firstLine="720"/>
+        <w:jc w:val="both"/>
+        <w:rPr>
+          <w:lang w:val="ru-RU"/>
+        </w:rPr>
+      </w:pPr>
+      <w:r>
+        <w:t>На сликата 3.</w:t>
+      </w:r>
+      <w:r>
+        <w:rPr>
+          <w:lang w:val="ru-RU"/>
+        </w:rPr>
+        <w:t>3</w:t>
+      </w:r>
+      <w:r>
+        <w:t xml:space="preserve"> е прикажан целосниот процес низ кој поминуваат пациентите болни од хронични опструктивни белодробни заболувања и дијабетес</w:t>
+      </w:r>
+      <w:r>
+        <w:rPr>
+          <w:lang w:val="ru-RU"/>
+        </w:rPr>
+        <w:t xml:space="preserve">. </w:t>
+      </w:r>
+      <w:r>
+        <w:t xml:space="preserve">Пациентите најпрвин се класифицираат во 4 групи, во зависност од степенот на развиеност на болеста. Најсериозно болните пациенти се класифицирани во група </w:t>
+      </w:r>
+      <w:r>
+        <w:rPr>
+          <w:lang w:val="en-US"/>
+        </w:rPr>
+        <w:t>D</w:t>
+      </w:r>
+      <w:r>
+        <w:t xml:space="preserve"> каде што</w:t>
+      </w:r>
+      <w:r>
+        <w:rPr>
+          <w:lang w:val="ru-RU"/>
+        </w:rPr>
         <w:t xml:space="preserve"> </w:t>
       </w:r>
       <w:r>
-        <w:t xml:space="preserve">Пациентите од групата </w:t>
+        <w:t xml:space="preserve">е неопходно хоспитализирање. Останатите пациенти кај кои болеста не е навлезена на толку сериозно ниво се класифицираат во групи </w:t>
       </w:r>
       <w:r>
         <w:rPr>
           <w:lang w:val="en-US"/>
         </w:rPr>
-        <w:t>D</w:t>
-      </w:r>
-      <w:r>
-        <w:t xml:space="preserve"> се најсериозните пациенти кои мора да бидат хоспитализирани. </w:t>
-      </w:r>
-    </w:p>
-    <w:p>
-      <w:pPr>
-        <w:ind w:firstLine="720"/>
-        <w:jc w:val="both"/>
+        <w:t>A</w:t>
+      </w:r>
+      <w:r>
+        <w:rPr>
+          <w:lang w:val="ru-RU"/>
+        </w:rPr>
+        <w:t xml:space="preserve">, </w:t>
+      </w:r>
+      <w:r>
         <w:rPr>
           <w:lang w:val="en-US"/>
         </w:rPr>
-      </w:pPr>
-      <w:r>
-        <w:t>На сликата 3.</w:t>
+        <w:t>B</w:t>
+      </w:r>
+      <w:r>
+        <w:rPr>
+          <w:lang w:val="ru-RU"/>
+        </w:rPr>
+        <w:t xml:space="preserve"> </w:t>
+      </w:r>
+      <w:r>
+        <w:t xml:space="preserve">и </w:t>
       </w:r>
       <w:r>
         <w:rPr>
           <w:lang w:val="en-US"/>
         </w:rPr>
-        <w:t>3</w:t>
-      </w:r>
-      <w:r>
-        <w:t xml:space="preserve"> е прикажан целосниот процес низ кој поминуваат пациентите болни од хронични опструктивни белодробни заболувања и дијабетес</w:t>
-      </w:r>
-      <w:r>
-        <w:rPr>
-          <w:lang w:val="en-US"/>
+        <w:t>C</w:t>
+      </w:r>
+      <w:r>
+        <w:rPr>
+          <w:lang w:val="ru-RU"/>
         </w:rPr>
         <w:t xml:space="preserve">. </w:t>
-      </w:r>
-      <w:r>
-        <w:t xml:space="preserve">Пациентите најпрвин се класифицираат во 4 групи, во зависност од степенот на развиеност на болеста. Најсериозно болните пациенти се класифицирани во група </w:t>
-      </w:r>
-      <w:r>
-        <w:rPr>
-          <w:lang w:val="en-US"/>
-        </w:rPr>
-        <w:t>D</w:t>
-      </w:r>
-      <w:r>
-        <w:t xml:space="preserve"> каде што</w:t>
-      </w:r>
-      <w:r>
-        <w:rPr>
-          <w:lang w:val="en-US"/>
-        </w:rPr>
-        <w:t xml:space="preserve"> </w:t>
-      </w:r>
-      <w:r>
-        <w:t xml:space="preserve">е неопходно хоспитализирање. Останатите пациенти кај кои болеста не е навлезена на толку сериозно ниво се класифицираат во групи </w:t>
-      </w:r>
-      <w:r>
-        <w:rPr>
-          <w:lang w:val="en-US"/>
-        </w:rPr>
-        <w:t xml:space="preserve">A, B </w:t>
-      </w:r>
-      <w:r>
-        <w:t xml:space="preserve">и </w:t>
-      </w:r>
-      <w:r>
-        <w:rPr>
-          <w:lang w:val="en-US"/>
-        </w:rPr>
-        <w:t xml:space="preserve">C. </w:t>
       </w:r>
       <w:r>
         <w:t xml:space="preserve">Истражувањето и апликацијата кои произлегуваат од оваа магистерска работа се наменети токму за овие пациенти, каде што им се помага во третманот и редовната контрола. </w:t>
@@ -4314,7 +4364,7 @@
           <w:i/>
           <w:sz w:val="20"/>
           <w:szCs w:val="20"/>
-          <w:lang w:val="en-US"/>
+          <w:lang w:val="ru-RU"/>
         </w:rPr>
         <w:t>3</w:t>
       </w:r>
@@ -4363,7 +4413,7 @@
         <w:ind w:firstLine="720"/>
         <w:jc w:val="both"/>
         <w:rPr>
-          <w:lang w:val="en-US"/>
+          <w:lang w:val="ru-RU"/>
         </w:rPr>
       </w:pPr>
       <w:r>
@@ -4371,7 +4421,7 @@
       </w:r>
       <w:r>
         <w:rPr>
-          <w:lang w:val="en-US"/>
+          <w:lang w:val="ru-RU"/>
         </w:rPr>
         <w:t xml:space="preserve"> </w:t>
       </w:r>
@@ -4383,7 +4433,7 @@
       </w:r>
       <w:r>
         <w:rPr>
-          <w:lang w:val="en-US"/>
+          <w:lang w:val="ru-RU"/>
         </w:rPr>
         <w:t>:</w:t>
       </w:r>
@@ -4408,7 +4458,7 @@
       </w:r>
       <w:r>
         <w:rPr>
-          <w:lang w:val="en-US"/>
+          <w:lang w:val="ru-RU"/>
         </w:rPr>
         <w:t xml:space="preserve"> </w:t>
       </w:r>
@@ -4436,7 +4486,7 @@
       </w:r>
       <w:r>
         <w:rPr>
-          <w:lang w:val="en-US"/>
+          <w:lang w:val="ru-RU"/>
         </w:rPr>
         <w:t>с</w:t>
       </w:r>
@@ -4675,7 +4725,7 @@
       <w:r>
         <w:rPr>
           <w:rFonts w:cstheme="minorHAnsi"/>
-          <w:lang w:val="en-US"/>
+          <w:lang w:val="ru-RU"/>
         </w:rPr>
         <w:t xml:space="preserve">, </w:t>
       </w:r>
@@ -4688,7 +4738,7 @@
       <w:r>
         <w:rPr>
           <w:rFonts w:cstheme="minorHAnsi"/>
-          <w:lang w:val="en-US"/>
+          <w:lang w:val="ru-RU"/>
         </w:rPr>
         <w:t xml:space="preserve"> </w:t>
       </w:r>
@@ -4803,7 +4853,7 @@
       <w:r>
         <w:rPr>
           <w:rFonts w:cstheme="minorHAnsi"/>
-          <w:lang w:val="en-US"/>
+          <w:lang w:val="ru-RU"/>
         </w:rPr>
         <w:t xml:space="preserve"> </w:t>
       </w:r>
@@ -4855,7 +4905,7 @@
         <w:jc w:val="both"/>
         <w:rPr>
           <w:rFonts w:cstheme="minorHAnsi"/>
-          <w:lang w:val="en-US"/>
+          <w:lang w:val="ru-RU"/>
         </w:rPr>
       </w:pPr>
       <w:r>
@@ -4928,7 +4978,7 @@
       </w:pPr>
       <w:r>
         <w:rPr>
-          <w:lang w:val="en-US"/>
+          <w:lang w:val="ru-RU"/>
         </w:rPr>
         <w:tab/>
       </w:r>
@@ -4949,7 +4999,7 @@
       </w:r>
       <w:r>
         <w:rPr>
-          <w:lang w:val="en-US"/>
+          <w:lang w:val="ru-RU"/>
         </w:rPr>
         <w:t xml:space="preserve"> </w:t>
       </w:r>
@@ -4988,7 +5038,7 @@
         </w:numPr>
         <w:jc w:val="both"/>
         <w:rPr>
-          <w:lang w:val="en-US"/>
+          <w:lang w:val="ru-RU"/>
         </w:rPr>
       </w:pPr>
       <w:r>
@@ -5004,7 +5054,7 @@
         </w:numPr>
         <w:jc w:val="both"/>
         <w:rPr>
-          <w:lang w:val="en-US"/>
+          <w:lang w:val="ru-RU"/>
         </w:rPr>
       </w:pPr>
       <w:r>
@@ -5023,7 +5073,7 @@
         </w:numPr>
         <w:jc w:val="both"/>
         <w:rPr>
-          <w:lang w:val="en-US"/>
+          <w:lang w:val="ru-RU"/>
         </w:rPr>
       </w:pPr>
       <w:r>
@@ -5039,7 +5089,7 @@
         </w:numPr>
         <w:jc w:val="both"/>
         <w:rPr>
-          <w:lang w:val="en-US"/>
+          <w:lang w:val="ru-RU"/>
         </w:rPr>
       </w:pPr>
       <w:r>
@@ -5055,7 +5105,7 @@
         </w:numPr>
         <w:jc w:val="both"/>
         <w:rPr>
-          <w:lang w:val="en-US"/>
+          <w:lang w:val="ru-RU"/>
         </w:rPr>
       </w:pPr>
       <w:r>
@@ -5071,7 +5121,7 @@
         </w:numPr>
         <w:jc w:val="both"/>
         <w:rPr>
-          <w:lang w:val="en-US"/>
+          <w:lang w:val="ru-RU"/>
         </w:rPr>
       </w:pPr>
       <w:r>
@@ -5087,7 +5137,7 @@
         </w:numPr>
         <w:jc w:val="both"/>
         <w:rPr>
-          <w:lang w:val="en-US"/>
+          <w:lang w:val="ru-RU"/>
         </w:rPr>
       </w:pPr>
       <w:r>
@@ -5103,7 +5153,7 @@
         </w:numPr>
         <w:jc w:val="both"/>
         <w:rPr>
-          <w:lang w:val="en-US"/>
+          <w:lang w:val="ru-RU"/>
         </w:rPr>
       </w:pPr>
       <w:r>
@@ -5119,7 +5169,7 @@
         </w:numPr>
         <w:jc w:val="both"/>
         <w:rPr>
-          <w:lang w:val="en-US"/>
+          <w:lang w:val="ru-RU"/>
         </w:rPr>
       </w:pPr>
       <w:r>
@@ -5135,7 +5185,7 @@
         </w:numPr>
         <w:jc w:val="both"/>
         <w:rPr>
-          <w:lang w:val="en-US"/>
+          <w:lang w:val="ru-RU"/>
         </w:rPr>
       </w:pPr>
       <w:r>
@@ -5151,7 +5201,7 @@
         </w:numPr>
         <w:jc w:val="both"/>
         <w:rPr>
-          <w:lang w:val="en-US"/>
+          <w:lang w:val="ru-RU"/>
         </w:rPr>
       </w:pPr>
       <w:r>
@@ -5167,7 +5217,7 @@
         </w:numPr>
         <w:jc w:val="both"/>
         <w:rPr>
-          <w:lang w:val="en-US"/>
+          <w:lang w:val="ru-RU"/>
         </w:rPr>
       </w:pPr>
       <w:r>
@@ -5183,7 +5233,7 @@
         </w:numPr>
         <w:jc w:val="both"/>
         <w:rPr>
-          <w:lang w:val="en-US"/>
+          <w:lang w:val="ru-RU"/>
         </w:rPr>
       </w:pPr>
       <w:r>
@@ -5199,7 +5249,7 @@
         </w:numPr>
         <w:jc w:val="both"/>
         <w:rPr>
-          <w:lang w:val="en-US"/>
+          <w:lang w:val="ru-RU"/>
         </w:rPr>
       </w:pPr>
       <w:r>
@@ -5215,7 +5265,7 @@
         </w:numPr>
         <w:jc w:val="both"/>
         <w:rPr>
-          <w:lang w:val="en-US"/>
+          <w:lang w:val="ru-RU"/>
         </w:rPr>
       </w:pPr>
       <w:r>
@@ -5270,7 +5320,7 @@
       </w:r>
       <w:r>
         <w:rPr>
-          <w:lang w:val="en-US"/>
+          <w:lang w:val="ru-RU"/>
         </w:rPr>
         <w:t>,</w:t>
       </w:r>
@@ -5357,7 +5407,7 @@
         <w:rPr>
           <w:sz w:val="10"/>
           <w:szCs w:val="10"/>
-          <w:lang w:val="en-US"/>
+          <w:lang w:val="ru-RU"/>
         </w:rPr>
       </w:pPr>
     </w:p>
@@ -5382,7 +5432,7 @@
       <w:r>
         <w:rPr>
           <w:noProof/>
-          <w:lang w:val="en-US"/>
+          <w:lang w:val="ru-RU"/>
         </w:rPr>
         <w:lastRenderedPageBreak/>
         <w:tab/>
@@ -5414,7 +5464,7 @@
         <w:ind w:firstLine="720"/>
         <w:jc w:val="both"/>
         <w:rPr>
-          <w:lang w:val="en-US"/>
+          <w:lang w:val="ru-RU"/>
         </w:rPr>
       </w:pPr>
       <w:r>
@@ -5447,7 +5497,7 @@
       </w:r>
       <w:r>
         <w:rPr>
-          <w:lang w:val="en-US"/>
+          <w:lang w:val="ru-RU"/>
         </w:rPr>
         <w:t xml:space="preserve"> </w:t>
       </w:r>
@@ -5459,7 +5509,7 @@
       <w:pPr>
         <w:jc w:val="both"/>
         <w:rPr>
-          <w:lang w:val="en-US"/>
+          <w:lang w:val="ru-RU"/>
         </w:rPr>
       </w:pPr>
       <w:r>
@@ -5530,7 +5580,7 @@
       </w:r>
       <w:r>
         <w:rPr>
-          <w:lang w:val="en-US"/>
+          <w:lang w:val="ru-RU"/>
         </w:rPr>
         <w:t>:</w:t>
       </w:r>
@@ -5539,7 +5589,7 @@
       <w:pPr>
         <w:jc w:val="both"/>
         <w:rPr>
-          <w:lang w:val="en-US"/>
+          <w:lang w:val="ru-RU"/>
         </w:rPr>
       </w:pPr>
     </w:p>
@@ -5604,7 +5654,7 @@
       </w:r>
       <w:r>
         <w:rPr>
-          <w:lang w:val="en-US"/>
+          <w:lang w:val="ru-RU"/>
         </w:rPr>
         <w:t xml:space="preserve">. </w:t>
       </w:r>
@@ -5807,7 +5857,7 @@
       </w:r>
       <w:r>
         <w:rPr>
-          <w:lang w:val="en-US"/>
+          <w:lang w:val="ru-RU"/>
         </w:rPr>
         <w:t>,</w:t>
       </w:r>
@@ -6050,7 +6100,7 @@
       </w:r>
       <w:r>
         <w:rPr>
-          <w:lang w:val="en-US"/>
+          <w:lang w:val="ru-RU"/>
         </w:rPr>
         <w:t xml:space="preserve"> </w:t>
       </w:r>
@@ -6074,7 +6124,7 @@
       </w:r>
       <w:r>
         <w:rPr>
-          <w:lang w:val="en-US"/>
+          <w:lang w:val="ru-RU"/>
         </w:rPr>
         <w:t xml:space="preserve"> </w:t>
       </w:r>
@@ -6200,7 +6250,7 @@
       </w:pPr>
       <w:r>
         <w:rPr>
-          <w:lang w:val="en-US"/>
+          <w:lang w:val="ru-RU"/>
         </w:rPr>
         <w:tab/>
       </w:r>
@@ -6214,7 +6264,7 @@
       </w:pPr>
       <w:r>
         <w:rPr>
-          <w:lang w:val="en-US"/>
+          <w:lang w:val="ru-RU"/>
         </w:rPr>
         <w:lastRenderedPageBreak/>
         <w:tab/>
@@ -6229,7 +6279,7 @@
         <w:rPr>
           <w:sz w:val="4"/>
           <w:szCs w:val="4"/>
-          <w:lang w:val="en-US"/>
+          <w:lang w:val="ru-RU"/>
         </w:rPr>
       </w:pPr>
       <w:r>
@@ -6471,7 +6521,7 @@
       </w:r>
       <w:r>
         <w:rPr>
-          <w:lang w:val="en-US"/>
+          <w:lang w:val="ru-RU"/>
         </w:rPr>
         <w:t xml:space="preserve"> </w:t>
       </w:r>
@@ -6480,7 +6530,7 @@
       </w:r>
       <w:r>
         <w:rPr>
-          <w:lang w:val="en-US"/>
+          <w:lang w:val="ru-RU"/>
         </w:rPr>
         <w:t xml:space="preserve"> </w:t>
       </w:r>
@@ -6637,7 +6687,7 @@
       <w:pPr>
         <w:jc w:val="both"/>
         <w:rPr>
-          <w:lang w:val="en-US"/>
+          <w:lang w:val="ru-RU"/>
         </w:rPr>
       </w:pPr>
       <w:r>
@@ -6647,7 +6697,7 @@
       </w:r>
       <w:r>
         <w:rPr>
-          <w:lang w:val="en-US"/>
+          <w:lang w:val="ru-RU"/>
         </w:rPr>
         <w:t>:</w:t>
       </w:r>
@@ -6833,7 +6883,7 @@
         <w:ind w:firstLine="720"/>
         <w:jc w:val="both"/>
         <w:rPr>
-          <w:lang w:val="en-US"/>
+          <w:lang w:val="ru-RU"/>
         </w:rPr>
       </w:pPr>
       <w:r>
@@ -7564,7 +7614,7 @@
       </w:r>
       <w:r>
         <w:rPr>
-          <w:lang w:val="en-US"/>
+          <w:lang w:val="ru-RU"/>
         </w:rPr>
         <w:t xml:space="preserve"> </w:t>
       </w:r>
@@ -7588,7 +7638,7 @@
         <w:rPr>
           <w:sz w:val="2"/>
           <w:szCs w:val="2"/>
-          <w:lang w:val="en-US"/>
+          <w:lang w:val="ru-RU"/>
         </w:rPr>
       </w:pPr>
     </w:p>
@@ -7599,7 +7649,7 @@
         <w:rPr>
           <w:sz w:val="2"/>
           <w:szCs w:val="2"/>
-          <w:lang w:val="en-US"/>
+          <w:lang w:val="ru-RU"/>
         </w:rPr>
       </w:pPr>
       <w:r>
@@ -7688,30 +7738,36 @@
       <w:pPr>
         <w:jc w:val="both"/>
         <w:rPr>
+          <w:lang w:val="ru-RU"/>
+        </w:rPr>
+      </w:pPr>
+      <w:r>
+        <w:rPr>
+          <w:lang w:val="ru-RU"/>
+        </w:rPr>
+        <w:tab/>
+      </w:r>
+      <w:r>
+        <w:t xml:space="preserve">На сликата 4.12 се прикажани сите јазичиња кои им се на располагање на корисниците. Јазичињата означени со </w:t>
+      </w:r>
+      <w:r>
+        <w:rPr>
           <w:lang w:val="en-US"/>
         </w:rPr>
-      </w:pPr>
-      <w:r>
-        <w:rPr>
-          <w:lang w:val="en-US"/>
-        </w:rPr>
-        <w:tab/>
-      </w:r>
-      <w:r>
-        <w:t xml:space="preserve">На сликата 4.12 се прикажани сите јазичиња кои им се на располагање на корисниците. Јазичињата означени со </w:t>
-      </w:r>
-      <w:r>
-        <w:rPr>
-          <w:lang w:val="en-US"/>
-        </w:rPr>
-        <w:t xml:space="preserve">NemID </w:t>
+        <w:t>NemID</w:t>
+      </w:r>
+      <w:r>
+        <w:rPr>
+          <w:lang w:val="ru-RU"/>
+        </w:rPr>
+        <w:t xml:space="preserve"> </w:t>
       </w:r>
       <w:r>
         <w:t>се оние јазичиња кои ќе бидат на располагање на корисниците кои ќе се најават на апликацијата. Од сликата може да се забележи дека линкот кон водичот со совети и прирачници наместо по долниот дел од апликацијата беше ставен во горниот дел со цел да биде веднаш забележан од новите корисници на апликацијата.</w:t>
       </w:r>
       <w:r>
         <w:rPr>
-          <w:lang w:val="en-US"/>
+          <w:lang w:val="ru-RU"/>
         </w:rPr>
         <w:t xml:space="preserve"> </w:t>
       </w:r>
@@ -7722,7 +7778,7 @@
       </w:pPr>
       <w:r>
         <w:rPr>
-          <w:lang w:val="en-US"/>
+          <w:lang w:val="ru-RU"/>
         </w:rPr>
         <w:tab/>
       </w:r>
@@ -7882,7 +7938,13 @@
         <w:rPr>
           <w:lang w:val="en-US"/>
         </w:rPr>
-        <w:t xml:space="preserve">pdf </w:t>
+        <w:t>pdf</w:t>
+      </w:r>
+      <w:r>
+        <w:rPr>
+          <w:lang w:val="ru-RU"/>
+        </w:rPr>
+        <w:t xml:space="preserve"> </w:t>
       </w:r>
       <w:r>
         <w:t>форма.</w:t>
@@ -8253,8 +8315,6 @@
       <w:r>
         <w:t>, а новите функционалности беа многу добро прифатени со минимални забелешки.</w:t>
       </w:r>
-      <w:bookmarkStart w:id="0" w:name="_GoBack"/>
-      <w:bookmarkEnd w:id="0"/>
       <w:r>
         <w:t xml:space="preserve"> </w:t>
       </w:r>
@@ -8266,6 +8326,9 @@
         <w:contextualSpacing w:val="0"/>
         <w:jc w:val="both"/>
       </w:pPr>
+      <w:r>
+        <w:t>Анализата на оваа итерација покажа дека апликацијата е на задоволително ниво, сите замислени функционалности беа вметнати и со оглед на тоа дека буџетот предвиден за развивање на овој прототип беше искористен, оваа итерација беше воедно и последна, односно оваа итерација претставуваше финалната верзија на апликацијата.</w:t>
+      </w:r>
     </w:p>
     <w:p>
       <w:pPr>
@@ -8282,12 +8345,48 @@
         <w:contextualSpacing w:val="0"/>
         <w:jc w:val="both"/>
       </w:pPr>
-      <w:r>
-        <w:t>Тес</w:t>
-      </w:r>
-      <w:r>
-        <w:t xml:space="preserve"> </w:t>
-      </w:r>
+    </w:p>
+    <w:p>
+      <w:pPr>
+        <w:pStyle w:val="ListParagraph"/>
+        <w:ind w:left="1800"/>
+        <w:contextualSpacing w:val="0"/>
+      </w:pPr>
+    </w:p>
+    <w:p>
+      <w:pPr>
+        <w:pStyle w:val="ListParagraph"/>
+        <w:ind w:left="1800"/>
+        <w:contextualSpacing w:val="0"/>
+      </w:pPr>
+    </w:p>
+    <w:p>
+      <w:pPr>
+        <w:pStyle w:val="ListParagraph"/>
+        <w:ind w:left="1800"/>
+        <w:contextualSpacing w:val="0"/>
+      </w:pPr>
+    </w:p>
+    <w:p>
+      <w:pPr>
+        <w:pStyle w:val="ListParagraph"/>
+        <w:ind w:left="1800"/>
+        <w:contextualSpacing w:val="0"/>
+      </w:pPr>
+    </w:p>
+    <w:p>
+      <w:pPr>
+        <w:pStyle w:val="ListParagraph"/>
+        <w:ind w:left="1800"/>
+        <w:contextualSpacing w:val="0"/>
+      </w:pPr>
+    </w:p>
+    <w:p>
+      <w:pPr>
+        <w:pStyle w:val="ListParagraph"/>
+        <w:ind w:left="1800"/>
+        <w:contextualSpacing w:val="0"/>
+      </w:pPr>
     </w:p>
     <w:p>
       <w:pPr>
@@ -8335,29 +8434,25 @@
         </w:numPr>
       </w:pPr>
       <w:r>
+        <w:lastRenderedPageBreak/>
         <w:t>Финална верзија</w:t>
       </w:r>
     </w:p>
-    <w:p>
-      <w:r>
-        <w:t>When the tested prototype is</w:t>
-      </w:r>
-    </w:p>
-    <w:p>
-      <w:r>
-        <w:t>Fully developed, a backend must be connected</w:t>
-      </w:r>
-    </w:p>
-    <w:p>
-      <w:r>
-        <w:t>on and integrated into data.</w:t>
-      </w:r>
-    </w:p>
-    <w:p>
-      <w:pPr>
-        <w:ind w:left="360"/>
-        <w:jc w:val="both"/>
-      </w:pPr>
+    <w:p/>
+    <w:p>
+      <w:pPr>
+        <w:ind w:firstLine="360"/>
+        <w:jc w:val="both"/>
+      </w:pPr>
+      <w:r>
+        <w:t>Финалната верзија на оваа апликација претставува целосно тестиран прототип, одобрен од корисниците кој е спремен за имплементација.</w:t>
+      </w:r>
+      <w:r>
+        <w:rPr>
+          <w:lang w:val="ru-RU"/>
+        </w:rPr>
+        <w:t xml:space="preserve"> </w:t>
+      </w:r>
       <w:r>
         <w:rPr>
           <w:szCs w:val="24"/>
@@ -8367,7 +8462,7 @@
       <w:r>
         <w:rPr>
           <w:szCs w:val="24"/>
-          <w:lang w:val="en-US"/>
+          <w:lang w:val="ru-RU"/>
         </w:rPr>
         <w:t xml:space="preserve"> </w:t>
       </w:r>
@@ -8380,6 +8475,16 @@
       <w:r>
         <w:t>Бидејќи оваа апликација треба да биде достапна за било каков уред за било каква големина, таа беше приспособена за мобилни уреди.</w:t>
       </w:r>
+    </w:p>
+    <w:p>
+      <w:pPr>
+        <w:ind w:firstLine="360"/>
+        <w:jc w:val="both"/>
+        <w:rPr>
+          <w:sz w:val="4"/>
+          <w:szCs w:val="4"/>
+        </w:rPr>
+      </w:pPr>
     </w:p>
     <w:p>
       <w:pPr>
@@ -8388,7 +8493,7 @@
         <w:rPr>
           <w:sz w:val="2"/>
           <w:szCs w:val="2"/>
-          <w:lang w:val="en-US"/>
+          <w:lang w:val="ru-RU"/>
         </w:rPr>
       </w:pPr>
       <w:r>
@@ -8396,7 +8501,6 @@
           <w:noProof/>
           <w:lang w:val="en-US"/>
         </w:rPr>
-        <w:lastRenderedPageBreak/>
         <w:drawing>
           <wp:anchor distT="0" distB="0" distL="114300" distR="114300" simplePos="0" relativeHeight="251685888" behindDoc="0" locked="0" layoutInCell="1" allowOverlap="1" wp14:anchorId="0A3EE4FB" wp14:editId="29E32E67">
             <wp:simplePos x="0" y="0"/>
@@ -8473,7 +8577,73 @@
         <w:rPr>
           <w:i/>
         </w:rPr>
-        <w:t>Слика 4.16 Изгледот на апликација на мобилен уред</w:t>
+        <w:t xml:space="preserve">Слика </w:t>
+      </w:r>
+      <w:r>
+        <w:rPr>
+          <w:i/>
+          <w:lang w:val="ru-RU"/>
+        </w:rPr>
+        <w:t>5</w:t>
+      </w:r>
+      <w:r>
+        <w:rPr>
+          <w:i/>
+        </w:rPr>
+        <w:t>.</w:t>
+      </w:r>
+      <w:r>
+        <w:rPr>
+          <w:i/>
+          <w:lang w:val="ru-RU"/>
+        </w:rPr>
+        <w:t>1</w:t>
+      </w:r>
+      <w:r>
+        <w:rPr>
+          <w:i/>
+        </w:rPr>
+        <w:t xml:space="preserve"> Изгледот на апликација на мобилен уред</w:t>
+      </w:r>
+    </w:p>
+    <w:p>
+      <w:pPr>
+        <w:ind w:firstLine="360"/>
+        <w:jc w:val="both"/>
+      </w:pPr>
+      <w:r>
+        <w:t xml:space="preserve">На сликата </w:t>
+      </w:r>
+      <w:r>
+        <w:rPr>
+          <w:lang w:val="ru-RU"/>
+        </w:rPr>
+        <w:t>5</w:t>
+      </w:r>
+      <w:r>
+        <w:t>.</w:t>
+      </w:r>
+      <w:r>
+        <w:rPr>
+          <w:lang w:val="ru-RU"/>
+        </w:rPr>
+        <w:t>1</w:t>
+      </w:r>
+      <w:r>
+        <w:t xml:space="preserve"> е прикажана мобилната верзија на апликацијата. Иако многу делови, како на пример картичките од календарот, интуитивно може да се </w:t>
+      </w:r>
+      <w:r>
+        <w:lastRenderedPageBreak/>
+        <w:t>заклучи дека можат да се лизгаат со прст, бидејќи корисниците имаа проблем со скролањето, беше одлучено да се остават копчињата за листање низ картичките.</w:t>
+      </w:r>
+    </w:p>
+    <w:p>
+      <w:pPr>
+        <w:ind w:firstLine="360"/>
+        <w:jc w:val="both"/>
+      </w:pPr>
+      <w:r>
+        <w:t>Апликацијата им беше предадена на Министерството за здравство на Данска. Таа беше одлично прифатена и Министерството беше многу задовлно од изработеното. Моментално апликацијата се интегрира со реални податоци и се подготвува да биде јавно лансирана.</w:t>
       </w:r>
     </w:p>
     <w:p>
@@ -8481,10 +8651,122 @@
         <w:ind w:left="360"/>
         <w:jc w:val="both"/>
       </w:pPr>
-      <w:r>
-        <w:tab/>
-        <w:t>На сликата 4.16 е прикажана мобилната верзија на апликацијата. Иако многу делови, како на пример картичките од календарот, интуитивно може да се заклучи дека можат да се лизгаат со прст, бидејќи корисниците имаа проблем со скролањето, беше одлучено да се остават копчињата за листање низ картичките.</w:t>
-      </w:r>
+    </w:p>
+    <w:p>
+      <w:pPr>
+        <w:ind w:left="360"/>
+        <w:jc w:val="both"/>
+      </w:pPr>
+    </w:p>
+    <w:p>
+      <w:pPr>
+        <w:ind w:left="360"/>
+        <w:jc w:val="both"/>
+      </w:pPr>
+    </w:p>
+    <w:p>
+      <w:pPr>
+        <w:ind w:left="360"/>
+        <w:jc w:val="both"/>
+      </w:pPr>
+    </w:p>
+    <w:p>
+      <w:pPr>
+        <w:ind w:left="360"/>
+        <w:jc w:val="both"/>
+      </w:pPr>
+    </w:p>
+    <w:p>
+      <w:pPr>
+        <w:ind w:left="360"/>
+        <w:jc w:val="both"/>
+      </w:pPr>
+    </w:p>
+    <w:p>
+      <w:pPr>
+        <w:ind w:left="360"/>
+        <w:jc w:val="both"/>
+      </w:pPr>
+    </w:p>
+    <w:p>
+      <w:pPr>
+        <w:ind w:left="360"/>
+        <w:jc w:val="both"/>
+      </w:pPr>
+    </w:p>
+    <w:p>
+      <w:pPr>
+        <w:ind w:left="360"/>
+        <w:jc w:val="both"/>
+      </w:pPr>
+    </w:p>
+    <w:p>
+      <w:pPr>
+        <w:ind w:left="360"/>
+        <w:jc w:val="both"/>
+      </w:pPr>
+    </w:p>
+    <w:p>
+      <w:pPr>
+        <w:ind w:left="360"/>
+        <w:jc w:val="both"/>
+      </w:pPr>
+    </w:p>
+    <w:p>
+      <w:pPr>
+        <w:ind w:left="360"/>
+        <w:jc w:val="both"/>
+      </w:pPr>
+    </w:p>
+    <w:p>
+      <w:pPr>
+        <w:ind w:left="360"/>
+        <w:jc w:val="both"/>
+      </w:pPr>
+    </w:p>
+    <w:p>
+      <w:pPr>
+        <w:ind w:left="360"/>
+        <w:jc w:val="both"/>
+      </w:pPr>
+    </w:p>
+    <w:p>
+      <w:pPr>
+        <w:ind w:left="360"/>
+        <w:jc w:val="both"/>
+      </w:pPr>
+    </w:p>
+    <w:p>
+      <w:pPr>
+        <w:ind w:left="360"/>
+        <w:jc w:val="both"/>
+      </w:pPr>
+    </w:p>
+    <w:p>
+      <w:pPr>
+        <w:ind w:left="360"/>
+        <w:jc w:val="both"/>
+      </w:pPr>
+    </w:p>
+    <w:p>
+      <w:pPr>
+        <w:ind w:left="360"/>
+        <w:jc w:val="both"/>
+      </w:pPr>
+    </w:p>
+    <w:p>
+      <w:pPr>
+        <w:ind w:left="360"/>
+        <w:jc w:val="both"/>
+      </w:pPr>
+    </w:p>
+    <w:p>
+      <w:pPr>
+        <w:ind w:left="360"/>
+        <w:jc w:val="both"/>
+      </w:pPr>
+      <w:bookmarkStart w:id="0" w:name="_GoBack"/>
+      <w:bookmarkEnd w:id="0"/>
     </w:p>
     <w:p/>
     <w:p>
@@ -8496,10 +8778,39 @@
         </w:numPr>
       </w:pPr>
       <w:r>
+        <w:lastRenderedPageBreak/>
         <w:t>Заклучок</w:t>
       </w:r>
     </w:p>
     <w:p/>
+    <w:p>
+      <w:r>
+        <w:t xml:space="preserve">Направено е истражување за тоа како треба да изгледа една апликација која покрива две големи целни групи како пациенти и лекари. </w:t>
+      </w:r>
+    </w:p>
+    <w:p>
+      <w:r>
+        <w:t>Направена е апликацијата преку еволутивен дизајн</w:t>
+      </w:r>
+    </w:p>
+    <w:p>
+      <w:r>
+        <w:t>Направено е тестирање на апликацијата од страна на целните групи</w:t>
+      </w:r>
+    </w:p>
+    <w:p>
+      <w:pPr>
+        <w:rPr>
+          <w:lang w:val="en-US"/>
+        </w:rPr>
+      </w:pPr>
+      <w:r>
+        <w:rPr>
+          <w:lang w:val="en-US"/>
+        </w:rPr>
+        <w:t xml:space="preserve">Koga da se koriste testiranje, ne e ok za se, tuka imame specificna grupa I lesno se testira </w:t>
+      </w:r>
+    </w:p>
     <w:p>
       <w:pPr>
         <w:rPr>
@@ -8528,7 +8839,6 @@
         <w:rPr>
           <w:b/>
         </w:rPr>
-        <w:lastRenderedPageBreak/>
         <w:t>[1]</w:t>
       </w:r>
       <w:r>
@@ -8711,6 +9021,7 @@
           <w:b/>
           <w:lang w:val="en-US"/>
         </w:rPr>
+        <w:lastRenderedPageBreak/>
         <w:t>[8]</w:t>
       </w:r>
       <w:r>
@@ -8847,7 +9158,6 @@
           <w:b/>
           <w:lang w:val="en-US"/>
         </w:rPr>
-        <w:lastRenderedPageBreak/>
         <w:t>[14]</w:t>
       </w:r>
       <w:r>
@@ -9157,6 +9467,7 @@
           <w:b/>
           <w:lang w:val="en-US"/>
         </w:rPr>
+        <w:lastRenderedPageBreak/>
         <w:t>[21]</w:t>
       </w:r>
       <w:r>
@@ -9481,7 +9792,7 @@
 </file>
 
 <file path=word/endnotes.xml><?xml version="1.0" encoding="utf-8"?>
-<w:endnotes xmlns:wpc="http://schemas.microsoft.com/office/word/2010/wordprocessingCanvas" xmlns:cx="http://schemas.microsoft.com/office/drawing/2014/chartex" xmlns:cx1="http://schemas.microsoft.com/office/drawing/2015/9/8/chartex" xmlns:cx2="http://schemas.microsoft.com/office/drawing/2015/10/21/chartex" xmlns:cx3="http://schemas.microsoft.com/office/drawing/2016/5/9/chartex" xmlns:cx4="http://schemas.microsoft.com/office/drawing/2016/5/10/chartex" xmlns:cx5="http://schemas.microsoft.com/office/drawing/2016/5/11/chartex" xmlns:cx6="http://schemas.microsoft.com/office/drawing/2016/5/12/chartex" xmlns:cx7="http://schemas.microsoft.com/office/drawing/2016/5/13/chartex" xmlns:cx8="http://schemas.microsoft.com/office/drawing/2016/5/14/chartex" xmlns:mc="http://schemas.openxmlformats.org/markup-compatibility/2006" xmlns:aink="http://schemas.microsoft.com/office/drawing/2016/ink" xmlns:am3d="http://schemas.microsoft.com/office/drawing/2017/model3d" xmlns:o="urn:schemas-microsoft-com:office:office" xmlns:r="http://schemas.openxmlformats.org/officeDocument/2006/relationships" xmlns:m="http://schemas.openxmlformats.org/officeDocument/2006/math" xmlns:v="urn:schemas-microsoft-com:vml" xmlns:wp14="http://schemas.microsoft.com/office/word/2010/wordprocessingDrawing" xmlns:wp="http://schemas.openxmlformats.org/drawingml/2006/wordprocessingDrawing" xmlns:w10="urn:schemas-microsoft-com:office:word" xmlns:w="http://schemas.openxmlformats.org/wordprocessingml/2006/main" xmlns:w14="http://schemas.microsoft.com/office/word/2010/wordml" xmlns:w15="http://schemas.microsoft.com/office/word/2012/wordml" xmlns:w16cid="http://schemas.microsoft.com/office/word/2016/wordml/cid" xmlns:w16se="http://schemas.microsoft.com/office/word/2015/wordml/symex" xmlns:wpg="http://schemas.microsoft.com/office/word/2010/wordprocessingGroup" xmlns:wpi="http://schemas.microsoft.com/office/word/2010/wordprocessingInk" xmlns:wne="http://schemas.microsoft.com/office/word/2006/wordml" xmlns:wps="http://schemas.microsoft.com/office/word/2010/wordprocessingShape" mc:Ignorable="w14 w15 w16se w16cid wp14">
+<w:endnotes xmlns:wpc="http://schemas.microsoft.com/office/word/2010/wordprocessingCanvas" xmlns:cx="http://schemas.microsoft.com/office/drawing/2014/chartex" xmlns:cx1="http://schemas.microsoft.com/office/drawing/2015/9/8/chartex" xmlns:mc="http://schemas.openxmlformats.org/markup-compatibility/2006" xmlns:o="urn:schemas-microsoft-com:office:office" xmlns:r="http://schemas.openxmlformats.org/officeDocument/2006/relationships" xmlns:m="http://schemas.openxmlformats.org/officeDocument/2006/math" xmlns:v="urn:schemas-microsoft-com:vml" xmlns:wp14="http://schemas.microsoft.com/office/word/2010/wordprocessingDrawing" xmlns:wp="http://schemas.openxmlformats.org/drawingml/2006/wordprocessingDrawing" xmlns:w10="urn:schemas-microsoft-com:office:word" xmlns:w="http://schemas.openxmlformats.org/wordprocessingml/2006/main" xmlns:w14="http://schemas.microsoft.com/office/word/2010/wordml" xmlns:w15="http://schemas.microsoft.com/office/word/2012/wordml" xmlns:w16se="http://schemas.microsoft.com/office/word/2015/wordml/symex" xmlns:wpg="http://schemas.microsoft.com/office/word/2010/wordprocessingGroup" xmlns:wpi="http://schemas.microsoft.com/office/word/2010/wordprocessingInk" xmlns:wne="http://schemas.microsoft.com/office/word/2006/wordml" xmlns:wps="http://schemas.microsoft.com/office/word/2010/wordprocessingShape" mc:Ignorable="w14 w15 w16se wp14">
   <w:endnote w:type="separator" w:id="-1">
     <w:p>
       <w:pPr>
@@ -9506,7 +9817,7 @@
 </file>
 
 <file path=word/footer1.xml><?xml version="1.0" encoding="utf-8"?>
-<w:ftr xmlns:wpc="http://schemas.microsoft.com/office/word/2010/wordprocessingCanvas" xmlns:cx="http://schemas.microsoft.com/office/drawing/2014/chartex" xmlns:cx1="http://schemas.microsoft.com/office/drawing/2015/9/8/chartex" xmlns:cx2="http://schemas.microsoft.com/office/drawing/2015/10/21/chartex" xmlns:cx3="http://schemas.microsoft.com/office/drawing/2016/5/9/chartex" xmlns:cx4="http://schemas.microsoft.com/office/drawing/2016/5/10/chartex" xmlns:cx5="http://schemas.microsoft.com/office/drawing/2016/5/11/chartex" xmlns:cx6="http://schemas.microsoft.com/office/drawing/2016/5/12/chartex" xmlns:cx7="http://schemas.microsoft.com/office/drawing/2016/5/13/chartex" xmlns:cx8="http://schemas.microsoft.com/office/drawing/2016/5/14/chartex" xmlns:mc="http://schemas.openxmlformats.org/markup-compatibility/2006" xmlns:aink="http://schemas.microsoft.com/office/drawing/2016/ink" xmlns:am3d="http://schemas.microsoft.com/office/drawing/2017/model3d" xmlns:o="urn:schemas-microsoft-com:office:office" xmlns:r="http://schemas.openxmlformats.org/officeDocument/2006/relationships" xmlns:m="http://schemas.openxmlformats.org/officeDocument/2006/math" xmlns:v="urn:schemas-microsoft-com:vml" xmlns:wp14="http://schemas.microsoft.com/office/word/2010/wordprocessingDrawing" xmlns:wp="http://schemas.openxmlformats.org/drawingml/2006/wordprocessingDrawing" xmlns:w10="urn:schemas-microsoft-com:office:word" xmlns:w="http://schemas.openxmlformats.org/wordprocessingml/2006/main" xmlns:w14="http://schemas.microsoft.com/office/word/2010/wordml" xmlns:w15="http://schemas.microsoft.com/office/word/2012/wordml" xmlns:w16cid="http://schemas.microsoft.com/office/word/2016/wordml/cid" xmlns:w16se="http://schemas.microsoft.com/office/word/2015/wordml/symex" xmlns:wpg="http://schemas.microsoft.com/office/word/2010/wordprocessingGroup" xmlns:wpi="http://schemas.microsoft.com/office/word/2010/wordprocessingInk" xmlns:wne="http://schemas.microsoft.com/office/word/2006/wordml" xmlns:wps="http://schemas.microsoft.com/office/word/2010/wordprocessingShape" mc:Ignorable="w14 w15 w16se w16cid wp14">
+<w:ftr xmlns:wpc="http://schemas.microsoft.com/office/word/2010/wordprocessingCanvas" xmlns:cx="http://schemas.microsoft.com/office/drawing/2014/chartex" xmlns:cx1="http://schemas.microsoft.com/office/drawing/2015/9/8/chartex" xmlns:mc="http://schemas.openxmlformats.org/markup-compatibility/2006" xmlns:o="urn:schemas-microsoft-com:office:office" xmlns:r="http://schemas.openxmlformats.org/officeDocument/2006/relationships" xmlns:m="http://schemas.openxmlformats.org/officeDocument/2006/math" xmlns:v="urn:schemas-microsoft-com:vml" xmlns:wp14="http://schemas.microsoft.com/office/word/2010/wordprocessingDrawing" xmlns:wp="http://schemas.openxmlformats.org/drawingml/2006/wordprocessingDrawing" xmlns:w10="urn:schemas-microsoft-com:office:word" xmlns:w="http://schemas.openxmlformats.org/wordprocessingml/2006/main" xmlns:w14="http://schemas.microsoft.com/office/word/2010/wordml" xmlns:w15="http://schemas.microsoft.com/office/word/2012/wordml" xmlns:w16se="http://schemas.microsoft.com/office/word/2015/wordml/symex" xmlns:wpg="http://schemas.microsoft.com/office/word/2010/wordprocessingGroup" xmlns:wpi="http://schemas.microsoft.com/office/word/2010/wordprocessingInk" xmlns:wne="http://schemas.microsoft.com/office/word/2006/wordml" xmlns:wps="http://schemas.microsoft.com/office/word/2010/wordprocessingShape" mc:Ignorable="w14 w15 w16se wp14">
   <w:sdt>
     <w:sdtPr>
       <w:id w:val="1804188925"/>
@@ -9539,7 +9850,7 @@
           <w:rPr>
             <w:noProof/>
           </w:rPr>
-          <w:t>46</w:t>
+          <w:t>48</w:t>
         </w:r>
         <w:r>
           <w:rPr>
@@ -9559,7 +9870,7 @@
 </file>
 
 <file path=word/footnotes.xml><?xml version="1.0" encoding="utf-8"?>
-<w:footnotes xmlns:wpc="http://schemas.microsoft.com/office/word/2010/wordprocessingCanvas" xmlns:cx="http://schemas.microsoft.com/office/drawing/2014/chartex" xmlns:cx1="http://schemas.microsoft.com/office/drawing/2015/9/8/chartex" xmlns:cx2="http://schemas.microsoft.com/office/drawing/2015/10/21/chartex" xmlns:cx3="http://schemas.microsoft.com/office/drawing/2016/5/9/chartex" xmlns:cx4="http://schemas.microsoft.com/office/drawing/2016/5/10/chartex" xmlns:cx5="http://schemas.microsoft.com/office/drawing/2016/5/11/chartex" xmlns:cx6="http://schemas.microsoft.com/office/drawing/2016/5/12/chartex" xmlns:cx7="http://schemas.microsoft.com/office/drawing/2016/5/13/chartex" xmlns:cx8="http://schemas.microsoft.com/office/drawing/2016/5/14/chartex" xmlns:mc="http://schemas.openxmlformats.org/markup-compatibility/2006" xmlns:aink="http://schemas.microsoft.com/office/drawing/2016/ink" xmlns:am3d="http://schemas.microsoft.com/office/drawing/2017/model3d" xmlns:o="urn:schemas-microsoft-com:office:office" xmlns:r="http://schemas.openxmlformats.org/officeDocument/2006/relationships" xmlns:m="http://schemas.openxmlformats.org/officeDocument/2006/math" xmlns:v="urn:schemas-microsoft-com:vml" xmlns:wp14="http://schemas.microsoft.com/office/word/2010/wordprocessingDrawing" xmlns:wp="http://schemas.openxmlformats.org/drawingml/2006/wordprocessingDrawing" xmlns:w10="urn:schemas-microsoft-com:office:word" xmlns:w="http://schemas.openxmlformats.org/wordprocessingml/2006/main" xmlns:w14="http://schemas.microsoft.com/office/word/2010/wordml" xmlns:w15="http://schemas.microsoft.com/office/word/2012/wordml" xmlns:w16cid="http://schemas.microsoft.com/office/word/2016/wordml/cid" xmlns:w16se="http://schemas.microsoft.com/office/word/2015/wordml/symex" xmlns:wpg="http://schemas.microsoft.com/office/word/2010/wordprocessingGroup" xmlns:wpi="http://schemas.microsoft.com/office/word/2010/wordprocessingInk" xmlns:wne="http://schemas.microsoft.com/office/word/2006/wordml" xmlns:wps="http://schemas.microsoft.com/office/word/2010/wordprocessingShape" mc:Ignorable="w14 w15 w16se w16cid wp14">
+<w:footnotes xmlns:wpc="http://schemas.microsoft.com/office/word/2010/wordprocessingCanvas" xmlns:cx="http://schemas.microsoft.com/office/drawing/2014/chartex" xmlns:cx1="http://schemas.microsoft.com/office/drawing/2015/9/8/chartex" xmlns:mc="http://schemas.openxmlformats.org/markup-compatibility/2006" xmlns:o="urn:schemas-microsoft-com:office:office" xmlns:r="http://schemas.openxmlformats.org/officeDocument/2006/relationships" xmlns:m="http://schemas.openxmlformats.org/officeDocument/2006/math" xmlns:v="urn:schemas-microsoft-com:vml" xmlns:wp14="http://schemas.microsoft.com/office/word/2010/wordprocessingDrawing" xmlns:wp="http://schemas.openxmlformats.org/drawingml/2006/wordprocessingDrawing" xmlns:w10="urn:schemas-microsoft-com:office:word" xmlns:w="http://schemas.openxmlformats.org/wordprocessingml/2006/main" xmlns:w14="http://schemas.microsoft.com/office/word/2010/wordml" xmlns:w15="http://schemas.microsoft.com/office/word/2012/wordml" xmlns:w16se="http://schemas.microsoft.com/office/word/2015/wordml/symex" xmlns:wpg="http://schemas.microsoft.com/office/word/2010/wordprocessingGroup" xmlns:wpi="http://schemas.microsoft.com/office/word/2010/wordprocessingInk" xmlns:wne="http://schemas.microsoft.com/office/word/2006/wordml" xmlns:wps="http://schemas.microsoft.com/office/word/2010/wordprocessingShape" mc:Ignorable="w14 w15 w16se wp14">
   <w:footnote w:type="separator" w:id="-1">
     <w:p>
       <w:pPr>
@@ -9584,7 +9895,7 @@
 </file>
 
 <file path=word/numbering.xml><?xml version="1.0" encoding="utf-8"?>
-<w:numbering xmlns:wpc="http://schemas.microsoft.com/office/word/2010/wordprocessingCanvas" xmlns:cx="http://schemas.microsoft.com/office/drawing/2014/chartex" xmlns:cx1="http://schemas.microsoft.com/office/drawing/2015/9/8/chartex" xmlns:cx2="http://schemas.microsoft.com/office/drawing/2015/10/21/chartex" xmlns:cx3="http://schemas.microsoft.com/office/drawing/2016/5/9/chartex" xmlns:cx4="http://schemas.microsoft.com/office/drawing/2016/5/10/chartex" xmlns:cx5="http://schemas.microsoft.com/office/drawing/2016/5/11/chartex" xmlns:cx6="http://schemas.microsoft.com/office/drawing/2016/5/12/chartex" xmlns:cx7="http://schemas.microsoft.com/office/drawing/2016/5/13/chartex" xmlns:cx8="http://schemas.microsoft.com/office/drawing/2016/5/14/chartex" xmlns:mc="http://schemas.openxmlformats.org/markup-compatibility/2006" xmlns:aink="http://schemas.microsoft.com/office/drawing/2016/ink" xmlns:am3d="http://schemas.microsoft.com/office/drawing/2017/model3d" xmlns:o="urn:schemas-microsoft-com:office:office" xmlns:r="http://schemas.openxmlformats.org/officeDocument/2006/relationships" xmlns:m="http://schemas.openxmlformats.org/officeDocument/2006/math" xmlns:v="urn:schemas-microsoft-com:vml" xmlns:wp14="http://schemas.microsoft.com/office/word/2010/wordprocessingDrawing" xmlns:wp="http://schemas.openxmlformats.org/drawingml/2006/wordprocessingDrawing" xmlns:w10="urn:schemas-microsoft-com:office:word" xmlns:w="http://schemas.openxmlformats.org/wordprocessingml/2006/main" xmlns:w14="http://schemas.microsoft.com/office/word/2010/wordml" xmlns:w15="http://schemas.microsoft.com/office/word/2012/wordml" xmlns:w16cid="http://schemas.microsoft.com/office/word/2016/wordml/cid" xmlns:w16se="http://schemas.microsoft.com/office/word/2015/wordml/symex" xmlns:wpg="http://schemas.microsoft.com/office/word/2010/wordprocessingGroup" xmlns:wpi="http://schemas.microsoft.com/office/word/2010/wordprocessingInk" xmlns:wne="http://schemas.microsoft.com/office/word/2006/wordml" xmlns:wps="http://schemas.microsoft.com/office/word/2010/wordprocessingShape" mc:Ignorable="w14 w15 w16se w16cid wp14">
+<w:numbering xmlns:wpc="http://schemas.microsoft.com/office/word/2010/wordprocessingCanvas" xmlns:cx="http://schemas.microsoft.com/office/drawing/2014/chartex" xmlns:cx1="http://schemas.microsoft.com/office/drawing/2015/9/8/chartex" xmlns:mc="http://schemas.openxmlformats.org/markup-compatibility/2006" xmlns:o="urn:schemas-microsoft-com:office:office" xmlns:r="http://schemas.openxmlformats.org/officeDocument/2006/relationships" xmlns:m="http://schemas.openxmlformats.org/officeDocument/2006/math" xmlns:v="urn:schemas-microsoft-com:vml" xmlns:wp14="http://schemas.microsoft.com/office/word/2010/wordprocessingDrawing" xmlns:wp="http://schemas.openxmlformats.org/drawingml/2006/wordprocessingDrawing" xmlns:w10="urn:schemas-microsoft-com:office:word" xmlns:w="http://schemas.openxmlformats.org/wordprocessingml/2006/main" xmlns:w14="http://schemas.microsoft.com/office/word/2010/wordml" xmlns:w15="http://schemas.microsoft.com/office/word/2012/wordml" xmlns:w16se="http://schemas.microsoft.com/office/word/2015/wordml/symex" xmlns:wpg="http://schemas.microsoft.com/office/word/2010/wordprocessingGroup" xmlns:wpi="http://schemas.microsoft.com/office/word/2010/wordprocessingInk" xmlns:wne="http://schemas.microsoft.com/office/word/2006/wordml" xmlns:wps="http://schemas.microsoft.com/office/word/2010/wordprocessingShape" mc:Ignorable="w14 w15 w16se wp14">
   <w:abstractNum w:abstractNumId="0" w15:restartNumberingAfterBreak="0">
     <w:nsid w:val="08A971E4"/>
     <w:multiLevelType w:val="multilevel"/>
@@ -14096,7 +14407,7 @@
 </file>
 
 <file path=word/styles.xml><?xml version="1.0" encoding="utf-8"?>
-<w:styles xmlns:mc="http://schemas.openxmlformats.org/markup-compatibility/2006" xmlns:r="http://schemas.openxmlformats.org/officeDocument/2006/relationships" xmlns:w="http://schemas.openxmlformats.org/wordprocessingml/2006/main" xmlns:w14="http://schemas.microsoft.com/office/word/2010/wordml" xmlns:w15="http://schemas.microsoft.com/office/word/2012/wordml" xmlns:w16cid="http://schemas.microsoft.com/office/word/2016/wordml/cid" xmlns:w16se="http://schemas.microsoft.com/office/word/2015/wordml/symex" mc:Ignorable="w14 w15 w16se w16cid">
+<w:styles xmlns:mc="http://schemas.openxmlformats.org/markup-compatibility/2006" xmlns:r="http://schemas.openxmlformats.org/officeDocument/2006/relationships" xmlns:w="http://schemas.openxmlformats.org/wordprocessingml/2006/main" xmlns:w14="http://schemas.microsoft.com/office/word/2010/wordml" xmlns:w15="http://schemas.microsoft.com/office/word/2012/wordml" xmlns:w16se="http://schemas.microsoft.com/office/word/2015/wordml/symex" mc:Ignorable="w14 w15 w16se">
   <w:docDefaults>
     <w:rPrDefault>
       <w:rPr>
@@ -14112,7 +14423,7 @@
       </w:pPr>
     </w:pPrDefault>
   </w:docDefaults>
-  <w:latentStyles w:defLockedState="0" w:defUIPriority="99" w:defSemiHidden="0" w:defUnhideWhenUsed="0" w:defQFormat="0" w:count="375">
+  <w:latentStyles w:defLockedState="0" w:defUIPriority="99" w:defSemiHidden="0" w:defUnhideWhenUsed="0" w:defQFormat="0" w:count="371">
     <w:lsdException w:name="Normal" w:uiPriority="0" w:qFormat="1"/>
     <w:lsdException w:name="heading 1" w:uiPriority="9" w:qFormat="1"/>
     <w:lsdException w:name="heading 2" w:semiHidden="1" w:uiPriority="9" w:unhideWhenUsed="1" w:qFormat="1"/>
@@ -14484,10 +14795,6 @@
     <w:lsdException w:name="List Table 5 Dark Accent 6" w:uiPriority="50"/>
     <w:lsdException w:name="List Table 6 Colorful Accent 6" w:uiPriority="51"/>
     <w:lsdException w:name="List Table 7 Colorful Accent 6" w:uiPriority="52"/>
-    <w:lsdException w:name="Mention" w:semiHidden="1" w:unhideWhenUsed="1"/>
-    <w:lsdException w:name="Smart Hyperlink" w:semiHidden="1" w:unhideWhenUsed="1"/>
-    <w:lsdException w:name="Hashtag" w:semiHidden="1" w:unhideWhenUsed="1"/>
-    <w:lsdException w:name="Unresolved Mention" w:semiHidden="1" w:unhideWhenUsed="1"/>
   </w:latentStyles>
   <w:style w:type="paragraph" w:default="1" w:styleId="Normal">
     <w:name w:val="Normal"/>
@@ -16514,6 +16821,13 @@
         </dgm:presLayoutVars>
       </dgm:prSet>
       <dgm:spPr/>
+      <dgm:t>
+        <a:bodyPr/>
+        <a:lstStyle/>
+        <a:p>
+          <a:endParaRPr lang="en-US"/>
+        </a:p>
+      </dgm:t>
     </dgm:pt>
     <dgm:pt modelId="{F265D81F-952A-407E-8AAA-3A8DF53AF049}" type="pres">
       <dgm:prSet presAssocID="{398764D8-0968-4B23-80ED-61BBB3780E42}" presName="levelTx" presStyleLbl="revTx" presStyleIdx="0" presStyleCnt="0">
@@ -16523,6 +16837,13 @@
         </dgm:presLayoutVars>
       </dgm:prSet>
       <dgm:spPr/>
+      <dgm:t>
+        <a:bodyPr/>
+        <a:lstStyle/>
+        <a:p>
+          <a:endParaRPr lang="en-US"/>
+        </a:p>
+      </dgm:t>
     </dgm:pt>
     <dgm:pt modelId="{361559B3-065D-4436-93B0-C6BBC54CCB12}" type="pres">
       <dgm:prSet presAssocID="{446D11A1-C1E2-4A95-B296-7B3B17ABAFAC}" presName="Name8" presStyleCnt="0"/>
@@ -16536,6 +16857,13 @@
         </dgm:presLayoutVars>
       </dgm:prSet>
       <dgm:spPr/>
+      <dgm:t>
+        <a:bodyPr/>
+        <a:lstStyle/>
+        <a:p>
+          <a:endParaRPr lang="en-US"/>
+        </a:p>
+      </dgm:t>
     </dgm:pt>
     <dgm:pt modelId="{22A44E1A-5DD7-4AE0-AEDD-DC85797C6561}" type="pres">
       <dgm:prSet presAssocID="{446D11A1-C1E2-4A95-B296-7B3B17ABAFAC}" presName="levelTx" presStyleLbl="revTx" presStyleIdx="0" presStyleCnt="0">
@@ -16545,6 +16873,13 @@
         </dgm:presLayoutVars>
       </dgm:prSet>
       <dgm:spPr/>
+      <dgm:t>
+        <a:bodyPr/>
+        <a:lstStyle/>
+        <a:p>
+          <a:endParaRPr lang="en-US"/>
+        </a:p>
+      </dgm:t>
     </dgm:pt>
     <dgm:pt modelId="{26F3EB86-6DD1-482D-97B3-7A3CDA3F4298}" type="pres">
       <dgm:prSet presAssocID="{8FD1A30D-F1A5-4AFA-B699-D0B7278B09DD}" presName="Name8" presStyleCnt="0"/>
@@ -16558,6 +16893,13 @@
         </dgm:presLayoutVars>
       </dgm:prSet>
       <dgm:spPr/>
+      <dgm:t>
+        <a:bodyPr/>
+        <a:lstStyle/>
+        <a:p>
+          <a:endParaRPr lang="en-US"/>
+        </a:p>
+      </dgm:t>
     </dgm:pt>
     <dgm:pt modelId="{B234428F-56DD-4D0E-A17B-247CED506712}" type="pres">
       <dgm:prSet presAssocID="{8FD1A30D-F1A5-4AFA-B699-D0B7278B09DD}" presName="levelTx" presStyleLbl="revTx" presStyleIdx="0" presStyleCnt="0">
@@ -16567,19 +16909,26 @@
         </dgm:presLayoutVars>
       </dgm:prSet>
       <dgm:spPr/>
+      <dgm:t>
+        <a:bodyPr/>
+        <a:lstStyle/>
+        <a:p>
+          <a:endParaRPr lang="en-US"/>
+        </a:p>
+      </dgm:t>
     </dgm:pt>
   </dgm:ptLst>
   <dgm:cxnLst>
+    <dgm:cxn modelId="{5703A48C-DF86-4B80-80F2-4BC891D8B23A}" type="presOf" srcId="{8FD1A30D-F1A5-4AFA-B699-D0B7278B09DD}" destId="{B234428F-56DD-4D0E-A17B-247CED506712}" srcOrd="1" destOrd="0" presId="urn:microsoft.com/office/officeart/2005/8/layout/pyramid3"/>
+    <dgm:cxn modelId="{55D98E58-0E33-469F-BDA2-3E7EEF846AF7}" type="presOf" srcId="{446D11A1-C1E2-4A95-B296-7B3B17ABAFAC}" destId="{36238243-4967-4EC1-A630-511AC85A313F}" srcOrd="0" destOrd="0" presId="urn:microsoft.com/office/officeart/2005/8/layout/pyramid3"/>
+    <dgm:cxn modelId="{8299E8E1-06D2-49C8-B942-D1796A4BFEA5}" type="presOf" srcId="{446D11A1-C1E2-4A95-B296-7B3B17ABAFAC}" destId="{22A44E1A-5DD7-4AE0-AEDD-DC85797C6561}" srcOrd="1" destOrd="0" presId="urn:microsoft.com/office/officeart/2005/8/layout/pyramid3"/>
+    <dgm:cxn modelId="{FDDD5B57-1565-44FE-870B-069F0B107385}" type="presOf" srcId="{398764D8-0968-4B23-80ED-61BBB3780E42}" destId="{E1BEEA0B-8D0C-4D8D-8299-CF2E7B557571}" srcOrd="0" destOrd="0" presId="urn:microsoft.com/office/officeart/2005/8/layout/pyramid3"/>
+    <dgm:cxn modelId="{4A4E8EA1-9207-43F1-B005-D658523576F5}" srcId="{B694BE01-97D2-4DE1-9EC6-1BA9B9BED91F}" destId="{398764D8-0968-4B23-80ED-61BBB3780E42}" srcOrd="0" destOrd="0" parTransId="{61496E17-707E-41B6-BDA9-D0DB62D5C319}" sibTransId="{762ADA38-E138-41B1-95F0-4A5486AE8F46}"/>
+    <dgm:cxn modelId="{999E17FE-0CA0-44FE-99F6-4A7F017E3C95}" srcId="{B694BE01-97D2-4DE1-9EC6-1BA9B9BED91F}" destId="{8FD1A30D-F1A5-4AFA-B699-D0B7278B09DD}" srcOrd="2" destOrd="0" parTransId="{A70AD628-5716-4802-B62D-7C05F914D4BA}" sibTransId="{45238060-428C-4F47-B8CB-64B67849051B}"/>
+    <dgm:cxn modelId="{1F258F71-6E11-4C88-A159-4CF513202C28}" type="presOf" srcId="{B694BE01-97D2-4DE1-9EC6-1BA9B9BED91F}" destId="{58104358-247E-4F30-B799-95D9B46B9464}" srcOrd="0" destOrd="0" presId="urn:microsoft.com/office/officeart/2005/8/layout/pyramid3"/>
     <dgm:cxn modelId="{7DA70216-1669-4D59-99EB-4D646859154C}" type="presOf" srcId="{8FD1A30D-F1A5-4AFA-B699-D0B7278B09DD}" destId="{E39D7FAC-DA54-4A59-BCD4-1E8605024CA4}" srcOrd="0" destOrd="0" presId="urn:microsoft.com/office/officeart/2005/8/layout/pyramid3"/>
     <dgm:cxn modelId="{1E922340-A119-4294-8A8B-D9EBDA289C83}" type="presOf" srcId="{398764D8-0968-4B23-80ED-61BBB3780E42}" destId="{F265D81F-952A-407E-8AAA-3A8DF53AF049}" srcOrd="1" destOrd="0" presId="urn:microsoft.com/office/officeart/2005/8/layout/pyramid3"/>
-    <dgm:cxn modelId="{1F258F71-6E11-4C88-A159-4CF513202C28}" type="presOf" srcId="{B694BE01-97D2-4DE1-9EC6-1BA9B9BED91F}" destId="{58104358-247E-4F30-B799-95D9B46B9464}" srcOrd="0" destOrd="0" presId="urn:microsoft.com/office/officeart/2005/8/layout/pyramid3"/>
-    <dgm:cxn modelId="{FDDD5B57-1565-44FE-870B-069F0B107385}" type="presOf" srcId="{398764D8-0968-4B23-80ED-61BBB3780E42}" destId="{E1BEEA0B-8D0C-4D8D-8299-CF2E7B557571}" srcOrd="0" destOrd="0" presId="urn:microsoft.com/office/officeart/2005/8/layout/pyramid3"/>
-    <dgm:cxn modelId="{55D98E58-0E33-469F-BDA2-3E7EEF846AF7}" type="presOf" srcId="{446D11A1-C1E2-4A95-B296-7B3B17ABAFAC}" destId="{36238243-4967-4EC1-A630-511AC85A313F}" srcOrd="0" destOrd="0" presId="urn:microsoft.com/office/officeart/2005/8/layout/pyramid3"/>
-    <dgm:cxn modelId="{5703A48C-DF86-4B80-80F2-4BC891D8B23A}" type="presOf" srcId="{8FD1A30D-F1A5-4AFA-B699-D0B7278B09DD}" destId="{B234428F-56DD-4D0E-A17B-247CED506712}" srcOrd="1" destOrd="0" presId="urn:microsoft.com/office/officeart/2005/8/layout/pyramid3"/>
-    <dgm:cxn modelId="{4A4E8EA1-9207-43F1-B005-D658523576F5}" srcId="{B694BE01-97D2-4DE1-9EC6-1BA9B9BED91F}" destId="{398764D8-0968-4B23-80ED-61BBB3780E42}" srcOrd="0" destOrd="0" parTransId="{61496E17-707E-41B6-BDA9-D0DB62D5C319}" sibTransId="{762ADA38-E138-41B1-95F0-4A5486AE8F46}"/>
-    <dgm:cxn modelId="{8299E8E1-06D2-49C8-B942-D1796A4BFEA5}" type="presOf" srcId="{446D11A1-C1E2-4A95-B296-7B3B17ABAFAC}" destId="{22A44E1A-5DD7-4AE0-AEDD-DC85797C6561}" srcOrd="1" destOrd="0" presId="urn:microsoft.com/office/officeart/2005/8/layout/pyramid3"/>
     <dgm:cxn modelId="{7A7573FC-44E8-4BCB-A4D2-137796164D1F}" srcId="{B694BE01-97D2-4DE1-9EC6-1BA9B9BED91F}" destId="{446D11A1-C1E2-4A95-B296-7B3B17ABAFAC}" srcOrd="1" destOrd="0" parTransId="{B102ED55-4932-4979-98B7-5CF23E8F24DE}" sibTransId="{E5A4DA9C-4113-4F02-BC7D-1645EC9813E8}"/>
-    <dgm:cxn modelId="{999E17FE-0CA0-44FE-99F6-4A7F017E3C95}" srcId="{B694BE01-97D2-4DE1-9EC6-1BA9B9BED91F}" destId="{8FD1A30D-F1A5-4AFA-B699-D0B7278B09DD}" srcOrd="2" destOrd="0" parTransId="{A70AD628-5716-4802-B62D-7C05F914D4BA}" sibTransId="{45238060-428C-4F47-B8CB-64B67849051B}"/>
     <dgm:cxn modelId="{129DEF8A-7737-4359-8885-B2805C2AA6DC}" type="presParOf" srcId="{58104358-247E-4F30-B799-95D9B46B9464}" destId="{8A06B4FA-391D-4C89-96BB-16BB5B264E42}" srcOrd="0" destOrd="0" presId="urn:microsoft.com/office/officeart/2005/8/layout/pyramid3"/>
     <dgm:cxn modelId="{813E090B-CA1E-4174-8D27-3E6B087F7F3A}" type="presParOf" srcId="{8A06B4FA-391D-4C89-96BB-16BB5B264E42}" destId="{E1BEEA0B-8D0C-4D8D-8299-CF2E7B557571}" srcOrd="0" destOrd="0" presId="urn:microsoft.com/office/officeart/2005/8/layout/pyramid3"/>
     <dgm:cxn modelId="{F4AEA867-FBE2-4CF3-B1C2-0F94321AA22A}" type="presParOf" srcId="{8A06B4FA-391D-4C89-96BB-16BB5B264E42}" destId="{F265D81F-952A-407E-8AAA-3A8DF53AF049}" srcOrd="1" destOrd="0" presId="urn:microsoft.com/office/officeart/2005/8/layout/pyramid3"/>
@@ -16828,6 +17177,13 @@
         </dgm:presLayoutVars>
       </dgm:prSet>
       <dgm:spPr/>
+      <dgm:t>
+        <a:bodyPr/>
+        <a:lstStyle/>
+        <a:p>
+          <a:endParaRPr lang="en-US"/>
+        </a:p>
+      </dgm:t>
     </dgm:pt>
     <dgm:pt modelId="{920BCFFB-05C7-4FC0-8845-211A0479110E}" type="pres">
       <dgm:prSet presAssocID="{F8EF3729-79D3-4DF8-BB87-6250CB683A35}" presName="horFlow" presStyleCnt="0"/>
@@ -16836,6 +17192,13 @@
     <dgm:pt modelId="{B9CC1AC7-83A7-422D-8E8F-8D869F878A43}" type="pres">
       <dgm:prSet presAssocID="{F8EF3729-79D3-4DF8-BB87-6250CB683A35}" presName="bigChev" presStyleLbl="node1" presStyleIdx="0" presStyleCnt="1" custScaleX="143557"/>
       <dgm:spPr/>
+      <dgm:t>
+        <a:bodyPr/>
+        <a:lstStyle/>
+        <a:p>
+          <a:endParaRPr lang="en-US"/>
+        </a:p>
+      </dgm:t>
     </dgm:pt>
     <dgm:pt modelId="{CAD7B5C6-E173-4D5A-A655-37177510FCBE}" type="pres">
       <dgm:prSet presAssocID="{14459424-5F02-4E17-B1E2-3E70BF0C28AF}" presName="parTrans" presStyleCnt="0"/>
@@ -16848,6 +17211,13 @@
         </dgm:presLayoutVars>
       </dgm:prSet>
       <dgm:spPr/>
+      <dgm:t>
+        <a:bodyPr/>
+        <a:lstStyle/>
+        <a:p>
+          <a:endParaRPr lang="en-US"/>
+        </a:p>
+      </dgm:t>
     </dgm:pt>
     <dgm:pt modelId="{945A3B12-AAC3-4715-9B8C-AC7C3FDBE14F}" type="pres">
       <dgm:prSet presAssocID="{17625C43-EAAE-4D09-A905-242819B4DB98}" presName="sibTrans" presStyleCnt="0"/>
@@ -16860,6 +17230,13 @@
         </dgm:presLayoutVars>
       </dgm:prSet>
       <dgm:spPr/>
+      <dgm:t>
+        <a:bodyPr/>
+        <a:lstStyle/>
+        <a:p>
+          <a:endParaRPr lang="en-US"/>
+        </a:p>
+      </dgm:t>
     </dgm:pt>
     <dgm:pt modelId="{BDCB2FC5-81F9-40BF-9E78-29C301602F24}" type="pres">
       <dgm:prSet presAssocID="{A0B10242-701E-465B-B5E2-10BACD6E3F17}" presName="sibTrans" presStyleCnt="0"/>
@@ -16872,6 +17249,13 @@
         </dgm:presLayoutVars>
       </dgm:prSet>
       <dgm:spPr/>
+      <dgm:t>
+        <a:bodyPr/>
+        <a:lstStyle/>
+        <a:p>
+          <a:endParaRPr lang="en-US"/>
+        </a:p>
+      </dgm:t>
     </dgm:pt>
     <dgm:pt modelId="{DF4C9959-767D-48C0-9C34-47533B3917CA}" type="pres">
       <dgm:prSet presAssocID="{992AC035-F44F-4884-A692-DFC2F48AA2AA}" presName="sibTrans" presStyleCnt="0"/>
@@ -16884,20 +17268,27 @@
         </dgm:presLayoutVars>
       </dgm:prSet>
       <dgm:spPr/>
+      <dgm:t>
+        <a:bodyPr/>
+        <a:lstStyle/>
+        <a:p>
+          <a:endParaRPr lang="en-US"/>
+        </a:p>
+      </dgm:t>
     </dgm:pt>
   </dgm:ptLst>
   <dgm:cxnLst>
+    <dgm:cxn modelId="{D9823DB4-73E0-47BA-9AAE-7B64832A5911}" srcId="{23B266DA-6A3A-4F21-BA0C-BEC296734C20}" destId="{F8EF3729-79D3-4DF8-BB87-6250CB683A35}" srcOrd="0" destOrd="0" parTransId="{4A108189-AB85-4452-A7B2-4BA1E2706E8F}" sibTransId="{46BB44A6-C0DF-4724-9DCD-4373341A35F8}"/>
+    <dgm:cxn modelId="{6692DA72-B13A-40F8-88ED-8E74303F4380}" srcId="{F8EF3729-79D3-4DF8-BB87-6250CB683A35}" destId="{9F3BA28F-4E12-4074-8EC0-0F1553BFAE25}" srcOrd="3" destOrd="0" parTransId="{0020973E-DC32-4B0F-938B-8C59D9C642DA}" sibTransId="{64E8C726-2992-47A2-84C1-DDEDCB47AF68}"/>
+    <dgm:cxn modelId="{500A9BE4-75B8-4212-83B3-2A1470063F3C}" type="presOf" srcId="{A5B9F79C-C3DF-4237-BC71-73439B238586}" destId="{444CD865-4072-4E14-9769-7E70E633175F}" srcOrd="0" destOrd="0" presId="urn:microsoft.com/office/officeart/2005/8/layout/lProcess3"/>
+    <dgm:cxn modelId="{0B12D9F3-2E9B-4749-B3EE-CBBBEEBE085B}" srcId="{F8EF3729-79D3-4DF8-BB87-6250CB683A35}" destId="{F383D72B-5332-4556-B62B-AF3C66A2F346}" srcOrd="2" destOrd="0" parTransId="{86C48E93-8D94-4A70-89D0-1A032B0084A9}" sibTransId="{992AC035-F44F-4884-A692-DFC2F48AA2AA}"/>
+    <dgm:cxn modelId="{4DE3FB8A-175E-43A2-B83F-2F7C8F806C29}" type="presOf" srcId="{F8EF3729-79D3-4DF8-BB87-6250CB683A35}" destId="{B9CC1AC7-83A7-422D-8E8F-8D869F878A43}" srcOrd="0" destOrd="0" presId="urn:microsoft.com/office/officeart/2005/8/layout/lProcess3"/>
+    <dgm:cxn modelId="{4F770662-67C4-40AA-93F9-FC37D2826C0B}" srcId="{F8EF3729-79D3-4DF8-BB87-6250CB683A35}" destId="{2CC11947-9957-47B8-AA6D-CA3157F1715F}" srcOrd="1" destOrd="0" parTransId="{3031C8E1-6705-4E97-953A-3C54894091CD}" sibTransId="{A0B10242-701E-465B-B5E2-10BACD6E3F17}"/>
+    <dgm:cxn modelId="{9E5D8490-4037-49A4-BC3E-607F63A77899}" srcId="{F8EF3729-79D3-4DF8-BB87-6250CB683A35}" destId="{A5B9F79C-C3DF-4237-BC71-73439B238586}" srcOrd="0" destOrd="0" parTransId="{14459424-5F02-4E17-B1E2-3E70BF0C28AF}" sibTransId="{17625C43-EAAE-4D09-A905-242819B4DB98}"/>
+    <dgm:cxn modelId="{A670F693-DB33-4C1F-88FE-D2B38054EC71}" type="presOf" srcId="{2CC11947-9957-47B8-AA6D-CA3157F1715F}" destId="{E2AE5414-A734-4DDB-BEC4-F3994A917215}" srcOrd="0" destOrd="0" presId="urn:microsoft.com/office/officeart/2005/8/layout/lProcess3"/>
     <dgm:cxn modelId="{19F1FE1A-348B-4955-AAFB-A44CE9EDCF2C}" type="presOf" srcId="{9F3BA28F-4E12-4074-8EC0-0F1553BFAE25}" destId="{620C8B69-BB1C-49AA-B819-A3D67F5C40AC}" srcOrd="0" destOrd="0" presId="urn:microsoft.com/office/officeart/2005/8/layout/lProcess3"/>
     <dgm:cxn modelId="{D590D41C-4FF4-4C95-B521-44C5F1A3CC63}" type="presOf" srcId="{F383D72B-5332-4556-B62B-AF3C66A2F346}" destId="{A9DB4DFD-674E-4A55-9627-88B13BD6C300}" srcOrd="0" destOrd="0" presId="urn:microsoft.com/office/officeart/2005/8/layout/lProcess3"/>
     <dgm:cxn modelId="{6F84F51F-77D6-46C9-A48E-C2A14EAA7C69}" type="presOf" srcId="{23B266DA-6A3A-4F21-BA0C-BEC296734C20}" destId="{0B61A234-7EC7-42F5-9EDC-D7213D2A2C17}" srcOrd="0" destOrd="0" presId="urn:microsoft.com/office/officeart/2005/8/layout/lProcess3"/>
-    <dgm:cxn modelId="{4F770662-67C4-40AA-93F9-FC37D2826C0B}" srcId="{F8EF3729-79D3-4DF8-BB87-6250CB683A35}" destId="{2CC11947-9957-47B8-AA6D-CA3157F1715F}" srcOrd="1" destOrd="0" parTransId="{3031C8E1-6705-4E97-953A-3C54894091CD}" sibTransId="{A0B10242-701E-465B-B5E2-10BACD6E3F17}"/>
-    <dgm:cxn modelId="{6692DA72-B13A-40F8-88ED-8E74303F4380}" srcId="{F8EF3729-79D3-4DF8-BB87-6250CB683A35}" destId="{9F3BA28F-4E12-4074-8EC0-0F1553BFAE25}" srcOrd="3" destOrd="0" parTransId="{0020973E-DC32-4B0F-938B-8C59D9C642DA}" sibTransId="{64E8C726-2992-47A2-84C1-DDEDCB47AF68}"/>
-    <dgm:cxn modelId="{4DE3FB8A-175E-43A2-B83F-2F7C8F806C29}" type="presOf" srcId="{F8EF3729-79D3-4DF8-BB87-6250CB683A35}" destId="{B9CC1AC7-83A7-422D-8E8F-8D869F878A43}" srcOrd="0" destOrd="0" presId="urn:microsoft.com/office/officeart/2005/8/layout/lProcess3"/>
-    <dgm:cxn modelId="{9E5D8490-4037-49A4-BC3E-607F63A77899}" srcId="{F8EF3729-79D3-4DF8-BB87-6250CB683A35}" destId="{A5B9F79C-C3DF-4237-BC71-73439B238586}" srcOrd="0" destOrd="0" parTransId="{14459424-5F02-4E17-B1E2-3E70BF0C28AF}" sibTransId="{17625C43-EAAE-4D09-A905-242819B4DB98}"/>
-    <dgm:cxn modelId="{A670F693-DB33-4C1F-88FE-D2B38054EC71}" type="presOf" srcId="{2CC11947-9957-47B8-AA6D-CA3157F1715F}" destId="{E2AE5414-A734-4DDB-BEC4-F3994A917215}" srcOrd="0" destOrd="0" presId="urn:microsoft.com/office/officeart/2005/8/layout/lProcess3"/>
-    <dgm:cxn modelId="{D9823DB4-73E0-47BA-9AAE-7B64832A5911}" srcId="{23B266DA-6A3A-4F21-BA0C-BEC296734C20}" destId="{F8EF3729-79D3-4DF8-BB87-6250CB683A35}" srcOrd="0" destOrd="0" parTransId="{4A108189-AB85-4452-A7B2-4BA1E2706E8F}" sibTransId="{46BB44A6-C0DF-4724-9DCD-4373341A35F8}"/>
-    <dgm:cxn modelId="{500A9BE4-75B8-4212-83B3-2A1470063F3C}" type="presOf" srcId="{A5B9F79C-C3DF-4237-BC71-73439B238586}" destId="{444CD865-4072-4E14-9769-7E70E633175F}" srcOrd="0" destOrd="0" presId="urn:microsoft.com/office/officeart/2005/8/layout/lProcess3"/>
-    <dgm:cxn modelId="{0B12D9F3-2E9B-4749-B3EE-CBBBEEBE085B}" srcId="{F8EF3729-79D3-4DF8-BB87-6250CB683A35}" destId="{F383D72B-5332-4556-B62B-AF3C66A2F346}" srcOrd="2" destOrd="0" parTransId="{86C48E93-8D94-4A70-89D0-1A032B0084A9}" sibTransId="{992AC035-F44F-4884-A692-DFC2F48AA2AA}"/>
     <dgm:cxn modelId="{0E8C1CD5-76F8-4EE5-AC11-492A9918A1F3}" type="presParOf" srcId="{0B61A234-7EC7-42F5-9EDC-D7213D2A2C17}" destId="{920BCFFB-05C7-4FC0-8845-211A0479110E}" srcOrd="0" destOrd="0" presId="urn:microsoft.com/office/officeart/2005/8/layout/lProcess3"/>
     <dgm:cxn modelId="{86AABEB3-B3DC-4EBF-AF7B-49414B31D765}" type="presParOf" srcId="{920BCFFB-05C7-4FC0-8845-211A0479110E}" destId="{B9CC1AC7-83A7-422D-8E8F-8D869F878A43}" srcOrd="0" destOrd="0" presId="urn:microsoft.com/office/officeart/2005/8/layout/lProcess3"/>
     <dgm:cxn modelId="{623AA48D-7A7B-4C38-A703-D66AFBB17056}" type="presParOf" srcId="{920BCFFB-05C7-4FC0-8845-211A0479110E}" destId="{CAD7B5C6-E173-4D5A-A655-37177510FCBE}" srcOrd="1" destOrd="0" presId="urn:microsoft.com/office/officeart/2005/8/layout/lProcess3"/>
@@ -16985,7 +17376,7 @@
         </a:bodyPr>
         <a:lstStyle/>
         <a:p>
-          <a:pPr marL="0" lvl="0" indent="0" algn="ctr" defTabSz="1111250">
+          <a:pPr lvl="0" algn="ctr" defTabSz="1111250">
             <a:lnSpc>
               <a:spcPct val="90000"/>
             </a:lnSpc>
@@ -16995,7 +17386,6 @@
             <a:spcAft>
               <a:spcPct val="35000"/>
             </a:spcAft>
-            <a:buNone/>
           </a:pPr>
           <a:r>
             <a:rPr lang="mk-MK" sz="2500" b="1" kern="1200"/>
@@ -17004,7 +17394,7 @@
           <a:endParaRPr lang="en-US" sz="2500" b="1" kern="1200"/>
         </a:p>
         <a:p>
-          <a:pPr marL="0" lvl="0" indent="0" algn="ctr" defTabSz="1111250">
+          <a:pPr lvl="0" algn="ctr" defTabSz="1111250">
             <a:lnSpc>
               <a:spcPct val="90000"/>
             </a:lnSpc>
@@ -17014,7 +17404,6 @@
             <a:spcAft>
               <a:spcPct val="35000"/>
             </a:spcAft>
-            <a:buNone/>
           </a:pPr>
           <a:r>
             <a:rPr lang="mk-MK" sz="1400" b="1" kern="1200"/>
@@ -17086,7 +17475,7 @@
         </a:bodyPr>
         <a:lstStyle/>
         <a:p>
-          <a:pPr marL="0" lvl="0" indent="0" algn="ctr" defTabSz="711200">
+          <a:pPr lvl="0" algn="ctr" defTabSz="711200">
             <a:lnSpc>
               <a:spcPct val="90000"/>
             </a:lnSpc>
@@ -17096,7 +17485,6 @@
             <a:spcAft>
               <a:spcPct val="35000"/>
             </a:spcAft>
-            <a:buNone/>
           </a:pPr>
           <a:r>
             <a:rPr lang="mk-MK" sz="1600" b="1" kern="1200"/>
@@ -17105,7 +17493,7 @@
           <a:endParaRPr lang="da-DK" sz="1600" b="1" kern="1200"/>
         </a:p>
         <a:p>
-          <a:pPr marL="0" lvl="0" indent="0" algn="ctr" defTabSz="711200">
+          <a:pPr lvl="0" algn="ctr" defTabSz="711200">
             <a:lnSpc>
               <a:spcPct val="90000"/>
             </a:lnSpc>
@@ -17115,7 +17503,6 @@
             <a:spcAft>
               <a:spcPct val="35000"/>
             </a:spcAft>
-            <a:buNone/>
           </a:pPr>
           <a:r>
             <a:rPr lang="mk-MK" sz="1200" b="0" kern="1200"/>
@@ -17187,7 +17574,7 @@
         </a:bodyPr>
         <a:lstStyle/>
         <a:p>
-          <a:pPr marL="0" lvl="0" indent="0" algn="ctr" defTabSz="622300">
+          <a:pPr lvl="0" algn="ctr" defTabSz="622300">
             <a:lnSpc>
               <a:spcPct val="90000"/>
             </a:lnSpc>
@@ -17197,7 +17584,6 @@
             <a:spcAft>
               <a:spcPct val="35000"/>
             </a:spcAft>
-            <a:buNone/>
           </a:pPr>
           <a:r>
             <a:rPr lang="mk-MK" sz="1400" b="1" kern="1200"/>
@@ -17206,7 +17592,7 @@
           <a:endParaRPr lang="da-DK" sz="1400" b="1" kern="1200"/>
         </a:p>
         <a:p>
-          <a:pPr marL="0" lvl="0" indent="0" algn="ctr" defTabSz="622300">
+          <a:pPr lvl="0" algn="ctr" defTabSz="622300">
             <a:lnSpc>
               <a:spcPct val="90000"/>
             </a:lnSpc>
@@ -17216,7 +17602,6 @@
             <a:spcAft>
               <a:spcPct val="35000"/>
             </a:spcAft>
-            <a:buNone/>
           </a:pPr>
           <a:r>
             <a:rPr lang="mk-MK" sz="1200" kern="1200"/>
@@ -17308,7 +17693,7 @@
         </a:bodyPr>
         <a:lstStyle/>
         <a:p>
-          <a:pPr marL="0" lvl="0" indent="0" algn="ctr" defTabSz="355600">
+          <a:pPr lvl="0" algn="ctr" defTabSz="355600">
             <a:lnSpc>
               <a:spcPct val="90000"/>
             </a:lnSpc>
@@ -17318,7 +17703,6 @@
             <a:spcAft>
               <a:spcPct val="35000"/>
             </a:spcAft>
-            <a:buNone/>
           </a:pPr>
           <a:r>
             <a:rPr lang="da-DK" sz="800" kern="1200"/>
@@ -17393,7 +17777,7 @@
         </a:bodyPr>
         <a:lstStyle/>
         <a:p>
-          <a:pPr marL="0" lvl="0" indent="0" algn="ctr" defTabSz="355600">
+          <a:pPr lvl="0" algn="ctr" defTabSz="355600">
             <a:lnSpc>
               <a:spcPct val="90000"/>
             </a:lnSpc>
@@ -17403,7 +17787,6 @@
             <a:spcAft>
               <a:spcPct val="35000"/>
             </a:spcAft>
-            <a:buNone/>
           </a:pPr>
           <a:r>
             <a:rPr lang="mk-MK" sz="800" kern="1200"/>
@@ -17474,7 +17857,7 @@
         </a:bodyPr>
         <a:lstStyle/>
         <a:p>
-          <a:pPr marL="0" lvl="0" indent="0" algn="ctr" defTabSz="355600">
+          <a:pPr lvl="0" algn="ctr" defTabSz="355600">
             <a:lnSpc>
               <a:spcPct val="90000"/>
             </a:lnSpc>
@@ -17484,7 +17867,6 @@
             <a:spcAft>
               <a:spcPct val="35000"/>
             </a:spcAft>
-            <a:buNone/>
           </a:pPr>
           <a:r>
             <a:rPr lang="mk-MK" sz="800" kern="1200"/>
@@ -17555,7 +17937,7 @@
         </a:bodyPr>
         <a:lstStyle/>
         <a:p>
-          <a:pPr marL="0" lvl="0" indent="0" algn="ctr" defTabSz="355600">
+          <a:pPr lvl="0" algn="ctr" defTabSz="355600">
             <a:lnSpc>
               <a:spcPct val="90000"/>
             </a:lnSpc>
@@ -17565,7 +17947,6 @@
             <a:spcAft>
               <a:spcPct val="35000"/>
             </a:spcAft>
-            <a:buNone/>
           </a:pPr>
           <a:r>
             <a:rPr lang="mk-MK" sz="800" kern="1200"/>
@@ -17636,7 +18017,7 @@
         </a:bodyPr>
         <a:lstStyle/>
         <a:p>
-          <a:pPr marL="0" lvl="0" indent="0" algn="ctr" defTabSz="355600">
+          <a:pPr lvl="0" algn="ctr" defTabSz="355600">
             <a:lnSpc>
               <a:spcPct val="90000"/>
             </a:lnSpc>
@@ -17646,7 +18027,6 @@
             <a:spcAft>
               <a:spcPct val="35000"/>
             </a:spcAft>
-            <a:buNone/>
           </a:pPr>
           <a:r>
             <a:rPr lang="mk-MK" sz="800" kern="1200"/>
@@ -20511,7 +20891,7 @@
 </file>
 
 <file path=customXml/itemProps1.xml><?xml version="1.0" encoding="utf-8"?>
-<ds:datastoreItem xmlns:ds="http://schemas.openxmlformats.org/officeDocument/2006/customXml" ds:itemID="{2BD991C1-74D4-449B-8773-BFB9AF3328FB}">
+<ds:datastoreItem xmlns:ds="http://schemas.openxmlformats.org/officeDocument/2006/customXml" ds:itemID="{AC1CDBDD-1D0A-43F4-96AC-E66E10D065F3}">
   <ds:schemaRefs>
     <ds:schemaRef ds:uri="http://schemas.openxmlformats.org/officeDocument/2006/bibliography"/>
   </ds:schemaRefs>

</xml_diff>